<commit_message>
Touch ups to word document
</commit_message>
<xml_diff>
--- a/LaTeX/MHWdetection_final.docx
+++ b/LaTeX/MHWdetection_final.docx
@@ -20,81 +20,21 @@
       </w:pPr>
       <w:r>
         <w:rPr/>
-        <w:t>Robert W. Schlegel</w:t>
-      </w:r>
-      <w:r>
-        <w:rPr>
-          <w:vertAlign w:val="superscript"/>
-        </w:rPr>
-        <w:t>1,2,*</w:t>
-      </w:r>
-      <w:r>
-        <w:rPr/>
-        <w:t>, Eric C. J. Oliver</w:t>
-      </w:r>
-      <w:r>
-        <w:rPr>
-          <w:vertAlign w:val="superscript"/>
-        </w:rPr>
-        <w:t>1</w:t>
-      </w:r>
-      <w:r>
-        <w:rPr/>
-        <w:t>, Alistair J. Hobday</w:t>
-      </w:r>
-      <w:r>
-        <w:rPr>
-          <w:vertAlign w:val="superscript"/>
-        </w:rPr>
-        <w:t>3</w:t>
-      </w:r>
-      <w:r>
-        <w:rPr/>
-        <w:t>, Albertus J. Smit</w:t>
-      </w:r>
-      <w:r>
-        <w:rPr>
-          <w:vertAlign w:val="superscript"/>
-        </w:rPr>
-        <w:t>2</w:t>
-      </w:r>
-    </w:p>
-    <w:p>
-      <w:pPr>
-        <w:pStyle w:val="Normal"/>
-        <w:rPr/>
-      </w:pPr>
-      <w:r>
-        <w:rPr>
-          <w:vertAlign w:val="superscript"/>
-        </w:rPr>
-        <w:t>1</w:t>
-      </w:r>
-      <w:r>
-        <w:rPr/>
-        <w:t>Department of Oceanography, Dalhousie University, Halifax, Nova Scotia, Canada</w:t>
+        <w:t>Robert W. Schlegel1,2,*,#, Eric C. J. Oliver1, Alistair J. Hobday3, Albertus J. Smit2</w:t>
+      </w:r>
+    </w:p>
+    <w:p>
+      <w:pPr>
+        <w:pStyle w:val="Normal"/>
+        <w:rPr/>
+      </w:pPr>
+      <w:r>
+        <w:rPr/>
+        <w:t>1Department of Oceanography, Dalhousie University, Halifax, Nova Scotia, Canada</w:t>
         <w:br/>
-      </w:r>
-      <w:r>
-        <w:rPr>
-          <w:vertAlign w:val="superscript"/>
-        </w:rPr>
-        <w:t>2</w:t>
-      </w:r>
-      <w:r>
-        <w:rPr/>
-        <w:t>Department of Biodiversity and Conservation Biology, University of the Western Cape, Bellville, South Africa</w:t>
+        <w:t>2Department of Biodiversity and Conservation Biology, University of the Western Cape, Bellville, South Africa</w:t>
         <w:br/>
-      </w:r>
-      <w:r>
-        <w:rPr>
-          <w:vertAlign w:val="superscript"/>
-        </w:rPr>
-        <w:t>3</w:t>
-      </w:r>
-      <w:r>
-        <w:rPr/>
-        <w:t>CSIRO Oceans and Atmosphere, Hobart, Tasmania, 7000, Australia</w:t>
+        <w:t>3CSIRO Oceans and Atmosphere, Hobart, Tasmania, 7000, Australia</w:t>
       </w:r>
     </w:p>
     <w:p>
@@ -103,14 +43,8 @@
         <w:rPr/>
       </w:pPr>
       <w:r>
-        <w:rPr>
-          <w:b/>
-          <w:bCs/>
-        </w:rPr>
-        <w:t>*Correspondence:</w:t>
-      </w:r>
-      <w:r>
-        <w:rPr/>
+        <w:rPr/>
+        <w:t>__*Correspondence:__</w:t>
         <w:br/>
         <w:t>Robert Schlegel</w:t>
         <w:br/>
@@ -123,6 +57,11 @@
           <w:t>robert.schlegel@dal.ca</w:t>
         </w:r>
       </w:hyperlink>
+      <w:r>
+        <w:rPr/>
+        <w:br/>
+        <w:t># Currently based at the Department of Physical Oceanography, Woods Hole Oceanographic Institution, Woods Hole, Massachusetts, USA</w:t>
+      </w:r>
     </w:p>
     <w:p>
       <w:pPr>
@@ -133,7 +72,7 @@
         <w:rPr>
           <w:b/>
         </w:rPr>
-        <w:t>Keywords: marine heatwaves, sea surface temperature, sub-optimal data, time series length, missing data, decadal trend</w:t>
+        <w:t>Keywords: marine heatwaves, sea surface temperature, sub-optimal data, time series length, missing data, long-term trend</w:t>
       </w:r>
     </w:p>
     <w:p>
@@ -159,7 +98,7 @@
       </w:pPr>
       <w:r>
         <w:rPr/>
-        <w:t>Marine heatwaves (MHWs), or prolonged periods of anomalously warm sea water temperature, have been increasing in duration and intensity globally for decades. However, there are many coastal, oceanic, and polar regions where our ability to detect MHWs is uncertain due to the unavailability of high-quality data. Here we investigate the effect that short time series length, missing data, or linear decadal temperature trends may have on the detection of MHWs. We show that MHWs detected in time series as short as 10 years did not have durations or intensities significantly different from events detected in the standard length 30 year time series, but the accurate identification of temperature thresholds could be impaired when fewer than 15 years of data were used. We also show that the output of the MHW algorithm for time series missing less than 20% data did not differ appreciably, and that this could be increased to 40% when gaps were filled with linear interpolation. Linear decadal trends of 0.05 – 0.15°C/dec could lead to inaccurate creation of seasonal climatologies, but this did not impact accurate MHW detection. The percentage of missing data in a time series was determined to have the largest effect on the detection of MHWs, but was also the easiest to correct for. Time series length had less of an effect on MHW detection, but was more difficult to correct for. We provide suggestions for best practices to improve the accuracy of MHW detection with sub-optimal time series on a global scale and specific case studies of three notable MHWs from the literature.</w:t>
+        <w:t>Marine heatwaves (MHWs), or prolonged periods of anomalously warm sea water temperature, have been increasing in duration and intensity globally for decades. However, there are many coastal, oceanic, polar, and sub-surface regions where our ability to detect MHWs is uncertain due to limited high quality data. Here we investigate the effect that short time series length, missing data, or linear long-term temperature trends may have on the detection of MHWs. We show that MHWs detected in time series as short as 10 years did not have durations or intensities appreciably different from events detected in a standard 30 year long time series. We also show that the output of our MHW algorithm for time series missing less than 25% data did not differ appreciably from a complete time series, and that the level of allowable missing data could cautiously be increased to 50% when gaps were filled by linear interpolation. Finally, linear long-term trends of 0.10°C/dec or greater added to a time series caused larger changes (increases) to the count and duration of detected MHWs than shortening a time series to 10 years or missing more than 25% of the data. The long-term trend in a time series has the largest effect on the detection of MHWs and has the largest range in added uncertainty of the results. Time series length has less of an effect on MHW detection than missing data, but is the most difficult to predict. We provide suggestions for best practices to improve the accuracy of MHW detection with sub-optimal time series and show how the accuracy of these corrections may change regionally.</w:t>
         <w:br/>
       </w:r>
     </w:p>
@@ -186,7 +125,7 @@
       </w:pPr>
       <w:r>
         <w:rPr/>
-        <w:t>The idea of locally warm seawater being problematic is not a novel concept. We have known for decades that seemingly transient warm water occurrences in the ocean could result in major impacts (e.g. Baumgartner, 1992; Salinger et al., 2016). The study of the effects of anomalously warm seawater temperatures began in earnest in the early 1980’s when research into the ENSO phenomenon began (e.g. Philander, 1983). After the 1980’s, researchers began noticing that warm water events were becoming more frequent and problematic, but it wasn’t until 2018 that this was demonstrated with global observations (Oliver et al., 2018).</w:t>
+        <w:t>The idea of locally warm seawater disrupting species distributions or ecosystem functioning is not a novel concept. We have known for decades that transient warm water occurrences in the ocean could result in major impacts on marine ecosystems (e.g. Baumgartner, 1992; Salinger et al., 2016). The study of the effects of anomalously warm seawater temperatures began in earnest in the early 1980’s when research into the ENSO phenomenon intensified (e.g. Philander, 1983). After the 1980’s, researchers began noticing that warm water events were becoming more frequent and with large ecosystem impacts (e.g. Dayton et al., 1992), but it was not until 2018 that this was demonstrated with global observations (Oliver et al., 2018).</w:t>
       </w:r>
     </w:p>
     <w:p>
@@ -196,7 +135,7 @@
       </w:pPr>
       <w:r>
         <w:rPr/>
-        <w:t>In order to quantify the increased occurrence and severity of these events it was necessary to develop a methodology that would be inter-comparable for the entire planet. This was accomplished in 2016 after the International Working Group on Marine Heatwaves (marineheatwaves.org) initiated a series of workshops to address this issue (Hobday et al., 2016). This definition for anomalously warm seawater events, known as marine heatwaves (MHWs), has seen wide-spread and rapid adoption due to ease of use and applicability to any part of the globe. One problem with this algorithm that has not yet been addressed is the assumption that a researcher has access to the highest quality data available when detecting MHWs. In the context of MHW detection ‘high quality’ is a daily time series with no missing data that is at least 30 years in length. To avoid contention on the use of the word ‘quality’, time series that meet the aforementioned standard are referred to here as ‘optimal’, whereas those that do not meet some part of the standard are referred to as ‘sub-optimal’.</w:t>
+        <w:t>In order to quantify the increased occurrence and severity of these events it was necessary to develop a methodology that would be inter-comparable for any location on the globe. This was accomplished in 2016 after the International Working Group on Marine Heatwaves (marineheatwaves.org) initiated a series of workshops to address this issue. This definition for anomalously warm seawater events, known as marine heatwaves (MHWs), has seen wide-spread and rapid adoption due to ease of use and global applicability (Hobday et al., 2016). One limitation with this algorithm that has not yet been addressed is the assumption that a researcher has access to the highest quality data available when detecting MHWs. In the context of MHW detection, a ‘high quality’ time series is spatio/temporally consistent, quality controlled, and at least 30 years in length (Table 3 in Hobday et al., 2016). While not stated explicitly in Hobday et al. (2016), a ‘high quality’ time series should also not have any missing days of data. To avoid contention on the use of the word ‘quality’, time series that meet the aforementioned standards are referred to here as ‘optimal’, whereas those that do not meet one or more of the standards are referred to as ‘sub-optimal’. Another unresolved issue with the Hobday et al. (2016) algorithm, which does not fall within the requirements for optimal data, is how much of an effect the long-term (secular) trend in a time series may have on MHWs detected in it when compared to that same time series when the trend has been removed.</w:t>
       </w:r>
     </w:p>
     <w:p>
@@ -206,7 +145,7 @@
       </w:pPr>
       <w:r>
         <w:rPr/>
-        <w:t xml:space="preserve">Most remotely-sensed data, and more recently output from ocean models and reanalyses, consist of over 30 years of data and utilise statistical techniques to fill gaps in the time series from a number of environmental and technical sources. This means that these data are considered optimal for MHW detection however, they still have issues (e.g. land bleed and incorrect data flagging) and so it may be recommended that researchers utilise sub-optimal data when possible, such as sporadically collected </w:t>
+        <w:t xml:space="preserve">Most remotely-sensed data, and more recently output from ocean models and reanalyses, consist of over 30 years of data and utilise statistical techniques to fill gaps in their time series from a number of environmental and technical sources. This means that these data are considered optimal for MHW detection. An excellent reference for the remotely-sensed products currently available, as well as their strengths and weaknesses, is provided by Harrison et al. (2019, Table 12.3). Even though remotely-sensed data products are considered optimal, they still have other issues (e.g. land bleed, incorrect data flagging, spatial and temporal infilling) and so it may be necessary that for coastal applications researchers utilise sub-optimal data, such as sporadically collected </w:t>
       </w:r>
       <w:r>
         <w:rPr>
@@ -216,7 +155,7 @@
       </w:r>
       <w:r>
         <w:rPr/>
-        <w:t xml:space="preserve"> time series. Coastal areas are often poorly sampled yet are the most susceptible to the impacts of MHWs (e.g. Smale et al., 2019) so it is necessary to address the issues that using these data may have on the detection of MHWs.</w:t>
+        <w:t xml:space="preserve"> time series (Smit et al., 2013; Hobday et al., 2016).</w:t>
       </w:r>
     </w:p>
     <w:p>
@@ -226,7 +165,59 @@
       </w:pPr>
       <w:r>
         <w:rPr/>
-        <w:t>This paper seeks to understand the limitation of using sub-optimal data for the detection of MHWs. Of primary interest are three key challenges: 1) The use of short time series, 2) the use of time series with missing data, 3) the use of time series in areas with large long-term temperature trends. We will use a combination of reference time series from specific locations and global data to address these issues. The effects of the three sub-optimal data challenges on the detection of MHWs are quantified in order to provide researchers with the level of confidence they may express in their results. Where possible, best practices for the correction of these issues are detailed.</w:t>
+        <w:t>This paper seeks to understand the limitations the use of sub-optimal data impose on the accurate detection of MHWs. Of primary interest are three key challenges:</w:t>
+      </w:r>
+    </w:p>
+    <w:p>
+      <w:pPr>
+        <w:pStyle w:val="Normal"/>
+        <w:numPr>
+          <w:ilvl w:val="0"/>
+          <w:numId w:val="3"/>
+        </w:numPr>
+        <w:rPr/>
+      </w:pPr>
+      <w:r>
+        <w:rPr/>
+        <w:t>The use of time series shorter than 30 years</w:t>
+      </w:r>
+    </w:p>
+    <w:p>
+      <w:pPr>
+        <w:pStyle w:val="Normal"/>
+        <w:numPr>
+          <w:ilvl w:val="0"/>
+          <w:numId w:val="3"/>
+        </w:numPr>
+        <w:rPr/>
+      </w:pPr>
+      <w:r>
+        <w:rPr/>
+        <w:t>The use of temporally inconsistent (missing data) time series</w:t>
+      </w:r>
+    </w:p>
+    <w:p>
+      <w:pPr>
+        <w:pStyle w:val="Normal"/>
+        <w:numPr>
+          <w:ilvl w:val="0"/>
+          <w:numId w:val="3"/>
+        </w:numPr>
+        <w:rPr/>
+      </w:pPr>
+      <w:r>
+        <w:rPr/>
+        <w:t>The use of time series in areas with large (steep) long-term sea surface temperature trends</w:t>
+      </w:r>
+    </w:p>
+    <w:p>
+      <w:pPr>
+        <w:pStyle w:val="Normal"/>
+        <w:rPr/>
+      </w:pPr>
+      <w:r>
+        <w:rPr/>
+        <w:t>We use a combination of reference time series from specific locations and a global dataset to address these issues. The effects of the three sub-optimal data challenges on the detection of MHWs are quantified in order to provide researchers with the level of confidence they may express in their results. Where possible, best practices for the correction of these issues are detailed.</w:t>
       </w:r>
     </w:p>
     <w:p>
@@ -252,7 +243,7 @@
       </w:pPr>
       <w:r>
         <w:rPr/>
-        <w:t>The definition used in this paper for a MHW is “a prolonged discrete anomalously warm water event that can be described by its duration, intensity, rate of evolution, and spatial extent.” (Hobday et al., 2016). This qualitative definition is quantified with an algorithm that calculates a suite of metrics. These metrics may then be used to characterise MHWs and to effectively compare them against known ecological/financial impacts. The calculation of these metrics is made possible by first determining the mean and 90th percentile temperature for each of the 366 calendar day-of-year (doy) in a time series. The mean doy temperatures, which also represent the seasonal signal in the time series, provide the expected baseline temperature whose daily exceedance is used to calculate the intensity of MHWs. The 90th percentile doy temperatures serve as the threshold that must be exceeded for 5 or more consecutive days for the anomalously warm temperatures to be classified as a MHW and for the calculation of the MHW metrics to begin.</w:t>
+        <w:t>The definition used in this paper for a MHW is “a prolonged discrete anomalously warm water event that can be described by its duration, intensity, rate of evolution, and spatial extent.” (Hobday et al., 2016). This qualitative definition is quantified with an algorithm that calculates a suite of metrics. These metrics may then be used to characterise MHWs and allow comparison with ecological impacts. The calculation of these metrics first requires determining the mean and 90th percentile temperature for each calendar day-of-year (‘doy’) in a time series. The mean ‘doy’ temperatures, which also represent the seasonal signal in the time series, provide the expected baseline temperature whose daily exceedance is used to calculate the local intensity of MHWs. The 90th percentile ‘doy’ temperatures serve as the threshold that must be exceeded for 5 or more consecutive days for the anomalously warm temperatures to be classified as a MHW and for the calculation of the additional MHW metrics.</w:t>
       </w:r>
     </w:p>
     <w:p>
@@ -262,27 +253,37 @@
       </w:pPr>
       <w:r>
         <w:rPr/>
-        <w:t xml:space="preserve">In this paper we will focus on the two metrics that most succinctly summarise a MHW. The first metric, </w:t>
+        <w:t xml:space="preserve">In this paper we focus on the three metrics that succinctly summarise a MHW, of the set described in Table 2 of Hobday et al. (2016). The first metric, </w:t>
       </w:r>
       <w:r>
         <w:rPr>
           <w:i/>
         </w:rPr>
-        <w:t>duration (days)</w:t>
-      </w:r>
-      <w:r>
-        <w:rPr/>
-        <w:t xml:space="preserve">, is defined as the number of days that the temperature remains at or above the 90th percentile threshold without dipping below it for more than 2 consecutive days. The duration of an event is the best single measurement of the chronic stress that a MHW may inflict upon a target species or ecosystem. The second metric, </w:t>
+        <w:t>duration</w:t>
+      </w:r>
+      <w:r>
+        <w:rPr/>
+        <w:t xml:space="preserve">, is defined as the period of time that the temperature remains at or above the 90th percentile threshold without dipping below it for more than 2 consecutive days. The duration of an event may be used as a measurement of the chronic stress that a MHW may inflict upon a target species or ecosystem (e.g. Oliver et al., 2017; Smale et al., 2019). The second metric, </w:t>
       </w:r>
       <w:r>
         <w:rPr>
           <w:i/>
         </w:rPr>
-        <w:t>maximum intensity (°C)</w:t>
-      </w:r>
-      <w:r>
-        <w:rPr/>
-        <w:t>, is the single warmest day during the event and is calculated by subtracting the mean doy temperature on that day from the recorded temperature. This metric is the best single representation of acute stress. There are many other MHW metrics and the full explanation for them may be found in Table 2 of Hobday et al. (2016).</w:t>
+        <w:t>maximum intensity</w:t>
+      </w:r>
+      <w:r>
+        <w:rPr/>
+        <w:t xml:space="preserve">, is the largest temperature anomaly during the event and is calculated by subtracting the climatological mean ‘doy’ temperature from the recorded temperature on that day. This metric may be used as a measurement of acute stress (e.g. Oliver et al., 2017; Smale et al., 2019). A third metric, </w:t>
+      </w:r>
+      <w:r>
+        <w:rPr>
+          <w:i/>
+        </w:rPr>
+        <w:t>cumulative intensity</w:t>
+      </w:r>
+      <w:r>
+        <w:rPr/>
+        <w:t>, is used to determine the ‘largest’ MHW in a time series (see Methods). This metric is the integral of the temperature anomalies of a MHW, and so has units of °C-days not °C, but represents the sum of temperature anomalies over the duration of the MHW, therefore; cumulative intensity is comparable to the degree heating days metric used in coral reef studies (Fordyce et al., 2019).</w:t>
       </w:r>
     </w:p>
     <w:p>
@@ -292,17 +293,7 @@
       </w:pPr>
       <w:r>
         <w:rPr/>
-        <w:t>Hobday et al. (2018) extended the MHW definition to include a categorisation scheme based on the intensity of an event. These categories were: I Moderate, II Strong, III Severe, and IV Extreme. The category of an event is determined by how many times the maximum intensity of the MHW is a multiple of the difference between the mean and 90th percentile doy temperatures (Figure 1). For example, if the difference between the mean and 90th percentile doy temperatures on the warmest day of a MHW 1.5°C, and the temperature recorded on that warmest day was 3°C warmer than the mean doy temperature for that day, this would be considered a category II (Strong) MHW. Were the maximum temperature recorded at 4.5°C, this would then be classified as a category III Severe MHW. To provide a more robust qualification of a MHW, the categories are also calculated for each day of a MHW to provide a proportion of the days during which the event was within each of the categories.</w:t>
-      </w:r>
-    </w:p>
-    <w:p>
-      <w:pPr>
-        <w:pStyle w:val="TextBody"/>
-        <w:rPr/>
-      </w:pPr>
-      <w:r>
-        <w:rPr/>
-        <w:t>An additional advantage in the use of the Hobday et al. (2016) and Hobday et al. (2018) approach is that it has been developed for python (</w:t>
+        <w:t>We used the R implementation of the Hobday et al. (2016) MHW definition, which is available in python (</w:t>
       </w:r>
       <w:hyperlink r:id="rId3">
         <w:r>
@@ -314,7 +305,7 @@
       </w:hyperlink>
       <w:r>
         <w:rPr/>
-        <w:t>), R (Schlegel and Smit, 2018), and MATLAB (Zhao and Marin, 2019). For this analysis we compared the R and python default outputs, assessed how changing the arguments affected the results, and compared the other functionality provided between the two languages. While some style differences exist between the added functionality of the languages, the core climatology outputs are identical to within &lt; 0.001 °C per day-of-year (doy). An independent analysis of the Python and MATLAB results also confirmed that they were functionally identical (pers. com. Zijie Zhao; MATLAB distribution author).</w:t>
+        <w:t>), R (Schlegel and Smit, 2018), and MATLAB (Zhao and Marin, 2019). We compared the R and python default outputs, assessed how changing the arguments affected the results, and compared the other functionality provided between the two languages. While some style differences exist as a result of the functionality of the languages, the climatology outputs are identical to within &lt; 0.001°C per ‘doy’. An independent analysis of the Python and MATLAB results also confirmed that they were functionally identical (pers. com. Zijie Zhao; MATLAB distribution author).</w:t>
       </w:r>
     </w:p>
     <w:p>
@@ -340,7 +331,152 @@
       </w:pPr>
       <w:r>
         <w:rPr/>
-        <w:t xml:space="preserve">Hobday et al. (2016) stated that optimal data for detecting MHWs have the following properties: 1) the time series must be at least 30 years in length, 2) be quality controlled, 3) be of the highest resolution possible, and 4) </w:t>
+        <w:t>When working with extreme values in a time series, such as MHWs, it is important that the quality of the data are high (Hobday et al., 2016). Hobday et al. (2016) stated that high quality data, referred to here as ‘optimal’, used for the detection of MHWs should meet the following criteria:</w:t>
+      </w:r>
+    </w:p>
+    <w:p>
+      <w:pPr>
+        <w:pStyle w:val="Normal"/>
+        <w:numPr>
+          <w:ilvl w:val="0"/>
+          <w:numId w:val="4"/>
+        </w:numPr>
+        <w:spacing w:before="0" w:after="0"/>
+        <w:ind w:left="0" w:right="0" w:hanging="0"/>
+        <w:rPr/>
+      </w:pPr>
+      <w:r>
+        <w:rPr/>
+        <w:t>A time series length of at least 30 years</w:t>
+      </w:r>
+    </w:p>
+    <w:p>
+      <w:pPr>
+        <w:pStyle w:val="Normal"/>
+        <w:numPr>
+          <w:ilvl w:val="0"/>
+          <w:numId w:val="4"/>
+        </w:numPr>
+        <w:spacing w:before="0" w:after="0"/>
+        <w:ind w:left="0" w:right="0" w:hanging="0"/>
+        <w:rPr/>
+      </w:pPr>
+      <w:r>
+        <w:rPr/>
+        <w:t>Quality controlled</w:t>
+        <w:br/>
+      </w:r>
+    </w:p>
+    <w:p>
+      <w:pPr>
+        <w:pStyle w:val="Normal"/>
+        <w:numPr>
+          <w:ilvl w:val="0"/>
+          <w:numId w:val="4"/>
+        </w:numPr>
+        <w:spacing w:before="0" w:after="0"/>
+        <w:ind w:left="0" w:right="0" w:hanging="0"/>
+        <w:rPr/>
+      </w:pPr>
+      <w:r>
+        <w:rPr/>
+        <w:t>Spatially and temporally consistent</w:t>
+        <w:br/>
+      </w:r>
+    </w:p>
+    <w:p>
+      <w:pPr>
+        <w:pStyle w:val="Normal"/>
+        <w:numPr>
+          <w:ilvl w:val="0"/>
+          <w:numId w:val="4"/>
+        </w:numPr>
+        <w:spacing w:before="0" w:after="0"/>
+        <w:ind w:left="0" w:right="0" w:hanging="0"/>
+        <w:rPr/>
+      </w:pPr>
+      <w:r>
+        <w:rPr/>
+        <w:t>Be of the highest spatial and temporal resolution possible/available</w:t>
+        <w:br/>
+      </w:r>
+    </w:p>
+    <w:p>
+      <w:pPr>
+        <w:pStyle w:val="Normal"/>
+        <w:numPr>
+          <w:ilvl w:val="0"/>
+          <w:numId w:val="4"/>
+        </w:numPr>
+        <w:spacing w:before="0" w:after="0"/>
+        <w:ind w:left="0" w:right="0" w:hanging="0"/>
+        <w:rPr/>
+      </w:pPr>
+      <w:r>
+        <w:rPr>
+          <w:i/>
+        </w:rPr>
+        <w:t>In situ</w:t>
+      </w:r>
+      <w:r>
+        <w:rPr/>
+        <w:t xml:space="preserve"> data should be used to compliment remotely sensed data where possible</w:t>
+      </w:r>
+    </w:p>
+    <w:p>
+      <w:pPr>
+        <w:pStyle w:val="Normal"/>
+        <w:rPr/>
+      </w:pPr>
+      <w:r>
+        <w:rPr/>
+        <w:t>Although the authors did not specifically state that time series must not contain large proportions of missing data, it can be inferred from the aforementioned requirements and the nature of the proposed algorithm. Another issue affecting the accurate detection of MHWs not discussed in Hobday et al. (2016) is the presence of long-term trends in a time series. Oliver et al. (2018) have shown how dominant the climate change signal can be in the detection of MHWs and we seek to quantify this effect here.</w:t>
+      </w:r>
+    </w:p>
+    <w:p>
+      <w:pPr>
+        <w:pStyle w:val="TextBody"/>
+        <w:rPr/>
+      </w:pPr>
+      <w:r>
+        <w:rPr/>
+        <w:t>A time series with a sub-optimal length may impact the detection of MHWs by negatively affecting the creation of the daily climatology relative to which MHWs are detected in two primary ways. The first is that with fewer years of data to draw from, the presence of an anomalously warm or cold year will have a larger effect on the climatology than with a sample size of 30 years. The second cause is that because the world is generally warming (Pachauri et al., 2014), the use of a shorter time series will almost certainly introduce a warm bias into the results. This means, counterintuitively, that the MHWs detected in a shorter time series will appear to be cooler than the same MHWs detected in a longer time series. This is because the average temperature in a time series consisting of recent data will likely be warmer, which will raise the 90th percentile relative to the observed temperatures and the reported MHW metrics will appear to be less/lower.</w:t>
+      </w:r>
+    </w:p>
+    <w:p>
+      <w:pPr>
+        <w:pStyle w:val="TextBody"/>
+        <w:rPr/>
+      </w:pPr>
+      <w:r>
+        <w:rPr/>
+        <w:t>The climatology derived from a time series serves two main roles (</w:t>
+      </w:r>
+      <w:r>
+        <w:rPr/>
+        <w:t>WMO</w:t>
+      </w:r>
+      <w:r>
+        <w:rPr/>
+        <w:t>, 2017); 1) it serves as a ‘benchmark’ relative to which past and future measurements can be compared, and against which anomalies can be calculated, 2) it reflects the typical conditions likely to be experienced at a particular place at a particular time. The WMO Guide to Climatological Practices (</w:t>
+      </w:r>
+      <w:r>
+        <w:rPr/>
+        <w:t>WMO</w:t>
+      </w:r>
+      <w:r>
+        <w:rPr/>
+        <w:t>, 2011) stipulate that daily climatologies (which they call ‘climate normals’) must be based on the most recent 30-year period that ends on a complete decade (currently 1981 – 2010). The suggested length of a time series for MHW detection was based on this WMO guideline (Hobday et al., 2016).</w:t>
+      </w:r>
+    </w:p>
+    <w:p>
+      <w:pPr>
+        <w:pStyle w:val="TextBody"/>
+        <w:rPr/>
+      </w:pPr>
+      <w:r>
+        <w:rPr/>
+        <w:t xml:space="preserve">Some remotely sensed products suffer from ‘gappiness’ that result in missing data. This may be due to cloud cover, the presence of sea ice, unsuitable sea states, etc., which become more prevalent at smaller scales, particularly nearer the coast. Some products interpolate to fill missing data gaps, but this results in smoothed sea surface temperature (SST) fields that may mask small-scale spatial variations in surface temperatures. Remotely sensed products may also fill gaps by blending with data from other products, which may introduce other biases. It has been demonstrated that coastal SST pixels from remotely-sensed products may have biases in excess of 5°C from </w:t>
       </w:r>
       <w:r>
         <w:rPr>
@@ -350,37 +486,7 @@
       </w:r>
       <w:r>
         <w:rPr/>
-        <w:t xml:space="preserve"> data should be used to compliment remotely sensed data where possible. Whereas the authors did not specifically state that time series must not contain large proportions of missing data, it can be inferred from the aforementioned requirements. There are a number of methods within the already existing tools for detecting MHWs that can address these concerns and we will lay them out here. An issue not discussed in Hobday et al. (2016) is the effect of long-term trends on the accurate detection of events. Oliver et al. (2018) have shown how dominant the climate change signal can be in the detection of events and we seek to quantify this effect here.</w:t>
-      </w:r>
-    </w:p>
-    <w:p>
-      <w:pPr>
-        <w:pStyle w:val="TextBody"/>
-        <w:rPr/>
-      </w:pPr>
-      <w:r>
-        <w:rPr/>
-        <w:t>A time series with a sub-optimal length may impact the detection of MHWs by negatively affecting the creation of the daily climatology relative to which MHWs are detected in two primary ways. The first is that with fewer years of data to draw from, the presence of an anomalously warm or cold year will have a larger effect on the climatology than with a sample size of 30 years. The second cause is that because the world is generally warming (Pachauri et al., 2014), the use of a shorter time series will almost certainly warm bias the results.</w:t>
-      </w:r>
-    </w:p>
-    <w:p>
-      <w:pPr>
-        <w:pStyle w:val="TextBody"/>
-        <w:rPr/>
-      </w:pPr>
-      <w:r>
-        <w:rPr/>
-        <w:t>The climatology derived from a time series serves two main roles (Organization, 2017); 1) it serves as a ‘benchmark’ relative to which past and future measurements can be compared, and against which anomalies can be calculated, 2) it reflects the typical conditions likely to be experienced at a particular place at a particular time. The WMO Guide to Climatological Practices (Organization, 2011) stipulate that daily climatologies (which they call ‘climate normal’) must be based on the most recent 30-year period that ends on a complete decade (currently 1981 – 2010). It is from this WMO guideline that the optimal length for MHW detection was derived.</w:t>
-      </w:r>
-    </w:p>
-    <w:p>
-      <w:pPr>
-        <w:pStyle w:val="TextBody"/>
-        <w:rPr/>
-      </w:pPr>
-      <w:r>
-        <w:rPr/>
-        <w:t xml:space="preserve">Some remotely sensed products suffer from ‘gappiness’ that result in missing data being introduced. This may be due to cloud cover, the presence of sea ice, unsuitable sea states, etc., which become more prevalent at smaller scales, particularly nearer the coast. Some products smooth out these influences, but this results in smoothed SST fields that mask some of the small-scale spatial variation in surface temperatures. Other times they rely on blending with data from other products, which may have its own suite of consequences. This is why the use of imperfect </w:t>
+        <w:t xml:space="preserve"> collected data (Smit et al., 2013) however; there is also research that has shown there may be no bias between these different data types (Smale and Wernberg, 2009; Stobart et al., 2016). This is why the use of imperfect </w:t>
       </w:r>
       <w:r>
         <w:rPr>
@@ -390,7 +496,7 @@
       </w:r>
       <w:r>
         <w:rPr/>
-        <w:t xml:space="preserve"> collected time series may still be encouraged in certain situations. These data are however also prone to large gaps and so the problems these data face with regards to accurate event detection are generally uncertain.</w:t>
+        <w:t xml:space="preserve"> collected time series may be needed for coastal MHW applications. These data are also prone to large gaps and so issues with regards to accurate MHW detection are also uncertain. It must be stressed here that the methods proposed in the Best Practices section for working with sub-optimal data do not address the issues that remotely-sensed data have near coastlines.</w:t>
       </w:r>
     </w:p>
     <w:p>
@@ -416,195 +522,7 @@
       </w:pPr>
       <w:r>
         <w:rPr/>
-        <w:t>To quantify the effects that time series length, missing data, and long-term trends have on MHW detection we will focus on the following three outputs created by the MHW detection algorithm:</w:t>
-      </w:r>
-    </w:p>
-    <w:p>
-      <w:pPr>
-        <w:pStyle w:val="Normal"/>
-        <w:numPr>
-          <w:ilvl w:val="0"/>
-          <w:numId w:val="3"/>
-        </w:numPr>
-        <w:rPr/>
-      </w:pPr>
-      <w:r>
-        <w:rPr/>
-        <w:t>The climatologies derived from the daily SST records, which include both the seasonally-varying mean and 90th percentile threshold.</w:t>
-      </w:r>
-    </w:p>
-    <w:p>
-      <w:pPr>
-        <w:pStyle w:val="Normal"/>
-        <w:numPr>
-          <w:ilvl w:val="1"/>
-          <w:numId w:val="3"/>
-        </w:numPr>
-        <w:rPr/>
-      </w:pPr>
-      <w:r>
-        <w:rPr/>
-        <w:t>These are not a part of the MHWs themselves, but are necessary for their detection.</w:t>
-      </w:r>
-    </w:p>
-    <w:p>
-      <w:pPr>
-        <w:pStyle w:val="Normal"/>
-        <w:numPr>
-          <w:ilvl w:val="0"/>
-          <w:numId w:val="3"/>
-        </w:numPr>
-        <w:rPr/>
-      </w:pPr>
-      <w:r>
-        <w:rPr/>
-        <w:t>The MHW event itself, which is defined by the metrics given in Table 2 of Hobday et al. (2016).</w:t>
-      </w:r>
-    </w:p>
-    <w:p>
-      <w:pPr>
-        <w:pStyle w:val="Normal"/>
-        <w:numPr>
-          <w:ilvl w:val="1"/>
-          <w:numId w:val="3"/>
-        </w:numPr>
-        <w:rPr/>
-      </w:pPr>
-      <w:r>
-        <w:rPr/>
-        <w:t>We chose here to focus on only the duration (days) and maximum intensity (°C) metrics in order to keep the results manageable.</w:t>
-      </w:r>
-    </w:p>
-    <w:p>
-      <w:pPr>
-        <w:pStyle w:val="Normal"/>
-        <w:numPr>
-          <w:ilvl w:val="0"/>
-          <w:numId w:val="3"/>
-        </w:numPr>
-        <w:rPr/>
-      </w:pPr>
-      <w:r>
-        <w:rPr/>
-        <w:t>The proportion of days of the event that are within the different categories.</w:t>
-      </w:r>
-    </w:p>
-    <w:p>
-      <w:pPr>
-        <w:pStyle w:val="Normal"/>
-        <w:numPr>
-          <w:ilvl w:val="1"/>
-          <w:numId w:val="3"/>
-        </w:numPr>
-        <w:rPr/>
-      </w:pPr>
-      <w:r>
-        <w:rPr/>
-        <w:t>These are a more qualitative result that may be more applicable to a broader audience.</w:t>
-      </w:r>
-    </w:p>
-    <w:p>
-      <w:pPr>
-        <w:pStyle w:val="Normal"/>
-        <w:rPr/>
-      </w:pPr>
-      <w:r>
-        <w:rPr/>
-        <w:t>With these three focal items defined, we will then use the following three questions to frame the results:</w:t>
-      </w:r>
-    </w:p>
-    <w:p>
-      <w:pPr>
-        <w:pStyle w:val="Normal"/>
-        <w:numPr>
-          <w:ilvl w:val="0"/>
-          <w:numId w:val="4"/>
-        </w:numPr>
-        <w:rPr/>
-      </w:pPr>
-      <w:r>
-        <w:rPr/>
-        <w:t>How sub-optimal can data be before any of the above three items become significantly different from those calculated with an optimal time series?</w:t>
-      </w:r>
-    </w:p>
-    <w:p>
-      <w:pPr>
-        <w:pStyle w:val="Normal"/>
-        <w:numPr>
-          <w:ilvl w:val="1"/>
-          <w:numId w:val="4"/>
-        </w:numPr>
-        <w:rPr/>
-      </w:pPr>
-      <w:r>
-        <w:rPr/>
-        <w:t>For example, how short may a time series be before the climatology becomes significantly different from the same climatology derived from the full 30 year time series?</w:t>
-      </w:r>
-    </w:p>
-    <w:p>
-      <w:pPr>
-        <w:pStyle w:val="Normal"/>
-        <w:numPr>
-          <w:ilvl w:val="0"/>
-          <w:numId w:val="4"/>
-        </w:numPr>
-        <w:rPr/>
-      </w:pPr>
-      <w:r>
-        <w:rPr/>
-        <w:t>What amounts of uncertainty are introduced into the results from the increasingly sub-optimal data?</w:t>
-      </w:r>
-    </w:p>
-    <w:p>
-      <w:pPr>
-        <w:pStyle w:val="Normal"/>
-        <w:numPr>
-          <w:ilvl w:val="1"/>
-          <w:numId w:val="4"/>
-        </w:numPr>
-        <w:rPr/>
-      </w:pPr>
-      <w:r>
-        <w:rPr/>
-        <w:t>For example, when 20% of data are missing, what should a user expect the standard error around the duration of a MHW to be compared to that same MHW when detected in a time series missing no data?</w:t>
-      </w:r>
-    </w:p>
-    <w:p>
-      <w:pPr>
-        <w:pStyle w:val="Normal"/>
-        <w:numPr>
-          <w:ilvl w:val="0"/>
-          <w:numId w:val="4"/>
-        </w:numPr>
-        <w:rPr/>
-      </w:pPr>
-      <w:r>
-        <w:rPr/>
-        <w:t>Are the error rates introduced by sub-optimal data for the event metrics the same/similar everywhere in the world, or do they differ based on some observable pattern/known oceanographic feature(s)?</w:t>
-      </w:r>
-    </w:p>
-    <w:p>
-      <w:pPr>
-        <w:pStyle w:val="Normal"/>
-        <w:numPr>
-          <w:ilvl w:val="1"/>
-          <w:numId w:val="4"/>
-        </w:numPr>
-        <w:rPr/>
-      </w:pPr>
-      <w:r>
-        <w:rPr/>
-        <w:t>For example, when the length of a time series is shortened to 10 years in an eastern boundary upwelling system (EBUS), does the effect this have on the maximum intensity of the events differ form the same shortening on a time series in a western boundary current (WBC)?</w:t>
-      </w:r>
-    </w:p>
-    <w:p>
-      <w:pPr>
-        <w:pStyle w:val="Normal"/>
-        <w:rPr/>
-      </w:pPr>
-      <w:r>
-        <w:rPr/>
-        <w:t>To answer these three questions we will use the remotely sensed NOAA OISST dataset (Reynolds et al., 2007, Banzon2016). This daily remotely-sensed global SST product has a 1/4 degree spatial resolution. The first complete year of data available is 1982, meaning that we must deviate slightly from the WMO standard for daily climatology creation by setting our reference period at 1982 – 2011 unless otherwise noted.</w:t>
+        <w:t>To quantify the effects that time series length, missing data, and long-term trends have on MHW detection we compare the count, duration (days), and maximum intensity (°C) of MHWs from time series as they become increasingly sub-optimal. To ensure approximately equal sample sizes across all tests, only the results for MHWs in the final 10 years of data (2009 – 2018) are used for each test and are hereafter referred to as the ‘average MHWs’. The single largest MHW in each time series, as determined by cumulative intensity, is drawn from the same ten year sample and is referred to hereafter as the ‘focus MHW’.</w:t>
       </w:r>
     </w:p>
     <w:p>
@@ -614,7 +532,7 @@
       </w:pPr>
       <w:r>
         <w:rPr/>
-        <w:t>The first two questions posed above will be answered using the three reference time series from Hobday et al. (2016). These time series are taken from the coast of Western Australia (WA; Figure 1A), the Northwest Atlantic Ocean (NWA; Figure 1B), and the Mediterranean Sea (Med; Figure 1C). These time series are used here for ease of reproducibility and because they each contain a MHW that has been the focus of multiple publications.</w:t>
+        <w:t>The amount of uncertainty that the sub-optimal tests (see sub-sections below) introduce into the results is calculated by measuring the percent of change in the results from the control (optimal) time series as the data become more sub-optimal. No significance test is used here, rather the increasing uncertainty range in the results is shown so as to provide a benchmark against which one may decide how much uncertainty is too much depending on ones applications. Linear models are used to quantify the increasing rates of uncertainty that these sub-optimal tests introduce. These rates are analysed at a global scale to investigate spatial patterns before being discussed in more depth in the Best Practices section.</w:t>
       </w:r>
     </w:p>
     <w:p>
@@ -624,57 +542,17 @@
       </w:pPr>
       <w:r>
         <w:rPr/>
-        <w:t>For the third question posed above we will use the entire global NOAA OISST product. Each pixel in this dataset will have the single largest event in the most recent ten years of data (2009 – 2018) identified and as the different sub-optimal tests are performed the effect this has on the event metrics will be recorded so that the relationship they have with sub-optimal data may be quantified. For this test we will not be removing the long-term trend in the data as we want to see what the real-world pattern in the data are.</w:t>
-      </w:r>
-    </w:p>
-    <w:p>
-      <w:pPr>
-        <w:pStyle w:val="TextBody"/>
-        <w:rPr/>
-      </w:pPr>
-      <w:r>
-        <w:rPr/>
-        <w:t xml:space="preserve">The outputs of the MHW detection algorithm from the reference time series with different sub-optimal challenges will be compared against the same optimal reference time series (i.e. 30 year length, no missing data) with a Kolmogorov-Smirnov (KS) test. This test looks for differences in the continuous distribution of values between two sets of data, rather than testing for differences of central tendency (e.g. </w:t>
+        <w:t xml:space="preserve">We use the remotely sensed NOAA OISST dataset (Reynolds et al., 2007; Banzon et al., 2016) in this study. This daily remotely-sensed global SST product has a 1/4 degree spatial resolution with 1982 the first full year of sampling. These data are interpolated and where possible verified against a database of </w:t>
       </w:r>
       <w:r>
         <w:rPr>
           <w:i/>
         </w:rPr>
-        <w:t>t</w:t>
-      </w:r>
-      <w:r>
-        <w:rPr/>
-        <w:t xml:space="preserve">-test or ANOVA), and provides a </w:t>
-      </w:r>
-      <w:r>
-        <w:rPr>
-          <w:i/>
-        </w:rPr>
-        <w:t>p</w:t>
-      </w:r>
-      <w:r>
-        <w:rPr/>
-        <w:t xml:space="preserve">-value that indicates the probability that the two distributions being compared have been drawn from the same pool of data. It was decided not to test for central tendency for two reasons; the first being that the assumption of normality for the values in the outputs was usually violated, and the second was that we do not want to know how sub-optimal data affect the central tendency of the results, but rather how they affect the distribution of the results. For example, does a 15 year time series produce a larger number of short events than a 30 year time series? To this end we are also not interest in rejecting a null hypothesis that the outputs from the sub-optimal data are the same as the optimal data based on a </w:t>
-      </w:r>
-      <w:r>
-        <w:rPr>
-          <w:i/>
-        </w:rPr>
-        <w:t>p</w:t>
-      </w:r>
-      <w:r>
-        <w:rPr/>
-        <w:t xml:space="preserve">-value of 0.05 or less. This is in part because testing for null hypotheses in this way is becoming increasingly discouraged (Wasserstein et al., 2019), but also because we want to show what the probability is that results from a time sub-optimal time series may be different from an optimal time series. That being said, we will still highlight comparisons that generate a </w:t>
-      </w:r>
-      <w:r>
-        <w:rPr>
-          <w:i/>
-        </w:rPr>
-        <w:t>p</w:t>
-      </w:r>
-      <w:r>
-        <w:rPr/>
-        <w:t>-value of 0.05 or less.</w:t>
+        <w:t>in situ</w:t>
+      </w:r>
+      <w:r>
+        <w:rPr/>
+        <w:t xml:space="preserve"> collected temperatures so that the final product does not have any spatial or temporal gaps. The NOAA OISST dataset was used during the creation of the MHW algorithm in Hobday et al. (2016) and is used here for consistency. Before being used in this study, the time series at each location (pixel) is de-trended by fitting a simple linear model and removing the residuals from the data. This must be performed so that we may control for the effects of time series length and long-term trends separately. Once de-trended, each time series is treated to the suite of sub-optimal controls (see following sub-sections) and the desired results itemised above are extracted. </w:t>
       </w:r>
     </w:p>
     <w:p>
@@ -684,7 +562,7 @@
       </w:pPr>
       <w:r>
         <w:rPr/>
-        <w:t>Because it would not be a robust test of the effects of sub-optimal data on MHW detection to use only three time series in this way, the order of the years within each of the three reference time series were randomly re-sampled and recombined 100 times, ensuring that one of the re-samples maintained the original order of the reference time series. This 100 fold increase to the available dataset will allow for a better estimate of the error that sub-optimal data introduce into MHW detection. We chose this method instead of creating artificial time series with comparable auto-correlation structures as it ensured that the large historical MHWs present in the reference time series would still be used in the calculations as these are an important reason why these time series were chosen.</w:t>
+        <w:t>The percent change in the average and focus MHW results from sub-optimal data is highlighted with the three reference OISST time series from Hobday et al. (2016). These time series are taken from the coast of Western Australia (WA; Figure 1A), the Northwest Atlantic Ocean (NWA; Figure 1B), and the Mediterranean Sea (Med; Figure 1C). These time series are used here for ease of reproducibility and because they each contain a MHW that has been the focus of multiple publications (e.g. Garrabou et al., 2009; Wernberg et al., 2012; Mills et al., 2013). The effect of the sub-optimal tests on these three time series are overlaid on 1000 randomly selected pixels from the global OISST dataset to show a range of results.</w:t>
       </w:r>
     </w:p>
     <w:p>
@@ -694,7 +572,17 @@
       </w:pPr>
       <w:r>
         <w:rPr/>
-        <w:t>Lastly, because the effects of time series length and long-term trends are to be quantified separately, it is necessary to de-trend the time series before beginning to control for the sub-optimal challenges. This de-trending is performed by fitting a simple linear model to each of the re-sampled time series and then removing it from the data. The following three sub-sections describe how the three sub-optimal time series challenges will be controlled for.</w:t>
+        <w:t>While not a specific focus in this study, the effects that the sub-optimal tests have on the seasonal mean and threshold climatologies have been included in the supplementary material (Figure S1).</w:t>
+      </w:r>
+    </w:p>
+    <w:p>
+      <w:pPr>
+        <w:pStyle w:val="TextBody"/>
+        <w:rPr/>
+      </w:pPr>
+      <w:r>
+        <w:rPr/>
+        <w:t>The following three sub-sections describe how the three sub-optimal time series tests are implemented.</w:t>
       </w:r>
     </w:p>
     <w:p>
@@ -720,7 +608,7 @@
       </w:pPr>
       <w:r>
         <w:rPr/>
-        <w:t>There are currently 37 complete years of data available in the NOAA OISST dataset (1982 – 2018). In order to determine the effect that time series length has on the three MHW detection algorithm outputs, we will systematically shorten each of the 100 re-sampled reference time series, one year at a time from 37 years down to 10 years (2009 – 2018), before running the MHW detection algorithm. The three different outputs (climatologies, event metrics, and categories) for each one year step for each of the re-sampled time series will then be compared against the output from the optimal 30 year version of that same time series using a KS test.</w:t>
+        <w:t>There are currently 37 complete years of data available in the NOAA OISST dataset (1982 – 2018). In order to determine the effect that time series length has on the focus output we systematically shorten each time series one year at a time from 37 years down to 10 years (2009 – 2018), before running the MHW detection algorithm. The MHW results for each one year step for each of the time series are then compared against the output from the 30 year (1989 – 2018) version of the same time series as the control.</w:t>
       </w:r>
     </w:p>
     <w:p>
@@ -730,7 +618,7 @@
       </w:pPr>
       <w:r>
         <w:rPr/>
-        <w:t>In order to ensure equitable sample sizes we will only be comparing the MHW metrics and categories for events detected within the last 10 years of each test as this is the period of time during which all of the different tests overlap. This is also why we have limited the shortening of the time series lengths to 10 years, so that we could still have a reasonable sample size to draw from.</w:t>
+        <w:t>In order to ensure equitable sample sizes we only compare the MHW metrics for events detected within the last 10 years of each test as this is the period of time during which all of the different tests overlap. This is also why we limited the shortening of the time series lengths to 10 years, so that we would still have a reasonable sample size to draw from for all of the other tests, too.</w:t>
       </w:r>
     </w:p>
     <w:p>
@@ -740,7 +628,7 @@
       </w:pPr>
       <w:r>
         <w:rPr/>
-        <w:t>Because the lengths of the time series were being varied, and were usually less than 30 years in length, it was also necessary that the climatology periods vary likewise. To maintain as much consistency as possible across the results we used the full range of years within each shortened time series to determine the climatology. For example, if the time series had been shortened from 37 to 32 years (1987 – 2018), the 32 year period was used to create the climatology. If the shortened time series was 15 years long (2004 – 2018), this base period was used. The control time series were those with a 30 year length ending in the most recent full year of data available (1989 – 2018). Note that due to necessity this differs from the climatology period of 1982 – 2011 used for the other tests outlined below.</w:t>
+        <w:t>Because the lengths of the time series were being varied, and were usually less than 30 years in length, it was also necessary that the climatology periods vary likewise. To maintain consistency across the results we use the full range of years within each shortened time series to determine the climatology. For example, if the time series had been shortened from 37 to 32 years (1987 – 2018), the 32 year period was used to create the climatology. If the shortened time series was 15 years long (2004 – 2018), this base period was used. The control time series were those with a 30 year length ending in the most recent full year of data available (1989 – 2018). Note that due to necessity this differs from the climatology period of 1982 – 2011 that would most closely match the WMO standard. The effect of shifting the 30 year climatology base is shown in the supplementary material (Figure S2).</w:t>
       </w:r>
     </w:p>
     <w:p>
@@ -760,7 +648,7 @@
       </w:r>
       <w:r>
         <w:rPr/>
-        <w:t xml:space="preserve"> fix proposed to address the issue of short time series length is to use a different climatology estimation technique. The option currently available within the MHW detection algorithm is to expand the window half width used when smoothing the climatology. Other techniques, such as harmonic regression/Fourier analysis, would have a similar effect but are not used here in favour of the methodology available within the MHW algorithm.</w:t>
+        <w:t xml:space="preserve"> fix proposed to address the issue of short time series length is to use a different climatology estimation technique. The option currently available within the MHW detection algorithm is to expand the window half width used when smoothing the climatology. Other techniques, such as harmonic regression/Fourier analysis, would have a similar effect but are not used here in favour of the Hobday et al. (2016) method. It is beyond the scope of this paper to compare every possible climatology calculation technique.</w:t>
       </w:r>
     </w:p>
     <w:p>
@@ -786,7 +674,7 @@
       </w:pPr>
       <w:r>
         <w:rPr/>
-        <w:t>In order to determine how much random missing data effect the outputs of the MHW algorithm, we will randomly removed 0 – 50% of the data in 1% steps from each of the re-sampled time series before running the MHW algorithm on each step. The optimal time series against which the various outputs are compared via a KS test will be the same re-sampled time series with 0% missing data.</w:t>
+        <w:t>In order to determine the effect of random missing data on the MHW results, each time series has 0 – 50% of its data removed in 1% steps before running the MHW algorithm. The control time series are the complete versions.</w:t>
       </w:r>
     </w:p>
     <w:p>
@@ -806,7 +694,7 @@
       </w:r>
       <w:r>
         <w:rPr/>
-        <w:t xml:space="preserve"> fix for the issue of missing data in the time series is to linearly interpolate over any gaps. There are many methods of interpolation (imputing) gaps in time series, but we choose linear interpolation because of its simplicity and because it is already available in the software implementations of the MHW algorithm.</w:t>
+        <w:t xml:space="preserve"> fix for missing data in the time series is to linearly interpolate over any gaps. There are many methods of interpolating (imputing) gaps in time series, such as spline interpolation, but we choose linear interpolation here due to its speed, simplicity, and the lack of assumptions it imposes on the data. It is beyond the scope of this paper to account for every possible method of interpolation.</w:t>
       </w:r>
     </w:p>
     <w:p>
@@ -818,10 +706,10 @@
         </w:numPr>
         <w:rPr/>
       </w:pPr>
-      <w:bookmarkStart w:id="7" w:name="controlling-for-long-term-trends"/>
-      <w:r>
-        <w:rPr/>
-        <w:t>Controlling for long-term trends</w:t>
+      <w:bookmarkStart w:id="7" w:name="controlling-for-long-term-trend"/>
+      <w:r>
+        <w:rPr/>
+        <w:t>Controlling for long-term trend</w:t>
       </w:r>
       <w:bookmarkEnd w:id="7"/>
     </w:p>
@@ -832,7 +720,7 @@
       </w:pPr>
       <w:r>
         <w:rPr/>
-        <w:t>To quantify the effect of long-term (secular) trends on the outputs of the MHW algorithm we added linear decadal trends of 0.00 – 0.50°C/dec in 0.01°C steps to each of the re-sampled time series. The difference this caused in the outputs was quantified with the same tests as for length and missing data. The optimal time series used a control for the KS comparisons were those with no added trend.</w:t>
+        <w:t>To quantify the effect of a long-term (secular) trend on the MHW results we add linear trends of 0.00 – 0.30°C/dec in 0.01°C/dec steps to each time series. The control time series are those with no added trend (e.g. 0.00°C/dec).</w:t>
       </w:r>
     </w:p>
     <w:p>
@@ -852,7 +740,7 @@
       </w:r>
       <w:r>
         <w:rPr/>
-        <w:t xml:space="preserve"> method to correct for the added linear decadal trend in these data as this would be to simply not add it. Rather it is proposed that the relationship between the slope of the added trend and the results it has on the outputs of MHW algorithm be documented to determine if a predictable relationship may be used to correct the results </w:t>
+        <w:t xml:space="preserve"> method to correct for the added linear trend in these data as this would be simply not to add a trend. Rather it is proposed that the relationship between the slope of the added trend and the effect it has on the results be documented to determine if a predictable relationship may be used for any </w:t>
       </w:r>
       <w:r>
         <w:rPr>
@@ -862,7 +750,7 @@
       </w:r>
       <w:r>
         <w:rPr/>
-        <w:t>.</w:t>
+        <w:t xml:space="preserve"> corrections.</w:t>
       </w:r>
     </w:p>
     <w:p>
@@ -904,17 +792,7 @@
       </w:pPr>
       <w:r>
         <w:rPr/>
-        <w:t>Shortening the lengths of the re-sampled time series had a noticeably negative effect on the comparability of the outputs of the MHW algorithm (Figure 2). We see that the climatology outputs were affected the most, and the category proportions affected the least. Changing the length of a time series lowered the mean probability (</w:t>
-      </w:r>
-      <w:r>
-        <w:rPr>
-          <w:i/>
-        </w:rPr>
-        <w:t>p</w:t>
-      </w:r>
-      <w:r>
-        <w:rPr/>
-        <w:t>-value) from the 100 re-sampled tests for each reference time series, but was accompanied by a high level of variance.</w:t>
+        <w:t>Shortening the length of a time series from 30 to 10 years had an unpredictable effect on the count of average MHWs (Figure 2A). At 10 years in length, 90% of the 1000 time series (pixels) tested had between 32% fewer to 85% more MHWs than the 30 year control. The overall increase or decrease in the count of average MHWs was close to linear, meaning that one may be able to say what the change in the count of MHWs may be as a time series is shortened, but it does not allow us to say if this change is positive or negative. The change in the sum of days of the durations of the average MHWs from a 10 year time series ranged from 41% fewer to 84% more than the 30 year control (Figure 2B). This change is slightly more linear than for the count of MHWs, but again, the values may increase or decrease. The mean of the maximum intensities of the average MHWs also either increase or decrease, with 10 year time series having mean maximum intensities anywhere from 16% less to 7% more than the 30 year control.</w:t>
       </w:r>
     </w:p>
     <w:p>
@@ -924,7 +802,7 @@
       </w:pPr>
       <w:r>
         <w:rPr/>
-        <w:t>With the exception of the Western Australia (WA) time series we see that there is no point at which any of the outputs from the MHW algorithm on shortened time series became significantly different from the 30 year control time series. The WA time series, which is characterised by its large inter-annual variability, only shows significantly different threshold climatologies on average when 14 years of data or fewer are used (Figure2A). The seasonal climatology does not differ significantly on average until 11 years of data or fewer are used.</w:t>
+        <w:t>Increasing the climatology period longer than 30 years had almost as rapid an effect on creating dissimilar results as using fewer years of data. This result stresses the importance of adhering to the WMO standard as closely as possible to ensure the comparability of results. It also demonstrates the arbitrariness of the 30 year climatological base period.</w:t>
       </w:r>
     </w:p>
     <w:p>
@@ -934,7 +812,7 @@
       </w:pPr>
       <w:r>
         <w:rPr/>
-        <w:t>It is important to note that increasing the climatology period longer than 30 years has almost as rapid an effect on creating dissimilar outputs as using fewer years of data does. This was an unexpected result that stresses the importance of adhering to the WMO standard as closely as possible to ensure the comparability of results.</w:t>
+        <w:t>Shortening time series length tended to decrease both the duration and maximum intensity of the focus MHW from each time series (Figure 3B and 3C), while the count of MHWs within the duration of the focus MHW increased (Figure 3A). This is because shortening a time series may increase the seasonal and threshold climatologies, so the shorter a time series becomes, the lower the maximum intensity and shorter the duration of the MHWs may become. MHWs with many spikes (Figure 1A), rather than a smooth hump (Figure 1C), will be particularly affected by this change in the climatology as it will more rapidly break the focus MHW into smaller events (Figure 3A).</w:t>
       </w:r>
     </w:p>
     <w:p>
@@ -944,7 +822,7 @@
       </w:pPr>
       <w:r>
         <w:rPr/>
-        <w:t>When we look at the effect that shortening time series length has on the duration and maximum intensity of the focus MHWs from the original data (not re-sampled) from each reference time series we see that both values tend to decrease (Figure 3). This is because the shortening of a time series tends to increase the mean climatology, so the shorter a time series becomes, the lower the maximum intensity and shorter the duration of the MHWs become relative to the increasing mean climatology (Figure 3DH). We also see that the Western Australia (WA) MHW is always being divided into at least two or more separate events due to the rising mean climatology (Figure 3A). The Mediterranean (Med) MHW isn’t affected much by changes in time series length as this MHW has a much more even rise and fall above the 90th percentile threshold (Figure 1C).</w:t>
+        <w:t>There are clear global patterns in the changes in MHW results as time series are shortened from 30 to 10 years (Figure 4). The median change in the count of average MHWs due to changes in time series length is nearly 0, but much of the western Pacific and northern Atlantic oceans show large rates of increasing MHW counts as time series are shortened (Figure 4A). The rates of change in the eastern Pacific, southern Atlantic, and the Indian Ocean show a mix of both increasing and decreasing counts of MHWs as time series become shorter. The patterns of change in the sum of MHW days closely resemble the change in the count of MHWs (Figure 4B). The change in the maximum intensity of average MHWs from decreasing time series lengths occurred throughout most of the oceans at a median rate of -0.21% per year (Figure 4C) . This means that, on average, a MHW detected in a 10 year time series will have a maximum intensity about 4.2% cooler than a MHW detected in a 30 year time series (0.21%/year times 20 year difference). This small difference shows the robustness of the MHW detection algorithm. There are areas where decreasing a time series tends to increase the maximum intensities of the MHWs detected. These areas are roughly the same regions where the shortening of a time series causes a decrease in the count of MHW days detected. It is important to note that the long-term trends in these data were removed beforehand so the patterns observed in Figure 4 are due to the properties of the time series themselves and not the climate change signal that would otherwise be dominant in the results.</w:t>
       </w:r>
     </w:p>
     <w:p>
@@ -954,67 +832,7 @@
       </w:pPr>
       <w:r>
         <w:rPr/>
-        <w:t>The gently increasing maximum intensities caused by increasing the lengths of the time series were also generally seen to occur throughout the oceans (Figure 4). The median rate of change caused by increasing time series length from 10 to 30 years is seen to be 0.5% per year. This means that, on average, a MHW detected in a 10 year time series will have a maximum intensity about 10% cooler than a MHW detected in a 30 year time series. This is a very small margin and shows the robustness of the MHW detection methodology. We also see that the only areas that show MHWs decreasing in maximum intensity are most of the Southern Ocean and some parts of the open ocean in the Pacific and Atlantic.</w:t>
-      </w:r>
-    </w:p>
-    <w:p>
-      <w:pPr>
-        <w:pStyle w:val="TextBody"/>
-        <w:rPr/>
-      </w:pPr>
-      <w:r>
-        <w:rPr/>
-        <w:t>Remember that the long-term trend in these data were not removed beforehand so it is not surprising that increasing the length of the time series into the past (where the data are cooler on average) will reduce the mean climatology and therefore increase the maximum intensity of the detected event. The relationship between warming or cooling maximum intensity and decadal trends in temperature (i.e. climate change) is significant (</w:t>
-      </w:r>
-      <w:r>
-        <w:rPr>
-          <w:i/>
-        </w:rPr>
-        <w:t>p</w:t>
-      </w:r>
-      <w:r>
-        <w:rPr/>
-        <w:t>-value &lt; 0.001, R^2 = 0.33). We also see that areas with perennial ice coverage, and western boundary currents (WBCs), tend to show greater rates of change. This is likely due to these areas having larger amounts of variance, in addition to a stronger decadal warming trend.</w:t>
-      </w:r>
-    </w:p>
-    <w:p>
-      <w:pPr>
-        <w:pStyle w:val="TextBody"/>
-        <w:rPr/>
-      </w:pPr>
-      <w:r>
-        <w:rPr/>
-        <w:t>Looking at the effect of time series length on the duration of MHWs around the globe (Figure 5) we see a similar pattern to the effect on maximum intensity (Figure 4). The median increase is 1.4% per year over the duration of the MHW detected with 10 years of data. This is not surprising and supports the observation for maximum intensity.</w:t>
-      </w:r>
-    </w:p>
-    <w:p>
-      <w:pPr>
-        <w:pStyle w:val="TextBody"/>
-        <w:rPr/>
-      </w:pPr>
-      <w:r>
-        <w:rPr/>
-        <w:t xml:space="preserve">The fixes proposed for shorter time series may have been beneficial for time series under 15 years in length, but the correction they provided was not consistent. The larger issue cause by a short time series is the amount that the centre of the climatology increases or decreases, more so than the increase in variability caused. This is not something that can be controlled for </w:t>
-      </w:r>
-      <w:r>
-        <w:rPr>
-          <w:i/>
-        </w:rPr>
-        <w:t>a-priori</w:t>
-      </w:r>
-      <w:r>
-        <w:rPr/>
-        <w:t xml:space="preserve"> and is better controlled for in a </w:t>
-      </w:r>
-      <w:r>
-        <w:rPr>
-          <w:i/>
-        </w:rPr>
-        <w:t>post-hoc</w:t>
-      </w:r>
-      <w:r>
-        <w:rPr/>
-        <w:t xml:space="preserve"> manner along the same lines as the proposed fix for decadal trends (see below).</w:t>
+        <w:t>The same global patterns of the effect of shortened time series on the average MHWs are roughly seen in the effects on the focus MHW. Much of the ocean that shows a decrease in the count of MHWs as a time series is shortened (Figure 4A) also show an increase in the count of MHWs during the duration of the focus MHW at 0.1 additional MHWs per year the time series is shortened (Figure 4D). This may seem contradictory, but this increase in the count of MHWs during the focus MHW in a time series is due to it being broken into smaller events. When this occurs on the smaller MHWs they may be broken up enough to no longer be counted, and therefore the count of average MHWs decreases. The decrease in the durations of the focus MHWs are greater than the decreases for the average MHWs, but the spatial homogeneity of this pattern is more broken up (Figure 4B and 4E). The regions that show increasing durations in the focus MHW are spatially smaller than the average MHWs and the rates of increase are roughly one quarter of those for the average MHWs (Figure 4B and 4E). Finally, the increasing and decreasing maximum intensities were similar in scale, but differed somewhat in their spatial patterns. Whereas the average MHWs show clear warming trends in the northeast and south Pacific (Figure 4C), these features are much reduced for the focus MHWs (Figure 4F). The strong cooling signal in the average MHWs north of Europe is replaced by a spatially broad warming trend in the focus MHWs in the area. The minor warming trend in the average MHWs around the Kuroshio current is replaced by a spatially larger and more intense warming trend in the focus MHWs.</w:t>
       </w:r>
     </w:p>
     <w:p>
@@ -1040,7 +858,7 @@
       </w:pPr>
       <w:r>
         <w:rPr/>
-        <w:t>The effects of missing data on the outputs of the MHW algorithm are very pronounced. Whereas the changes in time series length may affect the climatologies more rapidly, increases in missing data affect the MHW metrics and the categories much more. The outputs most affected are the threshold climatology, the duration of the MHWs, and the proportions of MHW days in the moderate and strong categories. The maximum intensities of the MHWs are also affected, but at 50% missing data these did not become significantly different from the control time series. The proportion of severe or extreme days were not affected by missing data as they were already so rare or non-existent. The seasonal signal was affected very little by large proportions of missing data.</w:t>
+        <w:t>The effects of increasing missing data on MHW detection were more linear than the effects of time series length, with the exception of MHW count, which was the least linear effect of all tests (Figure 2). Up to 25% missing data, the count of average MHWs in a times series decreases by 45% or increases by 38% (Figure 2D). Past this point the count of MHWs falls at a roughly linear rate until there are 33 – 86% fewer MHWs when 50% data are missing. The effect of missing data on the sum of the average MHW days was linear at a rate of roughly 2% fewer MHW days in a time series for every 1% of missing data (Figure 2E). The effect of missing data on the maximum intensities of the average MHWs was also linear, but very noisy. The maximum intensities of average MHWs detected in time series missing 50% of their data could decrease by 33% or increase by 3%.</w:t>
       </w:r>
     </w:p>
     <w:p>
@@ -1050,7 +868,7 @@
       </w:pPr>
       <w:r>
         <w:rPr/>
-        <w:t>The effect of random missing data on the single focus MHWs from the three reference time series are very jagged because the missing data at each step was only calculated once. This was done intentionally to highlight the range that this randomness can have on the results as compared to the changes in length (Figure 3ADH). The effect that missing data can have on the MHW metrics depends largely on the shape of the MHW. The WA event has a very pronounced peak (Figure 1A), so when larger proportions of data are missing we see how likely it becomes that this peak is not being recorded. The maximum intensity measured in the control time series is 6.5°C, but we see that because very few days of this MHW were so intense, increasing proportions of missing data become more likely to remove these large values. In the NWA event we also see a jagged effect from missing data, though less than the WA event, this is also because of the peak in temperature for this event. The effect on the Med event is the least pronounced. This is because the event does not have on large peak, rather it is more even in its exceedance above the 90th percentile threshold so missing data does not begin to have an appreciable effect on the event until there is an excess of 35% of the data missing.</w:t>
+        <w:t>The effect of random missing data on the focus MHW in each time series was dramatic. As missing data in a time series increased, it becomes increasingly likely that the focus MHW is broken into multiple smaller events. It is not uncommon for this to begin with as little as 1% missing data, and increases in severity up to 25 – 30% (Figure 3D). From this point the number of separate events the MHW is broken into decreases as the smaller events are completely missed due to the loss of data. The duration of the focus MHW was almost always negatively impacted by missing data (Figure 3E). The decrease in duration follows a linear trend of a reduction ranging from 1 – 3% per 1% of missing data. At 26% missing data at least 5% of the time series had their focus MHW removed entirely from the time series, as seen by a reduction in maximum intensity of 100% (Figure 3F). At 41% missing data at least 25% of the time series had their focus MHW removed.</w:t>
       </w:r>
     </w:p>
     <w:p>
@@ -1060,7 +878,7 @@
       </w:pPr>
       <w:r>
         <w:rPr/>
-        <w:t>The duration of the MHWs are all negatively impacted by missing data, with the longer duration MHW (WA) impacted much more than the shorter (NWA and Med) MHWs (Figure 3E). Even though the decrease in duration due to missing data is very rough, we see that it follows a linear trend and can therefore be predicted for within a certain range of error.</w:t>
+        <w:t>The effect of missing data on a MHW depends largely on their shape, which is the area above the threshold climatology and below the observed anomaly. The WA event has a very pronounced peak (Figure 1A), so when more data are missing we see how likely it becomes that this peak is not being recorded. The maximum intensity measured in the control time series is 6.5°C, but because very few days of this MHW were so intense, increases in missing data become more likely to remove these large values and the maximum intensity of the WA event begins to decrease more rapidly than either the NWA or Med MHWs.</w:t>
       </w:r>
     </w:p>
     <w:p>
@@ -1070,17 +888,7 @@
       </w:pPr>
       <w:r>
         <w:rPr/>
-        <w:t>For the two shorter MHWs the increase in missing data never divides the event up into more than two separate MHWs (Figure 3B). The contiguity of the WA event however is affected greatly by missing data. With just 5% of the data in the time series missing this event was divided into 5 separate events. As missing data increased the count of the divided events tended to also increase up until 27% missing data. At that point the event began to be divided into fewer events again, not because they were forming back together, but rather because there was now too little data to be detecting the splinters being formed off of the main event.</w:t>
-      </w:r>
-    </w:p>
-    <w:p>
-      <w:pPr>
-        <w:pStyle w:val="TextBody"/>
-        <w:rPr/>
-      </w:pPr>
-      <w:r>
-        <w:rPr/>
-        <w:t>The linear interpolation of missing data was very effective and could potentially allow for the use of time series missing up to 50% of their data (Figure 7), assuming that there is not so much missing data that there are no representative days of the MHW that one may be wanting to study/isolate.</w:t>
+        <w:t>The global patterns in missing data are unremarkable and generally consistent across the oceans. They may be seen in the supplementary material (Figure S3).</w:t>
       </w:r>
     </w:p>
     <w:p>
@@ -1092,10 +900,10 @@
         </w:numPr>
         <w:rPr/>
       </w:pPr>
-      <w:bookmarkStart w:id="11" w:name="long-term-trends"/>
-      <w:r>
-        <w:rPr/>
-        <w:t>Long-term trends</w:t>
+      <w:bookmarkStart w:id="11" w:name="long-term-trend"/>
+      <w:r>
+        <w:rPr/>
+        <w:t>Long-term trend</w:t>
       </w:r>
       <w:bookmarkEnd w:id="11"/>
     </w:p>
@@ -1106,7 +914,7 @@
       </w:pPr>
       <w:r>
         <w:rPr/>
-        <w:t>When adding a linear trend to the re-sampled time series we see that it created statistically significantly different climatologies at an exponential rate (Figure 8). The effect an added decadal trend had on the other outputs of the MHW algorithm was roughly linear, and never produced results significantly different from the control time series. The maximum intensity and duration of events were affected more than the category proportions.</w:t>
+        <w:t>The effect of a long-term trend on MHW detection was the most linear of the three tests and resulted in the largest changes in the results. An added linear trend can lead to a reduction in the count of average MHWs in a time series, but generally it causes a linear increase at roughly 3% additional average MHWs detected for every 0.01°C/dec added (Figure 2G). The effect that these additional MHWs had on the sum of average MHW days was an increase, ranging from 1.7 – 11.5% for every 0.01°C/dec added (Figure 2H). This means that the average MHWs detected in a time series with a long-term trend of 0.30°C/dec could be anywhere from 48 – 347% longer than in the same time series with no long-term trend. The effect of linear trends on the maximum intensity of the average MHWs, though generally linear, could be either positive or negative at a rate of -0.1 – 0.6% per 0.01°C/dec added.</w:t>
       </w:r>
     </w:p>
     <w:p>
@@ -1116,7 +924,17 @@
       </w:pPr>
       <w:r>
         <w:rPr/>
-        <w:t>Adding linear long-term trends never caused the focus MHW to be dissected into multiple events (Figure 3C). The duration of the events are affected differently by the added linear trend. The Med shows practically no effect, the NWA has a very slight increase with a dramatic jump at an added trend of 0.04°C/dec, whereas the WA event sees a massive increase due primarily to one large jump at 0.42°/dec. The effect that the linear trend has on the maximum intensity of each event is a simple linear function of the decadal trend and where in the time series the event occurs. The slope for the increase in maximum intensity for the Med MHW is more shallow than the other two because this MHW occurred in 2003, as opposed to 2010 (WA) and 2012 (NWA).</w:t>
+        <w:t>The focus MHW in each time series was never broken into multiple events due to the added long-term trend (Figure 3G) however; the duration of the focus MHWs were affected differently. The Mediterranean focus MHW showed practically no increase in duration due to an added long-term trend, the Western Australia MHW saw a large jump at 0.03°C/dec, and the Northwest Atlantic MHW had a dramatic jump at an added trend of 0.09°C/dec, followed by a few other increases at larger added trends (Figure 3H). Likewise, all of the other 1000 time series included in Figure 3 tend to jump up in dramatic steps, as seen by the very large range in the 90% and 50% confidence intervals (CI). These jumps in duration occur as the temperature anomalies increase more rapidly than the threshold and neighbouring MHWs in a time series connect into one event. The effect that the long-term trend had on the maximum intensity of focus MHWs was also linear and at an added trend of 0.30°C/dec the 90% CI was from 8 – 35% (Figure 3I).</w:t>
+      </w:r>
+    </w:p>
+    <w:p>
+      <w:pPr>
+        <w:pStyle w:val="TextBody"/>
+        <w:rPr/>
+      </w:pPr>
+      <w:r>
+        <w:rPr/>
+        <w:t>The global patterns in added long-term trends generally show that MHW metrics increase. The patterns may be seen in the supplementary material (Figure S4).</w:t>
       </w:r>
     </w:p>
     <w:p>
@@ -1128,10 +946,10 @@
         </w:numPr>
         <w:rPr/>
       </w:pPr>
-      <w:bookmarkStart w:id="12" w:name="discussion"/>
-      <w:r>
-        <w:rPr/>
-        <w:t>Discussion</w:t>
+      <w:bookmarkStart w:id="12" w:name="best-practices"/>
+      <w:r>
+        <w:rPr/>
+        <w:t>Best practices</w:t>
       </w:r>
       <w:bookmarkEnd w:id="12"/>
     </w:p>
@@ -1142,7 +960,93 @@
       </w:pPr>
       <w:r>
         <w:rPr/>
-        <w:t>An investigation into the effects that sub-optimal data have on MHW results revealed that there are thresholds within which the outputs of the MHW detection algorithm will remain comparable to results generated by optimal data. Times series longer than about 15 years in length should cause little concern regarding the reliability of the climatologies that are derived from them. The length of a time series has less of an effect on the other outputs of the MHW algorithm, with lengths of 10 years not producing appreciably different outputs in MHW metrics or category proportions. An unexpected result was that increasing the length of a time series longer than 30 years reduced the probability that the outputs would be comparable by as much as as shortening the time series did. This means that the common assumptions that using 30 years of data is the same as using &gt; 30 years of data is incorrect. In other words, the 30 year length is often thought of as a minimum length needed to constrain the climatology but we have shown here that using a climatology period greater than 30 years creates different outputs. It is therefore important to stress the adherence to the WMO standards for climatology periods as closely as possible. Increased smoothing of the climatologies derived from shortened time series was not an effective fix to the other outputs of the MHW algorithm. In the global analysis we did see that there is a relationship between decadal trend in seawater temperature and the increase in the duration and maximum intensity of events detected within the most recent decade of data. This can be used to infer a likely correction for the resultant MHW metrics.</w:t>
+        <w:t>There are many factors in the detection of MHWs that cannot be predicted due to the anomalous nature of these events. It is however possible to know how much confidence one may have in the results. In Table 1 the increasing rates of uncertainty per step in the sub-optimal tests for average MHWs is shown, while Table 2 shows the uncertainty for focus MHWs. From this information it is possible to say that, if we have a time series that is 20 years in length (10 years shorter than optimal), the median difference in the duration of average MHWs will be 3% lower, and the 90% CI will be +-27% around that median difference. These rates of uncertainty at the 90% CI are large, but if one knows where in the world one’s time series comes from it is possible to make a more accurate inference. For example, the change in the duration of average MHWs in the North Sea as the time series are shortened is very consistently positive and near the high end of the global distribution (Figure 4). This means that one can be more confident that the upper range of the 90% CI is an appropriate choice when estimating the possible change in ones results if they had been calculated with an optimal time series (30 years). One final point of consideration in the application of this information for judging uncertainty is to consider how linear the response of the results to the sub-optimal tests is. The values in both tables that are seen in parentheses show the R</w:t>
+      </w:r>
+      <w:r>
+        <w:rPr>
+          <w:vertAlign w:val="superscript"/>
+        </w:rPr>
+        <w:t>2</w:t>
+      </w:r>
+      <w:r>
+        <w:rPr/>
+        <w:t xml:space="preserve"> (coefficient of determination) for each linear model that was used to determine the change in uncertainty as time series become more sub-optimal. The closer the R</w:t>
+      </w:r>
+      <w:r>
+        <w:rPr>
+          <w:vertAlign w:val="superscript"/>
+        </w:rPr>
+        <w:t>2</w:t>
+      </w:r>
+      <w:r>
+        <w:rPr/>
+        <w:t xml:space="preserve"> value is to 1, the better of a predictor the slope is, with 0 meaning their is no clear response in the data to be modelled. In our previous example of calculating uncertainty for average MHW duration the R</w:t>
+      </w:r>
+      <w:r>
+        <w:rPr>
+          <w:vertAlign w:val="superscript"/>
+        </w:rPr>
+        <w:t>2</w:t>
+      </w:r>
+      <w:r>
+        <w:rPr/>
+        <w:t xml:space="preserve"> value is 0.65, which is not good. More examples, as well as a step-by-step walk through for how to use the numbers in these tables is provided in each sub-section below. The </w:t>
+      </w:r>
+      <w:r>
+        <w:rPr>
+          <w:i/>
+        </w:rPr>
+        <w:t>a-priori</w:t>
+      </w:r>
+      <w:r>
+        <w:rPr/>
+        <w:t xml:space="preserve"> and </w:t>
+      </w:r>
+      <w:r>
+        <w:rPr>
+          <w:i/>
+        </w:rPr>
+        <w:t>post-hoc</w:t>
+      </w:r>
+      <w:r>
+        <w:rPr/>
+        <w:t xml:space="preserve"> fixes proposed in the methods are also covered in more detail in the following sub-sections.</w:t>
+      </w:r>
+    </w:p>
+    <w:p>
+      <w:pPr>
+        <w:pStyle w:val="Heading2"/>
+        <w:numPr>
+          <w:ilvl w:val="1"/>
+          <w:numId w:val="2"/>
+        </w:numPr>
+        <w:rPr/>
+      </w:pPr>
+      <w:bookmarkStart w:id="13" w:name="correcting-for-time-series-length"/>
+      <w:r>
+        <w:rPr/>
+        <w:t>Correcting for time series length</w:t>
+      </w:r>
+      <w:bookmarkEnd w:id="13"/>
+    </w:p>
+    <w:p>
+      <w:pPr>
+        <w:pStyle w:val="Normal"/>
+        <w:rPr/>
+      </w:pPr>
+      <w:r>
+        <w:rPr/>
+        <w:t xml:space="preserve">The </w:t>
+      </w:r>
+      <w:r>
+        <w:rPr>
+          <w:i/>
+        </w:rPr>
+        <w:t>a priori</w:t>
+      </w:r>
+      <w:r>
+        <w:rPr/>
+        <w:t xml:space="preserve"> fix proposed for shorter time series, that of creating a smoother seasonal signal by expanding the window half width of the moving average, proved not to be a reliable option and it is advised to leave this at the default 5 days. Increasing the window half width to as much as 30 days has very little effect on the 50% (interquartile) and 90% CI ranges for the count of average MHWs, but looking at the reference time series we see how unpredictable the effect on individual time series may be (Figure 5, top row). The effect this change to the detection algorithm had on the duration of average MHWs was negligible at all window half widths tested (Figure 5, middle row). The effect of wider window half widths on the maximum intensity of the average MHWs was positive and may be a viable option to produce more accurate maximum intensities in shorter time series (Figure 5, bottom row), but it is the opinion of the authors that this is not a satisfactory trade-off with the other changes this introduces into the results to justify doing so. The effect of widening the window half widths was similar for the focus MHWs so is included in the supplementary material (Figure S5) in the interest of saving space. The widening of the window half widths effects MHW detection by flattening the shape of the roughly sinusoidal seasonal climatology. The overall mean value does not change, but the peaks and troughs are pulled closer to the mean while the slopes between them become more gradual. Because the mean of the seasonal signal doesn’t change, the total anomalous observation remain roughly constant, but where along the seasonal signal those anomalies are detected may shift dramatically. This is particularly noticeable for MHWs that occur at the peak of summer because the seasonal and threshold climatologies are lowered the most then, leading these events to appear more intense.</w:t>
       </w:r>
     </w:p>
     <w:p>
@@ -1152,7 +1056,73 @@
       </w:pPr>
       <w:r>
         <w:rPr/>
-        <w:t>The MHW algorithm proved to be resilient to missing data and so long as one does not have particularly large gaps (e.g. greater than a week at a time), time series missing as much as 20% of their data may be used without concern. Greater amounts of missing data could still be used with some caution as the outputs of the MHW algorithm did not differ significantly on average when as much as 50% missing data were present. It is not however recommended to consider the outputs of time series with this much missing data to be comparable to outputs from an optimal time series. This is because the number of events detected in the time series with high amounts will differ greatly. The overall metrics of the events may be comparable between the time series, but the actual events detected will be different. A simple correction for missing data in a time series is to linearly interpolate over the gaps. It is not however recommended to do this with more than 40% missing data as this begins to dramatically distort the algorithms ability to compute metrics for individual MHWs. If this is necessary to do for some reason, the resultant MHWs for the entire time series can be used to infer the chronic and acute stress that organisms may face in a given location, but any individual events detected should not be taken as an accurate recording.</w:t>
+        <w:t xml:space="preserve">Knowing that the </w:t>
+      </w:r>
+      <w:r>
+        <w:rPr>
+          <w:i/>
+        </w:rPr>
+        <w:t>a priori</w:t>
+      </w:r>
+      <w:r>
+        <w:rPr/>
+        <w:t xml:space="preserve"> fix for time series length is not effective, one must use the known rates of uncertainty to provide the </w:t>
+      </w:r>
+      <w:r>
+        <w:rPr>
+          <w:i/>
+        </w:rPr>
+        <w:t>post-hoc</w:t>
+      </w:r>
+      <w:r>
+        <w:rPr/>
+        <w:t xml:space="preserve"> uncertainty to detected MHWs. We’ll use Table 2, the focus MHW uncertainty rates, as an example. The first six rows of this table show the rate of uncertainty introduced into results for a focus MHW for each year less or more than 30 years. The ‘range’ column in both tables indicates which direction from the 30 year control the slope in uncertainty is moving. The focus MHW detected in a 10 year time series will have a median (50th quantile) difference in maximum intensity of -3% from that same MHW in a 30 year time series (Table 2, row 5, column ‘q50’, value = -0.15%/year shorter than 30). This may be known by taking the value found in the corresponding cell of the table and multiplying it by the number of years shorter (or longer) than the 30 year optimal length that one’s time series is. Unfortunately it is unlikely that one’s results will match the median difference seen in the sub-sample of global results. It is more likely that the detected MHW will fall somewhere within the 50% CI (Table 1 and 2, column ‘q25’ to ‘q75’), or the 90% CI (Table 1 and 2, column ‘q05’ to ‘q95’) range. To determine these ranges in uncertainty one takes the slope found in the respective columns and multiplies them by the number of years one’s time series is shorter or longer than the 30 year control. This provides the full range of uncertainty within the 50% CI or 90% CI as well as the median change. For example, we may find the the 50% CI in the change in the maximum intensity of a focus MHW in a 10 year time series by multiplying the 25th and 75th quantiles of change. Going back to the 10 year time series example above, this means that the overall range of uncertainty around the median change is: 0.38% x 20 (difference in year) = 7.6%, the change in the 25th quantile is -0.36% x 20 = -7.2%, and the change in the 75th percentile is 0.02% x 20 = 0.4%. The final estimate of the 50 CI around the median change in maximum intensity is therefore: -7.2% – -3.8% – 0.4%. This means that in a 10 year time series one can assume that the focus MHW detected has a 50% chance of having a maximum intensity that is somewhere between -7.2% to 0.4% that the same MHW would be in a 30 year times series.</w:t>
+      </w:r>
+    </w:p>
+    <w:p>
+      <w:pPr>
+        <w:pStyle w:val="Heading2"/>
+        <w:numPr>
+          <w:ilvl w:val="1"/>
+          <w:numId w:val="2"/>
+        </w:numPr>
+        <w:rPr/>
+      </w:pPr>
+      <w:bookmarkStart w:id="14" w:name="correcting-for-missing-data"/>
+      <w:r>
+        <w:rPr/>
+        <w:t>Correcting for missing data</w:t>
+      </w:r>
+      <w:bookmarkEnd w:id="14"/>
+    </w:p>
+    <w:p>
+      <w:pPr>
+        <w:pStyle w:val="Normal"/>
+        <w:rPr/>
+      </w:pPr>
+      <w:r>
+        <w:rPr/>
+        <w:t xml:space="preserve">Linear interpolation was proposed as an </w:t>
+      </w:r>
+      <w:r>
+        <w:rPr>
+          <w:i/>
+        </w:rPr>
+        <w:t>a priori</w:t>
+      </w:r>
+      <w:r>
+        <w:rPr/>
+        <w:t xml:space="preserve"> fix to address the issue of missing data and was surprisingly effective. This fix could hypothetically allow for the use of time series missing more than 50% of their data (Figure 6), assuming that there is not so much missing data that the period of time during a MHW that one may want to study is completely missing. The rates of uncertainty that missing data introduce into detected MHWs may be found in rows 7 – 10 of Tables 1 and 2, but we will focus on the use of the rates of uncertainty for interpolated data here as this is such an effective fix. Note that rows 7 and 8 of both tables show rates of change in count of MHWs for missing data between different ranges of missing data. This is because the change in the count of MHWs due to missing data is not linear. If one cuts the data at roughly 25% this provides the highest R</w:t>
+      </w:r>
+      <w:r>
+        <w:rPr>
+          <w:vertAlign w:val="superscript"/>
+        </w:rPr>
+        <w:t>2</w:t>
+      </w:r>
+      <w:r>
+        <w:rPr/>
+        <w:t xml:space="preserve"> values for the two slopes (most linear fit).</w:t>
       </w:r>
     </w:p>
     <w:p>
@@ -1162,7 +1132,53 @@
       </w:pPr>
       <w:r>
         <w:rPr/>
-        <w:t>The decadal trends in times series very rapidly affect the creation of climatologies. That being said, normal ranges of decadal trends (e.g. 0.1 – 0.5C/dec) do not have a significant effect on the detection of MHW metrics. Furthermore, the effect of decadal trends is very predictable and when taken with time series length and the year in which an event in question has occurred it is possible to infer a correction for the maximum intensity. The effect this has on the duration can also be worked out by considering the general raise (or fall) in the mean climatology and how that may engulf neighbouring days or even other events. A concept to consider with the increase in duration from added decadal trends is that the temperatures in the time series increase “faster” than the 90th percentile threshold. So as the decadal trend increases, the MHW effectively spreads outwards. If the rate of onset/decline for the MHW was more gradual (e.g. the NWA event) it will increase in duration more rapidly. If the rate of onset/decline was more rapid (e.g. the Med event), then the duration of the MHW won’t change much with a larger decadal trend. If MHWs have close neighbours then as they spread outward they may encounter and be engulfed into one another. This reduces the overall count of the MHWs detected in a time series while increasing the apparent duration of the events.</w:t>
+        <w:t>As an example for the use of linear interpolation over missing data in a time series we will look at how to calculate the 90% CI around the average MHW duration in a time series missing 30% data. The median rate of change in average MHW duration per 1% missing data after linear interpolation is 0.3% (Table 1, row 12, column ‘q50’), the rate of change for the 5th quantile is 0.09% (Table 1, row 12, column ‘q05’), and for the 95th quantile it is 0.85% (Table 1, row 12, column ‘q95’). At 30% linearly interpolated data one may assume a 90% CI around the average MHW duration to be 2.7% – -9.0% – 25.5%. In other words, their is a 90% chance that the average duration of the MHWs detected in a time series with 30% interpolated data are between 2.7% to 25.5% that of the MHWs detected in the same time series without any missing data.</w:t>
+      </w:r>
+    </w:p>
+    <w:p>
+      <w:pPr>
+        <w:pStyle w:val="Heading2"/>
+        <w:numPr>
+          <w:ilvl w:val="1"/>
+          <w:numId w:val="2"/>
+        </w:numPr>
+        <w:rPr/>
+      </w:pPr>
+      <w:bookmarkStart w:id="15" w:name="correcting-for-long-term-trend"/>
+      <w:r>
+        <w:rPr/>
+        <w:t>Correcting for long-term trend</w:t>
+      </w:r>
+      <w:bookmarkEnd w:id="15"/>
+    </w:p>
+    <w:p>
+      <w:pPr>
+        <w:pStyle w:val="Normal"/>
+        <w:rPr/>
+      </w:pPr>
+      <w:r>
+        <w:rPr/>
+        <w:t xml:space="preserve">There was no </w:t>
+      </w:r>
+      <w:r>
+        <w:rPr>
+          <w:i/>
+        </w:rPr>
+        <w:t>a-priori</w:t>
+      </w:r>
+      <w:r>
+        <w:rPr/>
+        <w:t xml:space="preserve"> fix proposed for the correction of an added-linear trend. Rather, by knowing the trend in a time series </w:t>
+      </w:r>
+      <w:r>
+        <w:rPr>
+          <w:i/>
+        </w:rPr>
+        <w:t>a-priori</w:t>
+      </w:r>
+      <w:r>
+        <w:rPr/>
+        <w:t xml:space="preserve"> we have been able to model the effect that it has on detected MHWs. The effect that long-term trends have on the results are much greater than the tests for time series length or missing data, and the effects are more linear, therefore; we can be more confident in the uncertainty we assign to the detected MHWs. That being said, the ranges of uncertainty introduced by long-term trends are also much greater than for the other two tests. As an example of how long-term trends affect MHW detection we will use a time series with a known linear trend of 0.25°C/dec. The median rate at which a long-term trend in a time series affects the count of average MHWs is 2.69% per 0.01°C/dec (Table 1, row 14, column ‘q50’), the 5th quantile is 0.71% (Table 1, row 14, column ‘q05’), and the 95th quantile is 7.44% (Table 1, row 14, column ‘q95’), therefore; the count of average MHWs detected in a time series with a long-term trend of 0.25°C/dec is likely (90% CI) 17.75% – 67.25% – 186%. This is a very large effect that supports the argument for using a 10 year long or 50% interpolated data time series. There are long-term trends present in most time series being used and these effects on the MHWs therein are almost certainly greater than using short time series with missing data. If one is comfortable detecting MHWs in a time series before detrending it, one should be comfortable with the use of time series shorter than 30 years or missing some data.</w:t>
       </w:r>
     </w:p>
     <w:p>
@@ -1174,21 +1190,71 @@
         </w:numPr>
         <w:rPr/>
       </w:pPr>
-      <w:bookmarkStart w:id="13" w:name="conclusions"/>
-      <w:r>
-        <w:rPr/>
-        <w:t>Conclusions</w:t>
-      </w:r>
-      <w:bookmarkEnd w:id="13"/>
-    </w:p>
-    <w:p>
-      <w:pPr>
-        <w:pStyle w:val="Normal"/>
-        <w:rPr/>
-      </w:pPr>
-      <w:r>
-        <w:rPr/>
-        <w:t>We have shown here that researchers must not shy away from the use of sub-optimal time series when the situation calls for it, such as coastal research or sub-surface analyses. Time series length may have an unpredictable effect on MHW results, but this may be corrected for within reason, and we have shown that time series lengths as short as 10 years are still useful for MHW research. Any shorter than 10 years however and the relationship between time series length and the effect on MHW metrics becomes too unpredictable to provide any corrections with confidence. Missing data has a larger effect, but is less of a concern as linear interpolation can largely fix the challenges this creates, up to a threshold of 40% missing data. Lastly, the errors introduced by long-term trends in the data are the most predictable and when taken with time series length may be corrected for as well. The MHW detection algorithm is very robust and we have shown here that one may be confident in the inter-comparability of ones results when using time series within a generous range of sub-optimal data challenges.</w:t>
+      <w:bookmarkStart w:id="16" w:name="discussion"/>
+      <w:r>
+        <w:rPr/>
+        <w:t>Discussion</w:t>
+      </w:r>
+      <w:bookmarkEnd w:id="16"/>
+    </w:p>
+    <w:p>
+      <w:pPr>
+        <w:pStyle w:val="Normal"/>
+        <w:rPr/>
+      </w:pPr>
+      <w:r>
+        <w:rPr/>
+        <w:t>An investigation into the effects of sub-optimal data on MHW detection revealed that there are no clear statistical thresholds at which the outputs of the MHW algorithm become different than those from optimal data. The ranges/rates of uncertainty that sub-optimal data introduce into MHW results was able to be determined and it is up to the user to decide for themselves what an acceptable level of uncertainty may be. We discuss here what these uncertainties may mean for MHW research.</w:t>
+      </w:r>
+    </w:p>
+    <w:p>
+      <w:pPr>
+        <w:pStyle w:val="TextBody"/>
+        <w:rPr/>
+      </w:pPr>
+      <w:r>
+        <w:rPr/>
+        <w:t xml:space="preserve">The MHW results from time series with 10 years of data are not appreciably different from the MHWs detected with 30 years of data. The rates at which the count, duration and maximum intensity of MHW change from year-to-year within a single time series may vary wildly, but a global sampling showed that the increasing range in the uncertainty of the results one may expect are roughly linear. The rates seen in Table 1 may therefore be applied </w:t>
+      </w:r>
+      <w:r>
+        <w:rPr>
+          <w:i/>
+        </w:rPr>
+        <w:t>post_hoc</w:t>
+      </w:r>
+      <w:r>
+        <w:rPr/>
+        <w:t xml:space="preserve"> to MHWs detected in shorter time series to provide the uncertainly range within which the results are comparable to those from an optimal time series.</w:t>
+      </w:r>
+    </w:p>
+    <w:p>
+      <w:pPr>
+        <w:pStyle w:val="TextBody"/>
+        <w:rPr/>
+      </w:pPr>
+      <w:r>
+        <w:rPr/>
+        <w:t>An unexpected result was that increasing the base period used for climatology creation to longer than 30 years reduced the probability that the outputs would be comparable by as much as shortening the base period did. This means that the common (often unspoken) assumption that using 30 years of data is the same as using &gt; 30 years of data for a base period is incorrect. In other words, a 30 year time series is often thought of as the minimum length needed to constrain the climatology but we have shown here that using a climatology period greater than 30 years may create outputs as different as using fewer than 30 years. This is due to the decadal and multi-decadal variability in an environmental time series. In time series with less interannual variability there will be no appreciable difference between results calculated with a 30 year base period versus the 30+ years. In a time series with large interannual variability, such as the Western Australia reference time series, a base period of 30 years is not yet enough to completely average out the variability. It is therefore important to stress the adherence to the WMO standards for climatology periods as closely as possible, should one want one’s results to be comparable to other studies. Increased smoothing of the climatologies derived from shortened time series was not an effective fix so it is recommend that the default climatology creation methodology in Hobday et al. (2016) be adhered to if one’s results are meant to be comparable to the growing body of literature that uses this methodology.</w:t>
+      </w:r>
+    </w:p>
+    <w:p>
+      <w:pPr>
+        <w:pStyle w:val="TextBody"/>
+        <w:rPr/>
+      </w:pPr>
+      <w:r>
+        <w:rPr/>
+        <w:t>The MHW algorithm proved to be resilient to missing data. Time series missing as much as 25% of their data may be used if necessary as the effect this may have on the count of MHWs is comparable to using a 10 year time series and the rate of increase in uncertainty can be modelled with some accuracy. Over 25% missing data and the count of average MHWs in a time series is affected too much and too unpredictably for the results to be reliable, while the focus MHWs may begin to disappear at 26% or more missing data. That being said, the effect that missing data has on the duration of average MHWs in a time series is very predictable and can be corrected for rather easily as seen in Table 1. We showed here that a simple correction for missing data in a time series is to linearly interpolate over the gaps. Hypothetically this may be done for more than 50% missing data and the results will have less uncertainty in them than using a 10 year time series would. Should one choose to use linear interpolation to fill gaps in a time series missing more than 25% missing data one must be very cautious that the period of time one is interested in is not being heavily interpolated.</w:t>
+      </w:r>
+    </w:p>
+    <w:p>
+      <w:pPr>
+        <w:pStyle w:val="TextBody"/>
+        <w:rPr/>
+      </w:pPr>
+      <w:r>
+        <w:rPr/>
+        <w:t>The long-term trends in times series have the largest potential effect on the MHWs detected. These effects are the most predictable of the three tests but also introduce the largest ranges of uncertainty. A concept to consider with the increase in duration from added long-term trends is that the temperatures in the time series usually increase “faster” than the 90th percentile threshold. So as the slope of the added trend increases, a given MHW effectively spreads outwards. If the rate of onset/decline for the MHW was more gradual (e.g. the NWA event) it will increase in duration more rapidly. If the rate of onset/decline was more rapid (e.g. the Med event), then the duration of the MHW won’t change much with a larger long-term trend. If MHWs have close neighbours then as they spread outward they may encounter one another and merge into a single much larger event, as the NWA event is prone to do. This reduces the overall count of the MHWs detected in a time series while increasing the mean duration of the events detected.</w:t>
       </w:r>
     </w:p>
     <w:p>
@@ -1200,21 +1266,153 @@
         </w:numPr>
         <w:rPr/>
       </w:pPr>
-      <w:bookmarkStart w:id="14" w:name="conflict-of-interest"/>
-      <w:r>
-        <w:rPr/>
-        <w:t>Conflict of Interest</w:t>
-      </w:r>
-      <w:bookmarkEnd w:id="14"/>
-    </w:p>
-    <w:p>
-      <w:pPr>
-        <w:pStyle w:val="Normal"/>
-        <w:rPr/>
-      </w:pPr>
-      <w:r>
-        <w:rPr/>
-        <w:t>The authors declare that the research was conducted in the absence of any commercial or financial relationships that could be construed as a potential conflict of interest.</w:t>
+      <w:bookmarkStart w:id="17" w:name="conclusions"/>
+      <w:r>
+        <w:rPr/>
+        <w:t>Conclusions</w:t>
+      </w:r>
+      <w:bookmarkEnd w:id="17"/>
+    </w:p>
+    <w:p>
+      <w:pPr>
+        <w:pStyle w:val="Normal"/>
+        <w:rPr/>
+      </w:pPr>
+      <w:r>
+        <w:rPr/>
+        <w:t>The acceptable sub-optimal data limits, the amount of uncertainty they introduce into the results, and their proposed corrections are as follows:</w:t>
+      </w:r>
+    </w:p>
+    <w:p>
+      <w:pPr>
+        <w:pStyle w:val="Normal"/>
+        <w:rPr/>
+      </w:pPr>
+      <w:r>
+        <w:rPr/>
+        <w:t>Time series length:</w:t>
+      </w:r>
+    </w:p>
+    <w:p>
+      <w:pPr>
+        <w:pStyle w:val="Normal"/>
+        <w:rPr/>
+      </w:pPr>
+      <w:r>
+        <w:rPr/>
+        <w:t>A length of 10 years produces acceptable MHW metrics that may be used with some caution</w:t>
+        <w:br/>
+      </w:r>
+    </w:p>
+    <w:p>
+      <w:pPr>
+        <w:pStyle w:val="Normal"/>
+        <w:rPr/>
+      </w:pPr>
+      <w:r>
+        <w:rPr/>
+        <w:t>The shortening of a time series introduced the largest uncertainty into the duration of average and focus MHW:</w:t>
+      </w:r>
+    </w:p>
+    <w:p>
+      <w:pPr>
+        <w:pStyle w:val="Normal"/>
+        <w:rPr/>
+      </w:pPr>
+      <w:r>
+        <w:rPr/>
+        <w:t>Average MHW duration changes by -1.62 – 3.8%/year shorter than 30 (90% CI)</w:t>
+      </w:r>
+    </w:p>
+    <w:p>
+      <w:pPr>
+        <w:pStyle w:val="Normal"/>
+        <w:rPr/>
+      </w:pPr>
+      <w:r>
+        <w:rPr/>
+        <w:t>Focus MHW duration changes by -2.16 – 1.05%/year shorter than 30 (90% CI)</w:t>
+      </w:r>
+    </w:p>
+    <w:p>
+      <w:pPr>
+        <w:pStyle w:val="Normal"/>
+        <w:rPr/>
+      </w:pPr>
+      <w:r>
+        <w:rPr/>
+        <w:t>Smoothing the climatology before detecting MHWs does not improve the results and should not be done</w:t>
+        <w:br/>
+      </w:r>
+    </w:p>
+    <w:p>
+      <w:pPr>
+        <w:pStyle w:val="Normal"/>
+        <w:rPr/>
+      </w:pPr>
+      <w:r>
+        <w:rPr/>
+        <w:t>Missing data:</w:t>
+      </w:r>
+    </w:p>
+    <w:p>
+      <w:pPr>
+        <w:pStyle w:val="Normal"/>
+        <w:rPr/>
+      </w:pPr>
+      <w:r>
+        <w:rPr/>
+        <w:t>The effect of missing data up to 25% on MHW results was comparable to the effect of a 10 year time series</w:t>
+      </w:r>
+    </w:p>
+    <w:p>
+      <w:pPr>
+        <w:pStyle w:val="Normal"/>
+        <w:rPr/>
+      </w:pPr>
+      <w:r>
+        <w:rPr/>
+        <w:t>Focus MHWs may begin to disappear from time series missing 26% or more data</w:t>
+      </w:r>
+    </w:p>
+    <w:p>
+      <w:pPr>
+        <w:pStyle w:val="Normal"/>
+        <w:rPr/>
+      </w:pPr>
+      <w:r>
+        <w:rPr/>
+        <w:t>Linear interpolation is an excellent fix for missing data up to 50%, assuming that the time period of interest is not completely missing</w:t>
+      </w:r>
+    </w:p>
+    <w:p>
+      <w:pPr>
+        <w:pStyle w:val="Normal"/>
+        <w:rPr/>
+      </w:pPr>
+      <w:r>
+        <w:rPr/>
+        <w:t>Long-term trends</w:t>
+      </w:r>
+    </w:p>
+    <w:p>
+      <w:pPr>
+        <w:pStyle w:val="Normal"/>
+        <w:rPr/>
+      </w:pPr>
+      <w:r>
+        <w:rPr/>
+        <w:t>Long-term trends had a greater effect on MHWs than the other two sub-optimal tests and had a greater range of uncertainty around those effects</w:t>
+      </w:r>
+    </w:p>
+    <w:p>
+      <w:pPr>
+        <w:pStyle w:val="Normal"/>
+        <w:rPr/>
+      </w:pPr>
+      <w:r>
+        <w:rPr/>
+        <w:t>In this manuscript we demonstrated why researchers must not shy away from the use of sub-optimal time series when the situation calls for it, such as coastal research or sub-surface analyses. Time series length may have an unpredictable effect on MHW results, but this may be corrected for within reason, and we have shown that time series lengths as short as 10 years are still useful for MHW research. Any shorter than 10 years however and the relationship between time series length and the effect on MHW metrics becomes too unpredictable to provide any corrections with confidence. Missing data has a larger effect on MHW detection, but is less of a concern as linear interpolation can apparently fix the challenges this creates up to and hypothetically in exceedance of 50% missing data. Lastly, the effect of long-term trends on MHW detection are the largest and most linear but also have the largest uncertainties. The MHW detection algorithm is very robust and we have shown here that one may be confident in the inter-comparability of one’s results when using time series within a generous range of sub-optimal data challenges.</w:t>
       </w:r>
     </w:p>
     <w:p>
@@ -1226,21 +1424,21 @@
         </w:numPr>
         <w:rPr/>
       </w:pPr>
-      <w:bookmarkStart w:id="15" w:name="author-contributions"/>
-      <w:r>
-        <w:rPr/>
-        <w:t>Author Contributions</w:t>
-      </w:r>
-      <w:bookmarkEnd w:id="15"/>
-    </w:p>
-    <w:p>
-      <w:pPr>
-        <w:pStyle w:val="Normal"/>
-        <w:rPr/>
-      </w:pPr>
-      <w:r>
-        <w:rPr/>
-        <w:t>The majority of the text and figures were produced by RWS. A large portion of an early version of the text and a number of initial figures were produced by AJS. AJH, ECJO, and AJS provided several rounds of comments on the manuscript as it was developed. RWS synthesised the comments and uploaded the manuscript.</w:t>
+      <w:bookmarkStart w:id="18" w:name="conflict-of-interest"/>
+      <w:r>
+        <w:rPr/>
+        <w:t>Conflict of Interest</w:t>
+      </w:r>
+      <w:bookmarkEnd w:id="18"/>
+    </w:p>
+    <w:p>
+      <w:pPr>
+        <w:pStyle w:val="Normal"/>
+        <w:rPr/>
+      </w:pPr>
+      <w:r>
+        <w:rPr/>
+        <w:t>The authors declare that the research was conducted in the absence of any commercial or financial relationships that could be construed as a potential conflict of interest.</w:t>
       </w:r>
     </w:p>
     <w:p>
@@ -1252,21 +1450,21 @@
         </w:numPr>
         <w:rPr/>
       </w:pPr>
-      <w:bookmarkStart w:id="16" w:name="funding"/>
-      <w:r>
-        <w:rPr/>
-        <w:t>Funding</w:t>
-      </w:r>
-      <w:bookmarkEnd w:id="16"/>
-    </w:p>
-    <w:p>
-      <w:pPr>
-        <w:pStyle w:val="Normal"/>
-        <w:rPr/>
-      </w:pPr>
-      <w:r>
-        <w:rPr/>
-        <w:t>This research was supported by National Sciences and Engineering Research Council of Canada Discovery Grant RGPIN-2018-05255.</w:t>
+      <w:bookmarkStart w:id="19" w:name="author-contributions"/>
+      <w:r>
+        <w:rPr/>
+        <w:t>Author Contributions</w:t>
+      </w:r>
+      <w:bookmarkEnd w:id="19"/>
+    </w:p>
+    <w:p>
+      <w:pPr>
+        <w:pStyle w:val="Normal"/>
+        <w:rPr/>
+      </w:pPr>
+      <w:r>
+        <w:rPr/>
+        <w:t>The majority of the text and figures were produced by RWS. A large portion of an early version of the text and a number of initial figures were produced by AJS. AJH, ECJO, and AJS provided several rounds of comments on the manuscript as it was developed. RWS synthesised the comments and uploaded the manuscript.</w:t>
       </w:r>
     </w:p>
     <w:p>
@@ -1278,21 +1476,21 @@
         </w:numPr>
         <w:rPr/>
       </w:pPr>
-      <w:bookmarkStart w:id="17" w:name="acknowledgements"/>
-      <w:r>
-        <w:rPr/>
-        <w:t>Acknowledgements</w:t>
-      </w:r>
-      <w:bookmarkEnd w:id="17"/>
-    </w:p>
-    <w:p>
-      <w:pPr>
-        <w:pStyle w:val="Normal"/>
-        <w:rPr/>
-      </w:pPr>
-      <w:r>
-        <w:rPr/>
-        <w:t>The authors currently have no acknowledgements to make.</w:t>
+      <w:bookmarkStart w:id="20" w:name="funding"/>
+      <w:r>
+        <w:rPr/>
+        <w:t>Funding</w:t>
+      </w:r>
+      <w:bookmarkEnd w:id="20"/>
+    </w:p>
+    <w:p>
+      <w:pPr>
+        <w:pStyle w:val="Normal"/>
+        <w:rPr/>
+      </w:pPr>
+      <w:r>
+        <w:rPr/>
+        <w:t>This research was supported by National Sciences and Engineering Research Council of Canada Discovery Grant RGPIN-2018-05255.</w:t>
       </w:r>
     </w:p>
     <w:p>
@@ -1304,12 +1502,38 @@
         </w:numPr>
         <w:rPr/>
       </w:pPr>
-      <w:bookmarkStart w:id="18" w:name="data-availability-statement"/>
+      <w:bookmarkStart w:id="21" w:name="acknowledgements"/>
+      <w:r>
+        <w:rPr/>
+        <w:t>Acknowledgements</w:t>
+      </w:r>
+      <w:bookmarkEnd w:id="21"/>
+    </w:p>
+    <w:p>
+      <w:pPr>
+        <w:pStyle w:val="Normal"/>
+        <w:rPr/>
+      </w:pPr>
+      <w:r>
+        <w:rPr/>
+        <w:t>The authors currently have no acknowledgements to make.</w:t>
+      </w:r>
+    </w:p>
+    <w:p>
+      <w:pPr>
+        <w:pStyle w:val="Heading1"/>
+        <w:numPr>
+          <w:ilvl w:val="0"/>
+          <w:numId w:val="2"/>
+        </w:numPr>
+        <w:rPr/>
+      </w:pPr>
+      <w:bookmarkStart w:id="22" w:name="data-availability-statement"/>
       <w:r>
         <w:rPr/>
         <w:t>Data Availability Statement</w:t>
       </w:r>
-      <w:bookmarkEnd w:id="18"/>
+      <w:bookmarkEnd w:id="22"/>
     </w:p>
     <w:p>
       <w:pPr>
@@ -1330,7 +1554,7 @@
       </w:hyperlink>
       <w:r>
         <w:rPr/>
-        <w:t>.</w:t>
+        <w:t>.X</w:t>
       </w:r>
     </w:p>
     <w:p>
@@ -1342,12 +1566,226 @@
         </w:numPr>
         <w:rPr/>
       </w:pPr>
-      <w:bookmarkStart w:id="19" w:name="references"/>
+      <w:bookmarkStart w:id="23" w:name="tables"/>
+      <w:r>
+        <w:rPr/>
+        <w:t>Table</w:t>
+      </w:r>
+      <w:bookmarkEnd w:id="23"/>
+      <w:r>
+        <w:rPr/>
+        <w:t xml:space="preserve"> </w:t>
+      </w:r>
+      <w:r>
+        <w:rPr/>
+        <w:t>legends</w:t>
+      </w:r>
+    </w:p>
+    <w:p>
+      <w:pPr>
+        <w:pStyle w:val="Normal"/>
+        <w:rPr/>
+      </w:pPr>
+      <w:r>
+        <w:rPr/>
+        <w:t>Table 1: Table 1: The rate of change in uncertainty as time series become increasingly sub-optimal. The columns containing numerical data show the slope (R</w:t>
+      </w:r>
+      <w:r>
+        <w:rPr>
+          <w:vertAlign w:val="superscript"/>
+        </w:rPr>
+        <w:t>2</w:t>
+      </w:r>
+      <w:r>
+        <w:rPr/>
+        <w:t>) of uncertainty for each step in the range column as percentages. Starting from the left, the ‘test’ column shows which of the three sub-optimal tests the results are for. The rows labelled ‘interp’ are for the interpolation fix for the missing data tests. The ‘var’ column shows the MHW metric that was focussed on in the sub-optimal tests and are seen the other figures in this paper. The ‘range’ column shows the range of values over which the various uncertainty rates were measured. Note that their are two entries for each variable in the length test. This is done to show the difference in the uncertainty that increasing OR decreasing a time series past the 30 year standard affects the results. The final five columns show the rate of uncertainty in each variable at the five different quantile steps used in the boxplot figures in this paper.</w:t>
+      </w:r>
+    </w:p>
+    <w:p>
+      <w:pPr>
+        <w:pStyle w:val="TextBody"/>
+        <w:rPr/>
+      </w:pPr>
+      <w:r>
+        <w:rPr/>
+        <w:t>Table 2: The rate of change in uncertainty in the measurements of the focus marine heatwave as a time series become increasingly sub-optimal. All elements of this table are the same as Table 1.</w:t>
+      </w:r>
+    </w:p>
+    <w:p>
+      <w:pPr>
+        <w:pStyle w:val="Heading1"/>
+        <w:numPr>
+          <w:ilvl w:val="0"/>
+          <w:numId w:val="2"/>
+        </w:numPr>
+        <w:rPr/>
+      </w:pPr>
+      <w:bookmarkStart w:id="24" w:name="figure-legends"/>
+      <w:r>
+        <w:rPr/>
+        <w:t>Figure legends</w:t>
+      </w:r>
+      <w:bookmarkEnd w:id="24"/>
+    </w:p>
+    <w:p>
+      <w:pPr>
+        <w:pStyle w:val="Normal"/>
+        <w:rPr/>
+      </w:pPr>
+      <w:r>
+        <w:rPr/>
+        <w:t>Figure 1: The focus marine heatwaves (MHWs) shown in red for the three reference time series A) Western Australia (WA), B) Northwest Atlantic (NWA), and C) Mediterranean (Med). Other MHWs shown in salmon. Each panel is centred around the peak date of the focus MHW, which is highlighted by a dark green vertical segment. The beginning and end of each event are demarcated with light green vertical segments. The seasonal mean climatology for each time series is shown as a light blue line, while the threshold climatology is shown with a dark blue line. The observed temperatures are shown as a black line.</w:t>
+      </w:r>
+    </w:p>
+    <w:p>
+      <w:pPr>
+        <w:pStyle w:val="TextBody"/>
+        <w:rPr/>
+      </w:pPr>
+      <w:r>
+        <w:rPr/>
+        <w:t>Figure 2: The effects of sub-optimal data on the average MHWs detected in 1000 randomly selected time series (pixels) from the OISST dataset. The columns show the results for each of the three sub-optimal tests: time series length (10 – 37 years), missing data (0 – 50%), and added long-term trends (0.00 – 0.30°C/dec). The rows show the results from the MHW detection output: the percent change in the count of MHWs, the percent change in the sum of the MHW days, and the percent change in the mean of the maximum intensities of the MHWs. The light grey vertical bars show the 5th and 95th quantiles of the values at each step along the x-axis. The dark grey boxplots within the light grey bars show the 25th, 50th, and 75th quantiles of the values at each step. The dashed black line highlights 0 on the y-axis, which denotes the where there has been no change from the control time series. The coloured lines show the effect of the sub-optimal tests on the three reference time series seen in Figure 1. Note that the y-axes differ between rows of panels.</w:t>
+      </w:r>
+    </w:p>
+    <w:p>
+      <w:pPr>
+        <w:pStyle w:val="TextBody"/>
+        <w:rPr/>
+      </w:pPr>
+      <w:r>
+        <w:rPr/>
+        <w:t>Figure 3: The effects of sub-optimal data on the focus MHWs detected in 1000 randomly selected time series (pixels) from the OISST dataset. The columns and rows of this figure are laid out the same as Figure 2. The top row of panels, “Count (% n)”, shows the difference in the count of MHWs during the duration of the focus event from the control time series. A value of -100% means that no events were detected, and a value of 0 means that no additional MHWs were detected in addition to the focus MHW. Theoretically this value should remain at 0, when it increases that means that the focus event is being broken up into multiple smaller events. The bottom two rows of panels show percentage changes in the duration of the focus MHW and its maximum intensity. A value 0f -100% means that no MHW was detected. The 0 line on the y-axis is highlighted with a dashed black line and the effect of the sub-optimal tests on the three reference time series are shown in colour.</w:t>
+      </w:r>
+    </w:p>
+    <w:p>
+      <w:pPr>
+        <w:pStyle w:val="TextBody"/>
+        <w:rPr/>
+      </w:pPr>
+      <w:r>
+        <w:rPr/>
+        <w:t>Figure 4: Global map showing changes in MHW detection as the time series at each pixel is shortened from 30 to 10 years. The left column shows the effect of time series length on the average MHWs detected, while the right column shows the effect on the focus MHW. Panels A and D show the change in count of MHWs as the time series are shortened, panels B and E show the change in the duration (days) of the detected MHW(s), and panels C and F show the change in the maximum intensities (°C). The labels on the colour bars at the bottom of each panel show what the values are at the 5th, 25th, 50th, 75th, and 95th quantiles of the data shown in the coloured pixels. Any values smaller/larger than the 5th/95th quantile were rounded to prevent the very long tails of the distribution from interfering with the visualisation of the results.</w:t>
+      </w:r>
+    </w:p>
+    <w:p>
+      <w:pPr>
+        <w:pStyle w:val="TextBody"/>
+        <w:rPr/>
+      </w:pPr>
+      <w:r>
+        <w:rPr/>
+        <w:t>Figure 5: The effect of changing the window half widths used for seasonal and threshold climatology creation on average MHW detection. The left column (A, B, C) is reproduced from Figure 2 (A, B, C) and included here for ease of comparison to the effects of the three different window half widths tested: 10, 20, and 30 days. The default window half width, that used in the left column, is 5 days. All other elements are the same as Figures 2 and 3.</w:t>
+      </w:r>
+    </w:p>
+    <w:p>
+      <w:pPr>
+        <w:pStyle w:val="TextBody"/>
+        <w:rPr/>
+      </w:pPr>
+      <w:r>
+        <w:rPr/>
+        <w:t>Figure 6: The effect of linear interpolation on the MHW results from time series with missing data. The left column (A, B, C) and right-centre column (H, I ,J) are reproduced from Figure 2 (D, E, F) and Figure 3 (D, E, F) respectively. They are included here for convenience of comparison against the other two columns that show the results from linearly interpolating missing data in 1000 randomly selected time series (pixels) from the OISST dataset before running the MHW algorithm. Note that the y-axes of the left two columns are not the same as the right two columns. A value of -100% along the y-axis means no MHWs were detected. All other elements are the same as Figures 2, 3, and 5.</w:t>
+      </w:r>
+    </w:p>
+    <w:p>
+      <w:pPr>
+        <w:pStyle w:val="TextBody"/>
+        <w:rPr/>
+      </w:pPr>
+      <w:r>
+        <w:rPr/>
+        <w:t>Figure S1: The effect of the sub-optimal tests on the seasonal mean and threshold climatologies. These panels show the same information as Figure 2 except that the variables shown are the thresholds from the MHW detection output.</w:t>
+      </w:r>
+    </w:p>
+    <w:p>
+      <w:pPr>
+        <w:pStyle w:val="TextBody"/>
+        <w:rPr/>
+      </w:pPr>
+      <w:r>
+        <w:rPr/>
+        <w:t>Figure S2: The effect of different 30 year climatology base periods on MHW results. The elements of this figure are the same as Figure 2.</w:t>
+      </w:r>
+    </w:p>
+    <w:p>
+      <w:pPr>
+        <w:pStyle w:val="TextBody"/>
+        <w:rPr/>
+      </w:pPr>
+      <w:r>
+        <w:rPr/>
+        <w:t>Figure S3: The same global map as Figure 4, but with rates of change shown due to increasing missing data from 0 – 50%.</w:t>
+      </w:r>
+    </w:p>
+    <w:p>
+      <w:pPr>
+        <w:pStyle w:val="TextBody"/>
+        <w:rPr/>
+      </w:pPr>
+      <w:r>
+        <w:rPr/>
+        <w:t>Figure S4: The same global map as Figure 4, but with rates of change shown due to increasing long-term trends from 0.00 – 0.30°C/dec.</w:t>
+      </w:r>
+    </w:p>
+    <w:p>
+      <w:pPr>
+        <w:pStyle w:val="TextBody"/>
+        <w:rPr/>
+      </w:pPr>
+      <w:r>
+        <w:rPr/>
+        <w:t>Figure S5: The effect of increasing window half width on the focus MHWs. This figures contains the same information as Figure 5 but shows the focus MHW results rather than the average MHW results.</w:t>
+      </w:r>
+    </w:p>
+    <w:p>
+      <w:pPr>
+        <w:pStyle w:val="Heading1"/>
+        <w:numPr>
+          <w:ilvl w:val="0"/>
+          <w:numId w:val="2"/>
+        </w:numPr>
+        <w:rPr/>
+      </w:pPr>
+      <w:bookmarkStart w:id="25" w:name="references"/>
       <w:r>
         <w:rPr/>
         <w:t>References</w:t>
       </w:r>
-      <w:bookmarkEnd w:id="19"/>
+      <w:bookmarkEnd w:id="25"/>
+    </w:p>
+    <w:p>
+      <w:pPr>
+        <w:pStyle w:val="Normal"/>
+        <w:rPr/>
+      </w:pPr>
+      <w:r>
+        <w:rPr/>
+        <w:t xml:space="preserve">Banzon, V., Smith, T. M., Chin, T. M., Liu, C., and Hankins, W. (2016). A long-term record of blended satellite and in situ sea-surface temperature for climate monitoring, modeling and environmental studies. </w:t>
+      </w:r>
+      <w:r>
+        <w:rPr>
+          <w:i/>
+        </w:rPr>
+        <w:t>Earth System Science Data</w:t>
+      </w:r>
+      <w:r>
+        <w:rPr/>
+        <w:t xml:space="preserve"> 8, 165–176. doi:</w:t>
+      </w:r>
+      <w:hyperlink r:id="rId5">
+        <w:r>
+          <w:rPr>
+            <w:rStyle w:val="InternetLink"/>
+          </w:rPr>
+          <w:t>10.5194/essd-8-165-2016</w:t>
+        </w:r>
+      </w:hyperlink>
+      <w:r>
+        <w:rPr/>
+        <w:t>.X</w:t>
+      </w:r>
+      <w:bookmarkStart w:id="26" w:name="ref-Banzon2016"/>
+      <w:bookmarkEnd w:id="26"/>
     </w:p>
     <w:p>
       <w:pPr>
@@ -1368,8 +1806,108 @@
         <w:rPr/>
         <w:t xml:space="preserve"> 33, 24–40.</w:t>
       </w:r>
-      <w:bookmarkStart w:id="20" w:name="ref-Baumgartner1992"/>
-      <w:bookmarkEnd w:id="20"/>
+      <w:bookmarkStart w:id="27" w:name="ref-Baumgartner1992"/>
+      <w:bookmarkEnd w:id="27"/>
+    </w:p>
+    <w:p>
+      <w:pPr>
+        <w:pStyle w:val="Normal"/>
+        <w:rPr/>
+      </w:pPr>
+      <w:r>
+        <w:rPr/>
+        <w:t xml:space="preserve">Dayton, P. K., Tegner, M. J., Parnell, P. E., and Edwards, P. B. (1992). Temporal and spatial patterns of disturbance and recovery in a kelp forest community. </w:t>
+      </w:r>
+      <w:r>
+        <w:rPr>
+          <w:i/>
+        </w:rPr>
+        <w:t>Ecological Monographs</w:t>
+      </w:r>
+      <w:r>
+        <w:rPr/>
+        <w:t xml:space="preserve"> 62, 421–445.</w:t>
+      </w:r>
+      <w:bookmarkStart w:id="28" w:name="ref-Dayton1992"/>
+      <w:bookmarkEnd w:id="28"/>
+    </w:p>
+    <w:p>
+      <w:pPr>
+        <w:pStyle w:val="Normal"/>
+        <w:rPr/>
+      </w:pPr>
+      <w:r>
+        <w:rPr/>
+        <w:t xml:space="preserve">Fordyce, A. J., Ainsworth, T. D., Heron, S. F., and Leggat, W. (2019). Marine heatwave hotspots in coral reef environments: Physical drivers, ecophysiological outcomes and impact upon structural complexity. </w:t>
+      </w:r>
+      <w:r>
+        <w:rPr>
+          <w:i/>
+        </w:rPr>
+        <w:t>Frontiers in Marine Science</w:t>
+      </w:r>
+      <w:r>
+        <w:rPr/>
+        <w:t xml:space="preserve"> 6, 498.</w:t>
+      </w:r>
+      <w:bookmarkStart w:id="29" w:name="ref-Fordyce2019"/>
+      <w:bookmarkEnd w:id="29"/>
+    </w:p>
+    <w:p>
+      <w:pPr>
+        <w:pStyle w:val="Normal"/>
+        <w:rPr/>
+      </w:pPr>
+      <w:r>
+        <w:rPr/>
+        <w:t xml:space="preserve">Garrabou, J., Coma, R., Bensoussan, N., Bally, M., Chevaldonné, P., Cigliano, M., et al. (2009). Mass mortality in Northwestern Mediterranean rocky benthic communities: effects of the 2003 heat wave. </w:t>
+      </w:r>
+      <w:r>
+        <w:rPr>
+          <w:i/>
+        </w:rPr>
+        <w:t>Global Change Biology</w:t>
+      </w:r>
+      <w:r>
+        <w:rPr/>
+        <w:t xml:space="preserve"> 15, 1090–1103. doi:</w:t>
+      </w:r>
+      <w:hyperlink r:id="rId6">
+        <w:r>
+          <w:rPr>
+            <w:rStyle w:val="InternetLink"/>
+          </w:rPr>
+          <w:t>10.1111/j.1365-2486.2008.01823.x</w:t>
+        </w:r>
+      </w:hyperlink>
+      <w:r>
+        <w:rPr/>
+        <w:t>.X</w:t>
+      </w:r>
+      <w:bookmarkStart w:id="30" w:name="ref-Garrabou2009"/>
+      <w:bookmarkEnd w:id="30"/>
+    </w:p>
+    <w:p>
+      <w:pPr>
+        <w:pStyle w:val="Normal"/>
+        <w:rPr/>
+      </w:pPr>
+      <w:r>
+        <w:rPr/>
+        <w:t xml:space="preserve">Harrison, B., Jupp, D., Lewis, M., Forster, B., Mueller, N., Smith, C., et al. (2019). </w:t>
+      </w:r>
+      <w:r>
+        <w:rPr>
+          <w:i/>
+        </w:rPr>
+        <w:t>Earth observation: Data, processing and applications</w:t>
+      </w:r>
+      <w:r>
+        <w:rPr/>
+        <w:t>. Australia; New Zealand CRC for Spatial Information.</w:t>
+      </w:r>
+      <w:bookmarkStart w:id="31" w:name="ref-Harrison2019"/>
+      <w:bookmarkEnd w:id="31"/>
     </w:p>
     <w:p>
       <w:pPr>
@@ -1390,17 +1928,17 @@
         <w:rPr/>
         <w:t xml:space="preserve"> 141, 227–238.</w:t>
       </w:r>
-      <w:bookmarkStart w:id="21" w:name="ref-Hobday2016"/>
-      <w:bookmarkEnd w:id="21"/>
-    </w:p>
-    <w:p>
-      <w:pPr>
-        <w:pStyle w:val="Normal"/>
-        <w:rPr/>
-      </w:pPr>
-      <w:r>
-        <w:rPr/>
-        <w:t xml:space="preserve">Hobday, A. J., Oliver, E. C., Gupta, A. S., Benthuysen, J. A., Burrows, M. T., Donat, M. G., et al. (2018). Categorizing and naming marine heatwaves. </w:t>
+      <w:bookmarkStart w:id="32" w:name="ref-Hobday2016"/>
+      <w:bookmarkEnd w:id="32"/>
+    </w:p>
+    <w:p>
+      <w:pPr>
+        <w:pStyle w:val="Normal"/>
+        <w:rPr/>
+      </w:pPr>
+      <w:r>
+        <w:rPr/>
+        <w:t xml:space="preserve">Mills, K., Pershing, A., Brown, C., Chen, Y., Chiang, F.-S., Holland, D., et al. (2013). Fisheries Management in a Changing Climate: Lessons From the 2012 Ocean Heat Wave in the Northwest Atlantic. </w:t>
       </w:r>
       <w:r>
         <w:rPr>
@@ -1410,10 +1948,22 @@
       </w:r>
       <w:r>
         <w:rPr/>
-        <w:t xml:space="preserve"> 31, 162–173.</w:t>
-      </w:r>
-      <w:bookmarkStart w:id="22" w:name="ref-Hobday2018"/>
-      <w:bookmarkEnd w:id="22"/>
+        <w:t xml:space="preserve"> 26, 191–195. doi:</w:t>
+      </w:r>
+      <w:hyperlink r:id="rId7">
+        <w:r>
+          <w:rPr>
+            <w:rStyle w:val="InternetLink"/>
+          </w:rPr>
+          <w:t>10.5670/oceanog.2013.27</w:t>
+        </w:r>
+      </w:hyperlink>
+      <w:r>
+        <w:rPr/>
+        <w:t>.X</w:t>
+      </w:r>
+      <w:bookmarkStart w:id="33" w:name="ref-Mills2013"/>
+      <w:bookmarkEnd w:id="33"/>
     </w:p>
     <w:p>
       <w:pPr>
@@ -1434,8 +1984,32 @@
         <w:rPr/>
         <w:t xml:space="preserve"> 9, 1324.</w:t>
       </w:r>
-      <w:bookmarkStart w:id="23" w:name="ref-Oliver2018"/>
-      <w:bookmarkEnd w:id="23"/>
+      <w:bookmarkStart w:id="34" w:name="ref-Oliver2018"/>
+      <w:bookmarkEnd w:id="34"/>
+    </w:p>
+    <w:p>
+      <w:pPr>
+        <w:pStyle w:val="Normal"/>
+        <w:rPr/>
+      </w:pPr>
+      <w:r>
+        <w:rPr/>
+        <w:t>Oliver, E. C. J., Lago, V., Holbrook, N. J., Ling, S. .., Mundy, C. N., and Hobday, A. J. (2017). Eastern Tasmania Marine Heatwave Atlas. doi:</w:t>
+      </w:r>
+      <w:hyperlink r:id="rId8">
+        <w:r>
+          <w:rPr>
+            <w:rStyle w:val="InternetLink"/>
+          </w:rPr>
+          <w:t>10.4226/77/587e97d9b2bf9</w:t>
+        </w:r>
+      </w:hyperlink>
+      <w:r>
+        <w:rPr/>
+        <w:t>.X</w:t>
+      </w:r>
+      <w:bookmarkStart w:id="35" w:name="ref-Oliver2017"/>
+      <w:bookmarkEnd w:id="35"/>
     </w:p>
     <w:p>
       <w:pPr>
@@ -1456,8 +2030,8 @@
         <w:rPr/>
         <w:t>. World Meteorological Organization (WMO).</w:t>
       </w:r>
-      <w:bookmarkStart w:id="24" w:name="ref-WMO2011"/>
-      <w:bookmarkEnd w:id="24"/>
+      <w:bookmarkStart w:id="36" w:name="ref-WMO2011"/>
+      <w:bookmarkEnd w:id="36"/>
     </w:p>
     <w:p>
       <w:pPr>
@@ -1478,8 +2052,8 @@
         <w:rPr/>
         <w:t>. World Meteorological Organization (WMO).</w:t>
       </w:r>
-      <w:bookmarkStart w:id="25" w:name="ref-WMO2017"/>
-      <w:bookmarkEnd w:id="25"/>
+      <w:bookmarkStart w:id="37" w:name="ref-WMO2017"/>
+      <w:bookmarkEnd w:id="37"/>
     </w:p>
     <w:p>
       <w:pPr>
@@ -1490,8 +2064,8 @@
         <w:rPr/>
         <w:t>Pachauri, R. K., Meyer, L., Ypersele, J. van, Brinkman, S., Kesteren, L. van, Leprince-Ringuet, N., et al. (2014). Climate Change 2014 Synthesis Report.</w:t>
       </w:r>
-      <w:bookmarkStart w:id="26" w:name="ref-IPCC2014"/>
-      <w:bookmarkEnd w:id="26"/>
+      <w:bookmarkStart w:id="38" w:name="ref-IPCC2014"/>
+      <w:bookmarkEnd w:id="38"/>
     </w:p>
     <w:p>
       <w:pPr>
@@ -1512,8 +2086,8 @@
         <w:rPr/>
         <w:t xml:space="preserve"> 302, 295.</w:t>
       </w:r>
-      <w:bookmarkStart w:id="27" w:name="ref-Philander1983"/>
-      <w:bookmarkEnd w:id="27"/>
+      <w:bookmarkStart w:id="39" w:name="ref-Philander1983"/>
+      <w:bookmarkEnd w:id="39"/>
     </w:p>
     <w:p>
       <w:pPr>
@@ -1534,8 +2108,8 @@
         <w:rPr/>
         <w:t xml:space="preserve"> 20, 5473–5496.</w:t>
       </w:r>
-      <w:bookmarkStart w:id="28" w:name="ref-Reynolds2007"/>
-      <w:bookmarkEnd w:id="28"/>
+      <w:bookmarkStart w:id="40" w:name="ref-Reynolds2007"/>
+      <w:bookmarkEnd w:id="40"/>
     </w:p>
     <w:p>
       <w:pPr>
@@ -1546,7 +2120,7 @@
         <w:rPr/>
         <w:t>Salinger, J., Hobday, A., Matear, R., O’Kane, T., Risbey, J., Dunstan, P., et al. (2016). “Chapter one - decadal-scale forecasting of climate drivers for marine applications,” in Advances in marine biology., ed. B. E. Curry (Academic Press), 1–68. doi:</w:t>
       </w:r>
-      <w:hyperlink r:id="rId5">
+      <w:hyperlink r:id="rId9">
         <w:r>
           <w:rPr>
             <w:rStyle w:val="InternetLink"/>
@@ -1556,23 +2130,27 @@
       </w:hyperlink>
       <w:r>
         <w:rPr/>
-        <w:t>.</w:t>
-      </w:r>
-      <w:bookmarkStart w:id="29" w:name="ref-Salinger2016"/>
-      <w:bookmarkEnd w:id="29"/>
-      <w:r>
-        <w:rPr/>
-        <w:t>X</w:t>
-      </w:r>
-    </w:p>
-    <w:p>
-      <w:pPr>
-        <w:pStyle w:val="Normal"/>
-        <w:rPr/>
-      </w:pPr>
-      <w:r>
-        <w:rPr/>
-        <w:t xml:space="preserve">Schlegel, R. W., and Smit, A. J. (2018). HeatwaveR: A central algorithm for the detection of heatwaves and cold-spells. </w:t>
+        <w:t>.X</w:t>
+      </w:r>
+      <w:bookmarkStart w:id="41" w:name="ref-Salinger2016"/>
+      <w:bookmarkEnd w:id="41"/>
+    </w:p>
+    <w:p>
+      <w:pPr>
+        <w:pStyle w:val="Normal"/>
+        <w:rPr/>
+      </w:pPr>
+      <w:r>
+        <w:rPr/>
+        <w:t xml:space="preserve">Schlegel, R. W., and Smit, A. J. (2018). </w:t>
+      </w:r>
+      <w:r>
+        <w:rPr/>
+        <w:t>h</w:t>
+      </w:r>
+      <w:r>
+        <w:rPr/>
+        <w:t xml:space="preserve">eatwaveR: A central algorithm for the detection of heatwaves and cold-spells. </w:t>
       </w:r>
       <w:r>
         <w:rPr>
@@ -1584,8 +2162,30 @@
         <w:rPr/>
         <w:t xml:space="preserve"> 3, 821.</w:t>
       </w:r>
-      <w:bookmarkStart w:id="30" w:name="ref-Schlegel2018"/>
-      <w:bookmarkEnd w:id="30"/>
+      <w:bookmarkStart w:id="42" w:name="ref-Schlegel2018"/>
+      <w:bookmarkEnd w:id="42"/>
+    </w:p>
+    <w:p>
+      <w:pPr>
+        <w:pStyle w:val="Normal"/>
+        <w:rPr/>
+      </w:pPr>
+      <w:r>
+        <w:rPr/>
+        <w:t xml:space="preserve">Smale, D. A., and Wernberg, T. (2009). Satellite-derived SST data as a proxy for water temperature in nearshore benthic ecology Peer reviewed article. </w:t>
+      </w:r>
+      <w:r>
+        <w:rPr>
+          <w:i/>
+        </w:rPr>
+        <w:t>Marine Biology</w:t>
+      </w:r>
+      <w:r>
+        <w:rPr/>
+        <w:t xml:space="preserve"> 387, 27–37.</w:t>
+      </w:r>
+      <w:bookmarkStart w:id="43" w:name="ref-Smale2009"/>
+      <w:bookmarkEnd w:id="43"/>
     </w:p>
     <w:p>
       <w:pPr>
@@ -1606,50 +2206,106 @@
         <w:rPr/>
         <w:t xml:space="preserve"> 9, 306–312.</w:t>
       </w:r>
-      <w:bookmarkStart w:id="31" w:name="ref-Smale2019"/>
-      <w:bookmarkEnd w:id="31"/>
-    </w:p>
-    <w:p>
-      <w:pPr>
-        <w:pStyle w:val="Normal"/>
-        <w:rPr/>
-      </w:pPr>
-      <w:r>
-        <w:rPr/>
-        <w:t xml:space="preserve">Wasserstein, R. L., Schirm, A. L., and Lazar, N. A. (2019). Moving to a world beyond “p&lt;0.05”. </w:t>
+      <w:bookmarkStart w:id="44" w:name="ref-Smale2019"/>
+      <w:bookmarkEnd w:id="44"/>
+    </w:p>
+    <w:p>
+      <w:pPr>
+        <w:pStyle w:val="Normal"/>
+        <w:rPr/>
+      </w:pPr>
+      <w:r>
+        <w:rPr/>
+        <w:t xml:space="preserve">Smit, A. J., Roberts, M., Anderson, R. J., Dufois, F., Dudley, S. F. J., Bornman, T. G., et al. (2013). A coastal seawater temperature dataset for biogeographical studies: large biases between in situ and remotely-sensed data sets around the coast of South Africa. </w:t>
       </w:r>
       <w:r>
         <w:rPr>
           <w:i/>
         </w:rPr>
-        <w:t>The American Statistician</w:t>
-      </w:r>
-      <w:r>
-        <w:rPr/>
-        <w:t xml:space="preserve"> 73, 1–19. doi:</w:t>
-      </w:r>
-      <w:hyperlink r:id="rId6">
+        <w:t>PLOS ONE</w:t>
+      </w:r>
+      <w:r>
+        <w:rPr/>
+        <w:t xml:space="preserve"> 8. doi:</w:t>
+      </w:r>
+      <w:hyperlink r:id="rId10">
         <w:r>
           <w:rPr>
             <w:rStyle w:val="InternetLink"/>
           </w:rPr>
-          <w:t>10.1080/00031305.2019.1583913</w:t>
+          <w:t>10.1371/journal.pone.0081944</w:t>
         </w:r>
       </w:hyperlink>
       <w:r>
         <w:rPr/>
-        <w:t>.</w:t>
-      </w:r>
-      <w:bookmarkStart w:id="32" w:name="ref-Wasserstein2019"/>
-      <w:bookmarkEnd w:id="32"/>
-      <w:r>
-        <w:rPr/>
-        <w:t>X</w:t>
-      </w:r>
-    </w:p>
-    <w:p>
-      <w:pPr>
-        <w:pStyle w:val="Normal"/>
+        <w:t>.X</w:t>
+      </w:r>
+      <w:bookmarkStart w:id="45" w:name="ref-Smit2013"/>
+      <w:bookmarkEnd w:id="45"/>
+    </w:p>
+    <w:p>
+      <w:pPr>
+        <w:pStyle w:val="Normal"/>
+        <w:rPr/>
+      </w:pPr>
+      <w:r>
+        <w:rPr/>
+        <w:t xml:space="preserve">Stobart, B., Mayfield, S., Mundy, C., Hobday, A., and Hartog, J. (2016). Comparison of in situ and satellite sea surface-temperature data from south australia and tasmania: How reliable are satellite data as a proxy for coastal temperatures in temperate southern australia? </w:t>
+      </w:r>
+      <w:r>
+        <w:rPr>
+          <w:i/>
+        </w:rPr>
+        <w:t>Marine and Freshwater Research</w:t>
+      </w:r>
+      <w:r>
+        <w:rPr/>
+        <w:t xml:space="preserve"> 67, 612–625.</w:t>
+      </w:r>
+      <w:bookmarkStart w:id="46" w:name="ref-Stobart2016"/>
+      <w:bookmarkEnd w:id="46"/>
+    </w:p>
+    <w:p>
+      <w:pPr>
+        <w:pStyle w:val="Normal"/>
+        <w:rPr/>
+      </w:pPr>
+      <w:r>
+        <w:rPr/>
+        <w:t xml:space="preserve">Wernberg, T., Smale, D. a, Tuya, F., Thomsen, M. S., Langlois, T. J., Bettignies, T. de, et al. (2012). An extreme climatic event alters marine ecosystem structure in a global biodiversity hotspot. </w:t>
+      </w:r>
+      <w:r>
+        <w:rPr>
+          <w:i/>
+        </w:rPr>
+        <w:t>Nature Climate Change</w:t>
+      </w:r>
+      <w:r>
+        <w:rPr/>
+        <w:t xml:space="preserve"> 3, 78–82. doi:</w:t>
+      </w:r>
+      <w:hyperlink r:id="rId11">
+        <w:r>
+          <w:rPr>
+            <w:rStyle w:val="InternetLink"/>
+          </w:rPr>
+          <w:t>10.1038/nclimate1627</w:t>
+        </w:r>
+      </w:hyperlink>
+      <w:r>
+        <w:rPr/>
+        <w:t>.X</w:t>
+      </w:r>
+      <w:bookmarkStart w:id="47" w:name="ref-Wernberg2012a"/>
+      <w:bookmarkEnd w:id="47"/>
+    </w:p>
+    <w:p>
+      <w:pPr>
+        <w:pStyle w:val="Normal"/>
+        <w:widowControl/>
+        <w:bidi w:val="0"/>
+        <w:spacing w:lineRule="auto" w:line="240" w:before="120" w:after="240"/>
+        <w:jc w:val="left"/>
         <w:rPr/>
       </w:pPr>
       <w:r>
@@ -1667,267 +2323,12 @@
         <w:t xml:space="preserve"> 4, 1124.</w:t>
       </w:r>
     </w:p>
-    <w:p>
-      <w:pPr>
-        <w:pStyle w:val="Heading1"/>
-        <w:numPr>
-          <w:ilvl w:val="0"/>
-          <w:numId w:val="2"/>
-        </w:numPr>
-        <w:rPr/>
-      </w:pPr>
-      <w:bookmarkStart w:id="33" w:name="figure-legends"/>
-      <w:r>
-        <w:rPr/>
-        <w:t>Figure legends</w:t>
-      </w:r>
-      <w:bookmarkEnd w:id="33"/>
-    </w:p>
-    <w:p>
-      <w:pPr>
-        <w:pStyle w:val="Normal"/>
-        <w:rPr/>
-      </w:pPr>
-      <w:r>
-        <w:rPr/>
-        <w:t>Figure 1: The focus marine heatwaves (MHWs) from the three reference time series A) Western Australia, B) Northwest Atlantic, and C) Mediterranean. The various thresholds for the different MHW categories are shown as grey dotted lines and the proportions of the MHW within each category are filled with the corresponding colours seen in the legend at the top of the figure. Each panel is centred around the peak date of the focus MHW. The peak date is further highlighted by a dark green vertical segment. The beginning and end of each event are demarcated with light green vertical segments.</w:t>
-      </w:r>
-    </w:p>
-    <w:p>
-      <w:pPr>
-        <w:pStyle w:val="TextBody"/>
-        <w:rPr/>
-      </w:pPr>
-      <w:r>
-        <w:rPr/>
-        <w:t xml:space="preserve">Figure 2: The results from Kolmogorov-Smirnov (KS) tests on the similarity of the outputs from the MHW algorithm with optimal data against sub-optimal time series of differing lengths. The climatology outputs are shown in blue, the event metrics in green, and the category proportions in yellow-red. The solid lines show the mean </w:t>
-      </w:r>
-      <w:r>
-        <w:rPr>
-          <w:i/>
-        </w:rPr>
-        <w:t>p</w:t>
-      </w:r>
-      <w:r>
-        <w:rPr/>
-        <w:t xml:space="preserve">-value from the tests on the 100 re-sampled time series for each step. The coloured ribbons show one standard deviation (SD) in the </w:t>
-      </w:r>
-      <w:r>
-        <w:rPr>
-          <w:i/>
-        </w:rPr>
-        <w:t>p</w:t>
-      </w:r>
-      <w:r>
-        <w:rPr/>
-        <w:t xml:space="preserve">-values for each step. The results for each reference time series are A) Western Australia (WA), B) Northwest Atlantic (NWA), C) Mediterranean (Med). The x-axis shows the length of the time series being compared against the 30-year (optimal) data. The y-axis shows the range of mean </w:t>
-      </w:r>
-      <w:r>
-        <w:rPr>
-          <w:i/>
-        </w:rPr>
-        <w:t>p</w:t>
-      </w:r>
-      <w:r>
-        <w:rPr/>
-        <w:t xml:space="preserve">-values from 1.0 (exact same) to 0.0 (completely different), with a horizontal dashed red line at </w:t>
-      </w:r>
-      <w:r>
-        <w:rPr>
-          <w:i/>
-        </w:rPr>
-        <w:t>p</w:t>
-      </w:r>
-      <w:r>
-        <w:rPr/>
-        <w:t xml:space="preserve">=0.05 (statistically significantly different). Any mean values at or below the </w:t>
-      </w:r>
-      <w:r>
-        <w:rPr>
-          <w:i/>
-        </w:rPr>
-        <w:t>p</w:t>
-      </w:r>
-      <w:r>
-        <w:rPr/>
-        <w:t>=0.05 line are highlighted with red squares.</w:t>
-      </w:r>
-    </w:p>
-    <w:p>
-      <w:pPr>
-        <w:pStyle w:val="TextBody"/>
-        <w:rPr/>
-      </w:pPr>
-      <w:r>
-        <w:rPr/>
-        <w:t xml:space="preserve">Figure 3: The effect of the three tests on the MHW metrics and count of events. Each panel has three lines, one for each of the reference time series, shown in the legend at the bottom of the figure. These are the original data, not the randomly re-sampled time series. The lines track the change of just one metric for the focus MHWs seen in Figure 1 as the data are made increasingly sub-optimal, as shown along the x-axes. The y-axes show the unit of measurement for each metric. The top row </w:t>
-      </w:r>
-      <w:r>
-        <w:rPr/>
-        <w:t>of panels</w:t>
-      </w:r>
-      <w:r>
-        <w:rPr/>
-        <w:t>, “count (event)” shows if the MHW has been divided up into multiple smaller MHWs due to changes in the values along the x-axes.</w:t>
-      </w:r>
-    </w:p>
-    <w:p>
-      <w:pPr>
-        <w:pStyle w:val="TextBody"/>
-        <w:rPr/>
-      </w:pPr>
-      <w:r>
-        <w:rPr/>
-        <w:t>Figure 4: Map showing the percent increase per year in the maximum intensity of the largest MHW detected in the most recent ten years of data when an increasing number of years of data are used for the calculation of the MHW.</w:t>
-      </w:r>
-    </w:p>
-    <w:p>
-      <w:pPr>
-        <w:pStyle w:val="TextBody"/>
-        <w:rPr/>
-      </w:pPr>
-      <w:r>
-        <w:rPr/>
-        <w:t>Figure 5: Map showing the percent increase per year in the duration of the largest MHW detected in the most recent ten years of data when progressively more years of data are used for the calculation of the MHW.</w:t>
-      </w:r>
-    </w:p>
-    <w:p>
-      <w:pPr>
-        <w:pStyle w:val="TextBody"/>
-        <w:rPr/>
-      </w:pPr>
-      <w:r>
-        <w:rPr/>
-        <w:t xml:space="preserve">Figure 6: The results from Kolmogorov-Smirnov (KS) tests on the similarity of the outputs from the MHW algorithm with optimal data against sub-optimal time series with increasing percentages of missing data. The climatology outputs are shown in blue, the event metrics in green, and the category proportions in yellow-red. The solid lines show the mean </w:t>
-      </w:r>
-      <w:r>
-        <w:rPr>
-          <w:i/>
-        </w:rPr>
-        <w:t>p</w:t>
-      </w:r>
-      <w:r>
-        <w:rPr/>
-        <w:t xml:space="preserve">-value from the tests on the 100 re-sampled time series for each step. The coloured ribbons show one standard deviation (SD) in the </w:t>
-      </w:r>
-      <w:r>
-        <w:rPr>
-          <w:i/>
-        </w:rPr>
-        <w:t>p</w:t>
-      </w:r>
-      <w:r>
-        <w:rPr/>
-        <w:t xml:space="preserve">-values for each step. The results for each reference time series are A) Western Australia (WA), B) Northwest Atlantic (NWA), C) Mediterranean (Med). The x-axis shows the percent of missing data in the time series being compared against the complete (0%; optimal) data. The y-axis shows the range of mean </w:t>
-      </w:r>
-      <w:r>
-        <w:rPr>
-          <w:i/>
-        </w:rPr>
-        <w:t>p</w:t>
-      </w:r>
-      <w:r>
-        <w:rPr/>
-        <w:t xml:space="preserve">-values from 1.0 (exact same) to 0.0 (completely different), with a horizontal dashed red line at </w:t>
-      </w:r>
-      <w:r>
-        <w:rPr>
-          <w:i/>
-        </w:rPr>
-        <w:t>p</w:t>
-      </w:r>
-      <w:r>
-        <w:rPr/>
-        <w:t xml:space="preserve">=0.05 (statistically significantly different). Any mean values at or below the </w:t>
-      </w:r>
-      <w:r>
-        <w:rPr>
-          <w:i/>
-        </w:rPr>
-        <w:t>p</w:t>
-      </w:r>
-      <w:r>
-        <w:rPr/>
-        <w:t>=0.05 line are highlighted with red squares.</w:t>
-      </w:r>
-    </w:p>
-    <w:p>
-      <w:pPr>
-        <w:pStyle w:val="TextBody"/>
-        <w:rPr/>
-      </w:pPr>
-      <w:r>
-        <w:rPr/>
-        <w:t>Figure 7: The same information shown in Figure 6, but with the gaps introduced from the random missing data filled via linear interpolation before running the MHW detection algorithm.</w:t>
-      </w:r>
-    </w:p>
-    <w:p>
-      <w:pPr>
-        <w:pStyle w:val="TextBody"/>
-        <w:spacing w:before="0" w:after="140"/>
-        <w:rPr/>
-      </w:pPr>
-      <w:r>
-        <w:rPr/>
-        <w:t xml:space="preserve">Figure 8: The results from Kolmogorov-Smirnov (KS) tests on the similarity of the outputs from the MHW algorithm with optimal data against sub-optimal time series with increasingly larger linear decadal trends added to them. The climatology outputs are shown in blue, the event metrics in green, and the category proportions in yellow-red. The solid lines show the mean </w:t>
-      </w:r>
-      <w:r>
-        <w:rPr>
-          <w:i/>
-        </w:rPr>
-        <w:t>p</w:t>
-      </w:r>
-      <w:r>
-        <w:rPr/>
-        <w:t xml:space="preserve">-value from the tests on the 100 re-sampled time series for each step. The coloured ribbons show one standard deviation (SD) in the </w:t>
-      </w:r>
-      <w:r>
-        <w:rPr>
-          <w:i/>
-        </w:rPr>
-        <w:t>p</w:t>
-      </w:r>
-      <w:r>
-        <w:rPr/>
-        <w:t xml:space="preserve">-values for each step. The results for each reference time series are A) Western Australia (WA), B) Northwest Atlantic (NWA), C) Mediterranean (Med). The x-axis shows the decadal trend added to the time series being compared against the flat (0 added trend; optimal) data. The y-axis shows the range of mean </w:t>
-      </w:r>
-      <w:r>
-        <w:rPr>
-          <w:i/>
-        </w:rPr>
-        <w:t>p</w:t>
-      </w:r>
-      <w:r>
-        <w:rPr/>
-        <w:t xml:space="preserve">-values from 1.0 (exact same) to 0.0 (completely different), with a horizontal dashed red line at </w:t>
-      </w:r>
-      <w:r>
-        <w:rPr>
-          <w:i/>
-        </w:rPr>
-        <w:t>p</w:t>
-      </w:r>
-      <w:r>
-        <w:rPr/>
-        <w:t xml:space="preserve">=0.05 (statistically significantly different). Any mean values at or below the </w:t>
-      </w:r>
-      <w:r>
-        <w:rPr>
-          <w:i/>
-        </w:rPr>
-        <w:t>p</w:t>
-      </w:r>
-      <w:r>
-        <w:rPr/>
-        <w:t>=0.05 line are highlighted with red squares.</w:t>
-      </w:r>
-    </w:p>
     <w:sectPr>
-      <w:headerReference w:type="even" r:id="rId7"/>
-      <w:headerReference w:type="default" r:id="rId8"/>
-      <w:headerReference w:type="first" r:id="rId9"/>
-      <w:footerReference w:type="even" r:id="rId10"/>
-      <w:footerReference w:type="default" r:id="rId11"/>
+      <w:headerReference w:type="even" r:id="rId12"/>
+      <w:headerReference w:type="default" r:id="rId13"/>
+      <w:headerReference w:type="first" r:id="rId14"/>
+      <w:footerReference w:type="even" r:id="rId15"/>
+      <w:footerReference w:type="default" r:id="rId16"/>
       <w:type w:val="nextPage"/>
       <w:pgSz w:w="12240" w:h="15840"/>
       <w:pgMar w:left="1282" w:right="1181" w:header="283" w:top="1138" w:footer="510" w:bottom="1138" w:gutter="0"/>
@@ -1961,7 +2362,7 @@
       <mc:AlternateContent>
         <mc:Choice Requires="wps">
           <w:drawing>
-            <wp:anchor behindDoc="1" distT="0" distB="0" distL="114300" distR="114300" simplePos="0" locked="0" layoutInCell="1" allowOverlap="1" relativeHeight="14" wp14:anchorId="51D4B8BD">
+            <wp:anchor behindDoc="1" distT="0" distB="0" distL="114300" distR="114300" simplePos="0" locked="0" layoutInCell="1" allowOverlap="1" relativeHeight="18" wp14:anchorId="51D4B8BD">
               <wp:simplePos x="0" y="0"/>
               <wp:positionH relativeFrom="margin">
                 <wp:align>right</wp:align>
@@ -2028,7 +2429,7 @@
                             <w:rPr>
                               <w:szCs w:val="40"/>
                             </w:rPr>
-                            <w:t>10</w:t>
+                            <w:t>18</w:t>
                           </w:r>
                           <w:r>
                             <w:rPr>
@@ -2087,7 +2488,7 @@
                       <w:rPr>
                         <w:szCs w:val="40"/>
                       </w:rPr>
-                      <w:t>10</w:t>
+                      <w:t>18</w:t>
                     </w:r>
                     <w:r>
                       <w:rPr>
@@ -2105,7 +2506,7 @@
       <mc:AlternateContent>
         <mc:Choice Requires="wps">
           <w:drawing>
-            <wp:anchor behindDoc="1" distT="0" distB="0" distL="114300" distR="114300" simplePos="0" locked="0" layoutInCell="1" allowOverlap="1" relativeHeight="21" wp14:anchorId="31D8D0F9">
+            <wp:anchor behindDoc="1" distT="0" distB="0" distL="114300" distR="114300" simplePos="0" locked="0" layoutInCell="1" allowOverlap="1" relativeHeight="27" wp14:anchorId="31D8D0F9">
               <wp:simplePos x="0" y="0"/>
               <wp:positionH relativeFrom="column">
                 <wp:posOffset>-108585</wp:posOffset>
@@ -2229,7 +2630,7 @@
       <mc:AlternateContent>
         <mc:Choice Requires="wps">
           <w:drawing>
-            <wp:anchor behindDoc="1" distT="0" distB="0" distL="114300" distR="114300" simplePos="0" locked="0" layoutInCell="1" allowOverlap="1" relativeHeight="7" wp14:anchorId="2C4AF3B6">
+            <wp:anchor behindDoc="1" distT="0" distB="0" distL="114300" distR="114300" simplePos="0" locked="0" layoutInCell="1" allowOverlap="1" relativeHeight="9" wp14:anchorId="2C4AF3B6">
               <wp:simplePos x="0" y="0"/>
               <wp:positionH relativeFrom="margin">
                 <wp:align>right</wp:align>
@@ -2296,7 +2697,7 @@
                             <w:rPr>
                               <w:szCs w:val="40"/>
                             </w:rPr>
-                            <w:t>11</w:t>
+                            <w:t>17</w:t>
                           </w:r>
                           <w:r>
                             <w:rPr>
@@ -2355,7 +2756,7 @@
                       <w:rPr>
                         <w:szCs w:val="40"/>
                       </w:rPr>
-                      <w:t>11</w:t>
+                      <w:t>17</w:t>
                     </w:r>
                     <w:r>
                       <w:rPr>
@@ -2708,7 +3109,7 @@
     <w:lvl w:ilvl="0">
       <w:start w:val="1"/>
       <w:numFmt w:val="decimal"/>
-      <w:lvlText w:val="%1)"/>
+      <w:lvlText w:val="%1."/>
       <w:lvlJc w:val="left"/>
       <w:pPr>
         <w:tabs>
@@ -2716,11 +3117,12 @@
         </w:tabs>
         <w:ind w:left="720" w:hanging="360"/>
       </w:pPr>
+      <w:rPr/>
     </w:lvl>
     <w:lvl w:ilvl="1">
       <w:start w:val="1"/>
-      <w:numFmt w:val="bullet"/>
-      <w:lvlText w:val=""/>
+      <w:numFmt w:val="decimal"/>
+      <w:lvlText w:val="%2."/>
       <w:lvlJc w:val="left"/>
       <w:pPr>
         <w:tabs>
@@ -2728,15 +3130,12 @@
         </w:tabs>
         <w:ind w:left="1080" w:hanging="360"/>
       </w:pPr>
-      <w:rPr>
-        <w:rFonts w:ascii="Symbol" w:hAnsi="Symbol" w:cs="Symbol" w:hint="default"/>
-        <w:rFonts w:cs="OpenSymbol"/>
-      </w:rPr>
+      <w:rPr/>
     </w:lvl>
     <w:lvl w:ilvl="2">
       <w:start w:val="1"/>
       <w:numFmt w:val="decimal"/>
-      <w:lvlText w:val="%3)"/>
+      <w:lvlText w:val="%3."/>
       <w:lvlJc w:val="left"/>
       <w:pPr>
         <w:tabs>
@@ -2744,11 +3143,12 @@
         </w:tabs>
         <w:ind w:left="1440" w:hanging="360"/>
       </w:pPr>
+      <w:rPr/>
     </w:lvl>
     <w:lvl w:ilvl="3">
       <w:start w:val="1"/>
       <w:numFmt w:val="decimal"/>
-      <w:lvlText w:val="%4)"/>
+      <w:lvlText w:val="%4."/>
       <w:lvlJc w:val="left"/>
       <w:pPr>
         <w:tabs>
@@ -2756,11 +3156,12 @@
         </w:tabs>
         <w:ind w:left="1800" w:hanging="360"/>
       </w:pPr>
+      <w:rPr/>
     </w:lvl>
     <w:lvl w:ilvl="4">
       <w:start w:val="1"/>
       <w:numFmt w:val="decimal"/>
-      <w:lvlText w:val="%5)"/>
+      <w:lvlText w:val="%5."/>
       <w:lvlJc w:val="left"/>
       <w:pPr>
         <w:tabs>
@@ -2768,11 +3169,12 @@
         </w:tabs>
         <w:ind w:left="2160" w:hanging="360"/>
       </w:pPr>
+      <w:rPr/>
     </w:lvl>
     <w:lvl w:ilvl="5">
       <w:start w:val="1"/>
       <w:numFmt w:val="decimal"/>
-      <w:lvlText w:val="%6)"/>
+      <w:lvlText w:val="%6."/>
       <w:lvlJc w:val="left"/>
       <w:pPr>
         <w:tabs>
@@ -2780,11 +3182,12 @@
         </w:tabs>
         <w:ind w:left="2520" w:hanging="360"/>
       </w:pPr>
+      <w:rPr/>
     </w:lvl>
     <w:lvl w:ilvl="6">
       <w:start w:val="1"/>
       <w:numFmt w:val="decimal"/>
-      <w:lvlText w:val="%7)"/>
+      <w:lvlText w:val="%7."/>
       <w:lvlJc w:val="left"/>
       <w:pPr>
         <w:tabs>
@@ -2792,11 +3195,12 @@
         </w:tabs>
         <w:ind w:left="2880" w:hanging="360"/>
       </w:pPr>
+      <w:rPr/>
     </w:lvl>
     <w:lvl w:ilvl="7">
       <w:start w:val="1"/>
       <w:numFmt w:val="decimal"/>
-      <w:lvlText w:val="%8)"/>
+      <w:lvlText w:val="%8."/>
       <w:lvlJc w:val="left"/>
       <w:pPr>
         <w:tabs>
@@ -2804,11 +3208,12 @@
         </w:tabs>
         <w:ind w:left="3240" w:hanging="360"/>
       </w:pPr>
+      <w:rPr/>
     </w:lvl>
     <w:lvl w:ilvl="8">
       <w:start w:val="1"/>
       <w:numFmt w:val="decimal"/>
-      <w:lvlText w:val="%9)"/>
+      <w:lvlText w:val="%9."/>
       <w:lvlJc w:val="left"/>
       <w:pPr>
         <w:tabs>
@@ -2816,13 +3221,14 @@
         </w:tabs>
         <w:ind w:left="3600" w:hanging="360"/>
       </w:pPr>
+      <w:rPr/>
     </w:lvl>
   </w:abstractNum>
   <w:abstractNum w:abstractNumId="4">
     <w:lvl w:ilvl="0">
       <w:start w:val="1"/>
       <w:numFmt w:val="decimal"/>
-      <w:lvlText w:val="%1)"/>
+      <w:lvlText w:val="%1."/>
       <w:lvlJc w:val="left"/>
       <w:pPr>
         <w:tabs>
@@ -2834,8 +3240,8 @@
     </w:lvl>
     <w:lvl w:ilvl="1">
       <w:start w:val="1"/>
-      <w:numFmt w:val="bullet"/>
-      <w:lvlText w:val=""/>
+      <w:numFmt w:val="decimal"/>
+      <w:lvlText w:val="%2."/>
       <w:lvlJc w:val="left"/>
       <w:pPr>
         <w:tabs>
@@ -2843,10 +3249,7 @@
         </w:tabs>
         <w:ind w:left="1080" w:hanging="360"/>
       </w:pPr>
-      <w:rPr>
-        <w:rFonts w:ascii="Symbol" w:hAnsi="Symbol" w:cs="Symbol" w:hint="default"/>
-        <w:rFonts w:cs="OpenSymbol"/>
-      </w:rPr>
+      <w:rPr/>
     </w:lvl>
     <w:lvl w:ilvl="2">
       <w:start w:val="1"/>
@@ -4280,13 +4683,6 @@
     <w:qFormat/>
     <w:rPr/>
   </w:style>
-  <w:style w:type="character" w:styleId="Bullets">
-    <w:name w:val="Bullets"/>
-    <w:qFormat/>
-    <w:rPr>
-      <w:rFonts w:ascii="OpenSymbol" w:hAnsi="OpenSymbol" w:eastAsia="OpenSymbol" w:cs="OpenSymbol"/>
-    </w:rPr>
-  </w:style>
   <w:style w:type="paragraph" w:styleId="Heading">
     <w:name w:val="Heading"/>
     <w:basedOn w:val="Normal"/>

</xml_diff>

<commit_message>
A few changes to match the upload process better
</commit_message>
<xml_diff>
--- a/LaTeX/MHWdetection_final.docx
+++ b/LaTeX/MHWdetection_final.docx
@@ -1620,6 +1620,53 @@
       <w:bookmarkStart w:id="21" w:name="acknowledgements"/>
       <w:bookmarkEnd w:id="21"/>
       <w:r>
+        <w:drawing>
+          <wp:anchor behindDoc="0" distT="0" distB="0" distL="0" distR="0" simplePos="0" locked="0" layoutInCell="1" allowOverlap="1" relativeHeight="57">
+            <wp:simplePos x="0" y="0"/>
+            <wp:positionH relativeFrom="page">
+              <wp:posOffset>699135</wp:posOffset>
+            </wp:positionH>
+            <wp:positionV relativeFrom="page">
+              <wp:posOffset>5760720</wp:posOffset>
+            </wp:positionV>
+            <wp:extent cx="6374130" cy="2763520"/>
+            <wp:effectExtent l="0" t="0" r="0" b="0"/>
+            <wp:wrapSquare wrapText="bothSides"/>
+            <wp:docPr id="1" name="Object1" descr=""/>
+            <wp:cNvGraphicFramePr>
+              <a:graphicFrameLocks xmlns:a="http://schemas.openxmlformats.org/drawingml/2006/main" noChangeAspect="1"/>
+            </wp:cNvGraphicFramePr>
+            <a:graphic xmlns:a="http://schemas.openxmlformats.org/drawingml/2006/main">
+              <a:graphicData uri="http://schemas.openxmlformats.org/drawingml/2006/picture">
+                <pic:pic xmlns:pic="http://schemas.openxmlformats.org/drawingml/2006/picture">
+                  <pic:nvPicPr>
+                    <pic:cNvPr id="1" name="Object1" descr=""/>
+                    <pic:cNvPicPr>
+                      <a:picLocks noChangeAspect="1" noChangeArrowheads="1"/>
+                    </pic:cNvPicPr>
+                  </pic:nvPicPr>
+                  <pic:blipFill>
+                    <a:blip r:embed="rId4"/>
+                    <a:stretch>
+                      <a:fillRect/>
+                    </a:stretch>
+                  </pic:blipFill>
+                  <pic:spPr bwMode="auto">
+                    <a:xfrm>
+                      <a:off x="0" y="0"/>
+                      <a:ext cx="6374130" cy="2763520"/>
+                    </a:xfrm>
+                    <a:prstGeom prst="rect">
+                      <a:avLst/>
+                    </a:prstGeom>
+                  </pic:spPr>
+                </pic:pic>
+              </a:graphicData>
+            </a:graphic>
+          </wp:anchor>
+        </w:drawing>
+      </w:r>
+      <w:r>
         <w:rPr/>
         <w:t>Acknowledgements</w:t>
       </w:r>
@@ -1659,7 +1706,7 @@
         <w:rPr/>
         <w:t xml:space="preserve">The code and datasets generated for this study may be found at </w:t>
       </w:r>
-      <w:hyperlink r:id="rId4">
+      <w:hyperlink r:id="rId5">
         <w:r>
           <w:rPr>
             <w:rStyle w:val="InternetLink"/>
@@ -1671,7 +1718,7 @@
         <w:rPr/>
         <w:t xml:space="preserve">. A detailed outline of the code used in this methodology may be found at </w:t>
       </w:r>
-      <w:hyperlink r:id="rId5">
+      <w:hyperlink r:id="rId6">
         <w:r>
           <w:rPr>
             <w:rStyle w:val="InternetLink"/>
@@ -1722,12 +1769,77 @@
     </w:p>
     <w:p>
       <w:pPr>
+        <w:pStyle w:val="Normal"/>
+        <w:rPr/>
+      </w:pPr>
+      <w:r>
+        <w:rPr/>
+      </w:r>
+    </w:p>
+    <w:p>
+      <w:pPr>
         <w:pStyle w:val="TextBody"/>
         <w:rPr/>
       </w:pPr>
       <w:r>
+        <w:drawing>
+          <wp:anchor behindDoc="0" distT="0" distB="0" distL="0" distR="0" simplePos="0" locked="0" layoutInCell="1" allowOverlap="1" relativeHeight="58">
+            <wp:simplePos x="0" y="0"/>
+            <wp:positionH relativeFrom="page">
+              <wp:posOffset>664845</wp:posOffset>
+            </wp:positionH>
+            <wp:positionV relativeFrom="page">
+              <wp:posOffset>1440180</wp:posOffset>
+            </wp:positionV>
+            <wp:extent cx="6442710" cy="2763520"/>
+            <wp:effectExtent l="0" t="0" r="0" b="0"/>
+            <wp:wrapSquare wrapText="bothSides"/>
+            <wp:docPr id="2" name="Object2" descr=""/>
+            <wp:cNvGraphicFramePr>
+              <a:graphicFrameLocks xmlns:a="http://schemas.openxmlformats.org/drawingml/2006/main" noChangeAspect="1"/>
+            </wp:cNvGraphicFramePr>
+            <a:graphic xmlns:a="http://schemas.openxmlformats.org/drawingml/2006/main">
+              <a:graphicData uri="http://schemas.openxmlformats.org/drawingml/2006/picture">
+                <pic:pic xmlns:pic="http://schemas.openxmlformats.org/drawingml/2006/picture">
+                  <pic:nvPicPr>
+                    <pic:cNvPr id="2" name="Object2" descr=""/>
+                    <pic:cNvPicPr>
+                      <a:picLocks noChangeAspect="1" noChangeArrowheads="1"/>
+                    </pic:cNvPicPr>
+                  </pic:nvPicPr>
+                  <pic:blipFill>
+                    <a:blip r:embed="rId7"/>
+                    <a:stretch>
+                      <a:fillRect/>
+                    </a:stretch>
+                  </pic:blipFill>
+                  <pic:spPr bwMode="auto">
+                    <a:xfrm>
+                      <a:off x="0" y="0"/>
+                      <a:ext cx="6442710" cy="2763520"/>
+                    </a:xfrm>
+                    <a:prstGeom prst="rect">
+                      <a:avLst/>
+                    </a:prstGeom>
+                  </pic:spPr>
+                </pic:pic>
+              </a:graphicData>
+            </a:graphic>
+          </wp:anchor>
+        </w:drawing>
+      </w:r>
+      <w:r>
         <w:rPr/>
         <w:t>Table 2: The degree of uncertainty introduced into the focal marine heatwave (MHW) results as time series become increasingly sub-optimal All elements of this table are the same as Table 1 and are used the same in the calculation of uncertainties introduced into MHW results from sub-optimal data.</w:t>
+      </w:r>
+    </w:p>
+    <w:p>
+      <w:pPr>
+        <w:pStyle w:val="TextBody"/>
+        <w:rPr/>
+      </w:pPr>
+      <w:r>
+        <w:rPr/>
       </w:r>
     </w:p>
     <w:p>
@@ -1841,7 +1953,7 @@
         <w:rPr/>
         <w:t xml:space="preserve"> 8, 165–176. doi:</w:t>
       </w:r>
-      <w:hyperlink r:id="rId6">
+      <w:hyperlink r:id="rId8">
         <w:r>
           <w:rPr>
             <w:rStyle w:val="InternetLink"/>
@@ -1919,7 +2031,7 @@
         <w:rPr/>
         <w:t xml:space="preserve"> 62, 421–445. doi:</w:t>
       </w:r>
-      <w:hyperlink r:id="rId7">
+      <w:hyperlink r:id="rId9">
         <w:r>
           <w:rPr>
             <w:rStyle w:val="InternetLink"/>
@@ -1953,7 +2065,7 @@
         <w:rPr/>
         <w:t xml:space="preserve"> 6, 498. doi:</w:t>
       </w:r>
-      <w:hyperlink r:id="rId8">
+      <w:hyperlink r:id="rId10">
         <w:r>
           <w:rPr>
             <w:rStyle w:val="InternetLink"/>
@@ -2009,7 +2121,7 @@
         <w:rPr/>
         <w:t xml:space="preserve"> 141, 227–238. doi:</w:t>
       </w:r>
-      <w:hyperlink r:id="rId9">
+      <w:hyperlink r:id="rId11">
         <w:r>
           <w:rPr>
             <w:rStyle w:val="InternetLink"/>
@@ -2043,7 +2155,7 @@
         <w:rPr/>
         <w:t xml:space="preserve"> 31, 162–173. doi:</w:t>
       </w:r>
-      <w:hyperlink r:id="rId10">
+      <w:hyperlink r:id="rId12">
         <w:r>
           <w:rPr>
             <w:rStyle w:val="InternetLink"/>
@@ -2077,7 +2189,7 @@
         <w:rPr/>
         <w:t xml:space="preserve"> 15, 1090–1103. doi:</w:t>
       </w:r>
-      <w:hyperlink r:id="rId11">
+      <w:hyperlink r:id="rId13">
         <w:r>
           <w:rPr>
             <w:rStyle w:val="InternetLink"/>
@@ -2111,7 +2223,7 @@
         <w:rPr/>
         <w:t xml:space="preserve"> 26, 191–195. doi:</w:t>
       </w:r>
-      <w:hyperlink r:id="rId12">
+      <w:hyperlink r:id="rId14">
         <w:r>
           <w:rPr>
             <w:rStyle w:val="InternetLink"/>
@@ -2145,7 +2257,7 @@
         <w:rPr/>
         <w:t xml:space="preserve"> 9, 1324. doi:</w:t>
       </w:r>
-      <w:hyperlink r:id="rId13">
+      <w:hyperlink r:id="rId15">
         <w:r>
           <w:rPr>
             <w:rStyle w:val="InternetLink"/>
@@ -2169,7 +2281,7 @@
         <w:rPr/>
         <w:t>Oliver, E. C. J., Lago, V., Holbrook, N. J., Ling, S. D., Mundy, C. N., and Hobday, A. J. (2017). Eastern Tasmania Marine Heatwave Atlas. doi:</w:t>
       </w:r>
-      <w:hyperlink r:id="rId14">
+      <w:hyperlink r:id="rId16">
         <w:r>
           <w:rPr>
             <w:rStyle w:val="InternetLink"/>
@@ -2225,7 +2337,7 @@
         <w:rPr/>
         <w:t xml:space="preserve"> 302, 295. doi:</w:t>
       </w:r>
-      <w:hyperlink r:id="rId15">
+      <w:hyperlink r:id="rId17">
         <w:r>
           <w:rPr>
             <w:rStyle w:val="InternetLink"/>
@@ -2259,7 +2371,7 @@
         <w:rPr/>
         <w:t xml:space="preserve"> 20, 5473–5496. doi:</w:t>
       </w:r>
-      <w:hyperlink r:id="rId16">
+      <w:hyperlink r:id="rId18">
         <w:r>
           <w:rPr>
             <w:rStyle w:val="InternetLink"/>
@@ -2283,7 +2395,7 @@
         <w:rPr/>
         <w:t>Salinger, J., Hobday, A., Matear, R., O’Kane, T., Risbey, J., Dunstan, P., et al. (2016). “Chapter one - decadal-scale forecasting of climate drivers for marine applications,” in Advances in marine biology., ed. B. E. Curry (Academic Press), 1–68. doi:</w:t>
       </w:r>
-      <w:hyperlink r:id="rId17">
+      <w:hyperlink r:id="rId19">
         <w:r>
           <w:rPr>
             <w:rStyle w:val="InternetLink"/>
@@ -2317,7 +2429,7 @@
         <w:rPr/>
         <w:t>. doi:</w:t>
       </w:r>
-      <w:hyperlink r:id="rId18">
+      <w:hyperlink r:id="rId20">
         <w:r>
           <w:rPr>
             <w:rStyle w:val="InternetLink"/>
@@ -2351,7 +2463,7 @@
         <w:rPr/>
         <w:t xml:space="preserve"> 3, 821. doi:</w:t>
       </w:r>
-      <w:hyperlink r:id="rId19">
+      <w:hyperlink r:id="rId21">
         <w:r>
           <w:rPr>
             <w:rStyle w:val="InternetLink"/>
@@ -2385,7 +2497,7 @@
         <w:rPr/>
         <w:t xml:space="preserve"> 387, 27–37. doi:</w:t>
       </w:r>
-      <w:hyperlink r:id="rId20">
+      <w:hyperlink r:id="rId22">
         <w:r>
           <w:rPr>
             <w:rStyle w:val="InternetLink"/>
@@ -2419,7 +2531,7 @@
         <w:rPr/>
         <w:t xml:space="preserve"> 9, 306–312. doi:</w:t>
       </w:r>
-      <w:hyperlink r:id="rId21">
+      <w:hyperlink r:id="rId23">
         <w:r>
           <w:rPr>
             <w:rStyle w:val="InternetLink"/>
@@ -2453,7 +2565,7 @@
         <w:rPr/>
         <w:t xml:space="preserve"> 8. doi:</w:t>
       </w:r>
-      <w:hyperlink r:id="rId22">
+      <w:hyperlink r:id="rId24">
         <w:r>
           <w:rPr>
             <w:rStyle w:val="InternetLink"/>
@@ -2487,7 +2599,7 @@
         <w:rPr/>
         <w:t xml:space="preserve"> 67, 612–625. doi:</w:t>
       </w:r>
-      <w:hyperlink r:id="rId23">
+      <w:hyperlink r:id="rId25">
         <w:r>
           <w:rPr>
             <w:rStyle w:val="InternetLink"/>
@@ -2521,7 +2633,7 @@
         <w:rPr/>
         <w:t xml:space="preserve"> 3, 78–82. doi:</w:t>
       </w:r>
-      <w:hyperlink r:id="rId24">
+      <w:hyperlink r:id="rId26">
         <w:r>
           <w:rPr>
             <w:rStyle w:val="InternetLink"/>
@@ -2585,11 +2697,11 @@
       </w:r>
     </w:p>
     <w:sectPr>
-      <w:headerReference w:type="even" r:id="rId25"/>
-      <w:headerReference w:type="default" r:id="rId26"/>
-      <w:headerReference w:type="first" r:id="rId27"/>
-      <w:footerReference w:type="even" r:id="rId28"/>
-      <w:footerReference w:type="default" r:id="rId29"/>
+      <w:headerReference w:type="even" r:id="rId27"/>
+      <w:headerReference w:type="default" r:id="rId28"/>
+      <w:headerReference w:type="first" r:id="rId29"/>
+      <w:footerReference w:type="even" r:id="rId30"/>
+      <w:footerReference w:type="default" r:id="rId31"/>
       <w:type w:val="nextPage"/>
       <w:pgSz w:w="12240" w:h="15840"/>
       <w:pgMar w:left="1282" w:right="1181" w:header="283" w:top="1138" w:footer="510" w:bottom="1138" w:gutter="0"/>
@@ -2623,7 +2735,7 @@
       <mc:AlternateContent>
         <mc:Choice Requires="wps">
           <w:drawing>
-            <wp:anchor behindDoc="1" distT="0" distB="0" distL="114300" distR="114300" simplePos="0" locked="0" layoutInCell="1" allowOverlap="1" relativeHeight="18" wp14:anchorId="51D4B8BD">
+            <wp:anchor behindDoc="1" distT="0" distB="0" distL="114300" distR="114300" simplePos="0" locked="0" layoutInCell="1" allowOverlap="1" relativeHeight="19" wp14:anchorId="51D4B8BD">
               <wp:simplePos x="0" y="0"/>
               <wp:positionH relativeFrom="margin">
                 <wp:align>right</wp:align>
@@ -2631,10 +2743,10 @@
               <wp:positionV relativeFrom="paragraph">
                 <wp:posOffset>635</wp:posOffset>
               </wp:positionV>
-              <wp:extent cx="1510030" cy="342265"/>
+              <wp:extent cx="1510665" cy="342265"/>
               <wp:effectExtent l="0" t="0" r="0" b="0"/>
               <wp:wrapNone/>
-              <wp:docPr id="2" name="Text Box 1"/>
+              <wp:docPr id="4" name="Text Box 1"/>
               <a:graphic xmlns:a="http://schemas.openxmlformats.org/drawingml/2006/main">
                 <a:graphicData uri="http://schemas.microsoft.com/office/word/2010/wordprocessingShape">
                   <wps:wsp>
@@ -2642,7 +2754,7 @@
                     <wps:spPr>
                       <a:xfrm>
                         <a:off x="0" y="0"/>
-                        <a:ext cx="1509480" cy="341640"/>
+                        <a:ext cx="1510200" cy="341640"/>
                       </a:xfrm>
                       <a:prstGeom prst="rect">
                         <a:avLst/>
@@ -2702,7 +2814,7 @@
         </mc:Choice>
         <mc:Fallback>
           <w:pict>
-            <v:rect id="shape_0" ID="Text Box 1" stroked="f" style="position:absolute;margin-left:360.95pt;margin-top:0.05pt;width:118.8pt;height:26.85pt;mso-position-horizontal:right;mso-position-horizontal-relative:margin" wp14:anchorId="51D4B8BD">
+            <v:rect id="shape_0" ID="Text Box 1" stroked="f" style="position:absolute;margin-left:360.9pt;margin-top:0.05pt;width:118.85pt;height:26.85pt;mso-position-horizontal:right;mso-position-horizontal-relative:margin" wp14:anchorId="51D4B8BD">
               <w10:wrap type="square"/>
               <v:fill o:detectmouseclick="t" on="false"/>
               <v:stroke color="#3465a4" weight="6480" joinstyle="round" endcap="flat"/>
@@ -2745,18 +2857,18 @@
       <mc:AlternateContent>
         <mc:Choice Requires="wps">
           <w:drawing>
-            <wp:anchor behindDoc="1" distT="0" distB="0" distL="114300" distR="114300" simplePos="0" locked="0" layoutInCell="1" allowOverlap="1" relativeHeight="27" wp14:anchorId="31D8D0F9">
+            <wp:anchor behindDoc="1" distT="0" distB="0" distL="114300" distR="114300" simplePos="0" locked="0" layoutInCell="1" allowOverlap="1" relativeHeight="28" wp14:anchorId="31D8D0F9">
               <wp:simplePos x="0" y="0"/>
               <wp:positionH relativeFrom="column">
                 <wp:posOffset>-108585</wp:posOffset>
               </wp:positionH>
               <wp:positionV relativeFrom="paragraph">
-                <wp:posOffset>-55245</wp:posOffset>
+                <wp:posOffset>-52070</wp:posOffset>
               </wp:positionV>
-              <wp:extent cx="3673475" cy="343535"/>
+              <wp:extent cx="3674110" cy="343535"/>
               <wp:effectExtent l="0" t="0" r="4445" b="0"/>
               <wp:wrapNone/>
-              <wp:docPr id="4" name="Text Box 2"/>
+              <wp:docPr id="6" name="Text Box 2"/>
               <a:graphic xmlns:a="http://schemas.openxmlformats.org/drawingml/2006/main">
                 <a:graphicData uri="http://schemas.microsoft.com/office/word/2010/wordprocessingShape">
                   <wps:wsp>
@@ -2764,7 +2876,7 @@
                     <wps:spPr>
                       <a:xfrm>
                         <a:off x="0" y="0"/>
-                        <a:ext cx="3672720" cy="343080"/>
+                        <a:ext cx="3673440" cy="343080"/>
                       </a:xfrm>
                       <a:prstGeom prst="rect">
                         <a:avLst/>
@@ -2815,7 +2927,7 @@
         </mc:Choice>
         <mc:Fallback>
           <w:pict>
-            <v:rect id="shape_0" ID="Text Box 2" fillcolor="white" stroked="f" style="position:absolute;margin-left:-8.55pt;margin-top:-4.35pt;width:289.15pt;height:26.95pt" wp14:anchorId="31D8D0F9">
+            <v:rect id="shape_0" ID="Text Box 2" fillcolor="white" stroked="f" style="position:absolute;margin-left:-8.55pt;margin-top:-4.1pt;width:289.2pt;height:26.95pt" wp14:anchorId="31D8D0F9">
               <w10:wrap type="square"/>
               <v:fill o:detectmouseclick="t" type="solid" color2="black"/>
               <v:stroke color="#3465a4" weight="9360" joinstyle="round" endcap="flat"/>
@@ -2869,7 +2981,7 @@
       <mc:AlternateContent>
         <mc:Choice Requires="wps">
           <w:drawing>
-            <wp:anchor behindDoc="1" distT="0" distB="0" distL="114300" distR="114300" simplePos="0" locked="0" layoutInCell="1" allowOverlap="1" relativeHeight="9" wp14:anchorId="2C4AF3B6">
+            <wp:anchor behindDoc="1" distT="0" distB="0" distL="114300" distR="114300" simplePos="0" locked="0" layoutInCell="1" allowOverlap="1" relativeHeight="10" wp14:anchorId="2C4AF3B6">
               <wp:simplePos x="0" y="0"/>
               <wp:positionH relativeFrom="margin">
                 <wp:align>right</wp:align>
@@ -2877,10 +2989,10 @@
               <wp:positionV relativeFrom="paragraph">
                 <wp:posOffset>635</wp:posOffset>
               </wp:positionV>
-              <wp:extent cx="1510030" cy="342265"/>
+              <wp:extent cx="1510665" cy="342265"/>
               <wp:effectExtent l="0" t="0" r="0" b="0"/>
               <wp:wrapNone/>
-              <wp:docPr id="6" name="Text Box 56"/>
+              <wp:docPr id="8" name="Text Box 56"/>
               <a:graphic xmlns:a="http://schemas.openxmlformats.org/drawingml/2006/main">
                 <a:graphicData uri="http://schemas.microsoft.com/office/word/2010/wordprocessingShape">
                   <wps:wsp>
@@ -2888,7 +3000,7 @@
                     <wps:spPr>
                       <a:xfrm>
                         <a:off x="0" y="0"/>
-                        <a:ext cx="1509480" cy="341640"/>
+                        <a:ext cx="1510200" cy="341640"/>
                       </a:xfrm>
                       <a:prstGeom prst="rect">
                         <a:avLst/>
@@ -2928,7 +3040,7 @@
                             <w:fldChar w:fldCharType="separate"/>
                           </w:r>
                           <w:r>
-                            <w:t>17</w:t>
+                            <w:t>19</w:t>
                           </w:r>
                           <w:r>
                             <w:fldChar w:fldCharType="end"/>
@@ -2948,7 +3060,7 @@
         </mc:Choice>
         <mc:Fallback>
           <w:pict>
-            <v:rect id="shape_0" ID="Text Box 56" stroked="f" style="position:absolute;margin-left:360.95pt;margin-top:0.05pt;width:118.8pt;height:26.85pt;mso-position-horizontal:right;mso-position-horizontal-relative:margin" wp14:anchorId="2C4AF3B6">
+            <v:rect id="shape_0" ID="Text Box 56" stroked="f" style="position:absolute;margin-left:360.9pt;margin-top:0.05pt;width:118.85pt;height:26.85pt;mso-position-horizontal:right;mso-position-horizontal-relative:margin" wp14:anchorId="2C4AF3B6">
               <w10:wrap type="square"/>
               <v:fill o:detectmouseclick="t" on="false"/>
               <v:stroke color="#3465a4" weight="6480" joinstyle="round" endcap="flat"/>
@@ -2976,7 +3088,7 @@
                       <w:fldChar w:fldCharType="separate"/>
                     </w:r>
                     <w:r>
-                      <w:t>17</w:t>
+                      <w:t>19</w:t>
                     </w:r>
                     <w:r>
                       <w:fldChar w:fldCharType="end"/>
@@ -3058,7 +3170,7 @@
         <wp:inline distT="0" distB="0" distL="0" distR="0">
           <wp:extent cx="1382395" cy="497205"/>
           <wp:effectExtent l="0" t="0" r="0" b="0"/>
-          <wp:docPr id="1" name="Picture 6" descr="C:\Users\Elaine.Scott\Documents\LaTex\____TEST____Frontiers_LaTeX_Templates_V2.5\Frontiers LaTeX (Science, Health and Engineering) V2.5 - with Supplementary material (V1.2)\logo1.jpg"/>
+          <wp:docPr id="3" name="Picture 6" descr="C:\Users\Elaine.Scott\Documents\LaTex\____TEST____Frontiers_LaTeX_Templates_V2.5\Frontiers LaTeX (Science, Health and Engineering) V2.5 - with Supplementary material (V1.2)\logo1.jpg"/>
           <wp:cNvGraphicFramePr>
             <a:graphicFrameLocks xmlns:a="http://schemas.openxmlformats.org/drawingml/2006/main" noChangeAspect="1"/>
           </wp:cNvGraphicFramePr>
@@ -3066,7 +3178,7 @@
             <a:graphicData uri="http://schemas.openxmlformats.org/drawingml/2006/picture">
               <pic:pic xmlns:pic="http://schemas.openxmlformats.org/drawingml/2006/picture">
                 <pic:nvPicPr>
-                  <pic:cNvPr id="1" name="Picture 6" descr="C:\Users\Elaine.Scott\Documents\LaTex\____TEST____Frontiers_LaTeX_Templates_V2.5\Frontiers LaTeX (Science, Health and Engineering) V2.5 - with Supplementary material (V1.2)\logo1.jpg"/>
+                  <pic:cNvPr id="3" name="Picture 6" descr="C:\Users\Elaine.Scott\Documents\LaTex\____TEST____Frontiers_LaTeX_Templates_V2.5\Frontiers LaTeX (Science, Health and Engineering) V2.5 - with Supplementary material (V1.2)\logo1.jpg"/>
                   <pic:cNvPicPr>
                     <a:picLocks noChangeAspect="1" noChangeArrowheads="1"/>
                   </pic:cNvPicPr>
@@ -5004,6 +5116,20 @@
       <w:rFonts w:cs="Symbol"/>
     </w:rPr>
   </w:style>
+  <w:style w:type="character" w:styleId="ListLabel27">
+    <w:name w:val="ListLabel 27"/>
+    <w:qFormat/>
+    <w:rPr>
+      <w:rFonts w:cs="Symbol"/>
+    </w:rPr>
+  </w:style>
+  <w:style w:type="character" w:styleId="ListLabel28">
+    <w:name w:val="ListLabel 28"/>
+    <w:qFormat/>
+    <w:rPr>
+      <w:rFonts w:cs="Symbol"/>
+    </w:rPr>
+  </w:style>
   <w:style w:type="paragraph" w:styleId="Heading">
     <w:name w:val="Heading"/>
     <w:basedOn w:val="Normal"/>

</xml_diff>

<commit_message>
Caught a few issues with the references
</commit_message>
<xml_diff>
--- a/LaTeX/MHWdetection_final.docx
+++ b/LaTeX/MHWdetection_final.docx
@@ -94,7 +94,11 @@
       </w:r>
       <w:r>
         <w:rPr/>
-        <w:t>SIRO Oceans and Atmosphere, Hobart, Tasmania, 7000, Australia</w:t>
+        <w:t>CS</w:t>
+      </w:r>
+      <w:r>
+        <w:rPr/>
+        <w:t>IRO Oceans and Atmosphere, Hobart, Tasmania, 7000, Australia</w:t>
       </w:r>
     </w:p>
     <w:p>
@@ -1620,14 +1624,114 @@
       <w:bookmarkStart w:id="21" w:name="acknowledgements"/>
       <w:bookmarkEnd w:id="21"/>
       <w:r>
+        <w:rPr/>
+        <w:t>Acknowledgements</w:t>
+      </w:r>
+    </w:p>
+    <w:p>
+      <w:pPr>
+        <w:pStyle w:val="Normal"/>
+        <w:rPr/>
+      </w:pPr>
+      <w:r>
+        <w:rPr/>
+        <w:t>The authors would like to acknowledge the contributions of two anonymous reviewers in the development of this manuscript.</w:t>
+      </w:r>
+    </w:p>
+    <w:p>
+      <w:pPr>
+        <w:pStyle w:val="Heading1"/>
+        <w:numPr>
+          <w:ilvl w:val="0"/>
+          <w:numId w:val="2"/>
+        </w:numPr>
+        <w:rPr/>
+      </w:pPr>
+      <w:bookmarkStart w:id="22" w:name="data-availability-statement"/>
+      <w:bookmarkEnd w:id="22"/>
+      <w:r>
+        <w:rPr/>
+        <w:t>Data Availability Statement</w:t>
+      </w:r>
+    </w:p>
+    <w:p>
+      <w:pPr>
+        <w:pStyle w:val="Normal"/>
+        <w:rPr/>
+      </w:pPr>
+      <w:r>
+        <w:rPr/>
+        <w:t xml:space="preserve">The code and datasets generated for this study may be found at </w:t>
+      </w:r>
+      <w:hyperlink r:id="rId4">
+        <w:r>
+          <w:rPr>
+            <w:rStyle w:val="InternetLink"/>
+          </w:rPr>
+          <w:t>https://github.com/robwschlegel/MHWdetection</w:t>
+        </w:r>
+      </w:hyperlink>
+      <w:r>
+        <w:rPr/>
+        <w:t xml:space="preserve">. A detailed outline of the code used in this methodology may be found at </w:t>
+      </w:r>
+      <w:hyperlink r:id="rId5">
+        <w:r>
+          <w:rPr>
+            <w:rStyle w:val="InternetLink"/>
+          </w:rPr>
+          <w:t>https://robwschlegel.github.io/MHWdetection/</w:t>
+        </w:r>
+      </w:hyperlink>
+      <w:r>
+        <w:rPr/>
+        <w:t>.</w:t>
+      </w:r>
+    </w:p>
+    <w:p>
+      <w:pPr>
+        <w:pStyle w:val="Heading1"/>
+        <w:numPr>
+          <w:ilvl w:val="0"/>
+          <w:numId w:val="2"/>
+        </w:numPr>
+        <w:rPr/>
+      </w:pPr>
+      <w:bookmarkStart w:id="23" w:name="table-legends"/>
+      <w:bookmarkEnd w:id="23"/>
+      <w:r>
+        <w:rPr/>
+        <w:t>Table legends</w:t>
+      </w:r>
+    </w:p>
+    <w:p>
+      <w:pPr>
+        <w:pStyle w:val="Normal"/>
+        <w:rPr/>
+      </w:pPr>
+      <w:r>
+        <w:rPr/>
+        <w:t>Table 1: The degree of uncertainty introduced into the average marine heatwave (MHW) results as time series become increasingly sub-optimal. Starting from the left, the ‘Test’ column shows which of the three sub-optimal tests the results are for. The rows labelled ‘interp’ are for the interpolation fix for the missing data tests. The ‘Variable’ column shows the different MHW results that were focussed on in the sub-optimal tests. The ‘Range’ column shows the range of values over which the various uncertainty rates were measured. Note that there are two entries for each variable in the length test. This is done to show the difference in the uncertainty that increasing OR decreasing a time series past the 30 year standard affects the results. Also note that there are two rows for the effect of missing data on the count of MHWs, this is because the response is made more linear, and therefore a better predictor, if broken in half from 0 – 25% and 26 – 50%. The final five columns show the rate of uncertainty as a percentage difference caused by each test on each variable at the five different quantiles used in the boxplot figures: ‘q05’ = the 5th quantile, ‘q25’ = the 25th quantile, ‘q50’ = the 50th quantile, ‘q75’ = the 75th quantile, and ‘q95’ = the 95th quantile. To use these information the slope from a quantile column is multiplied by the number of steps away from an optimal time series the data are. The R</w:t>
+      </w:r>
+      <w:r>
+        <w:rPr>
+          <w:vertAlign w:val="superscript"/>
+        </w:rPr>
+        <w:t>2</w:t>
+      </w:r>
+      <w:r>
+        <w:rPr/>
+        <w:t xml:space="preserve"> value (coefficient of determination) of the slope in each cell is given in </w:t>
+      </w:r>
+      <w:r>
         <w:drawing>
-          <wp:anchor behindDoc="0" distT="0" distB="0" distL="0" distR="0" simplePos="0" locked="0" layoutInCell="1" allowOverlap="1" relativeHeight="57">
+          <wp:anchor behindDoc="0" distT="0" distB="0" distL="0" distR="0" simplePos="0" locked="0" layoutInCell="1" allowOverlap="1" relativeHeight="29">
             <wp:simplePos x="0" y="0"/>
-            <wp:positionH relativeFrom="page">
-              <wp:posOffset>699135</wp:posOffset>
+            <wp:positionH relativeFrom="column">
+              <wp:posOffset>-114935</wp:posOffset>
             </wp:positionH>
-            <wp:positionV relativeFrom="page">
-              <wp:posOffset>5760720</wp:posOffset>
+            <wp:positionV relativeFrom="paragraph">
+              <wp:posOffset>3171825</wp:posOffset>
             </wp:positionV>
             <wp:extent cx="6374130" cy="2763520"/>
             <wp:effectExtent l="0" t="0" r="0" b="0"/>
@@ -1646,7 +1750,7 @@
                     </pic:cNvPicPr>
                   </pic:nvPicPr>
                   <pic:blipFill>
-                    <a:blip r:embed="rId4"/>
+                    <a:blip r:embed="rId6"/>
                     <a:stretch>
                       <a:fillRect/>
                     </a:stretch>
@@ -1668,103 +1772,11 @@
       </w:r>
       <w:r>
         <w:rPr/>
-        <w:t>Acknowledgements</w:t>
-      </w:r>
-    </w:p>
-    <w:p>
-      <w:pPr>
-        <w:pStyle w:val="Normal"/>
-        <w:rPr/>
-      </w:pPr>
-      <w:r>
-        <w:rPr/>
-        <w:t>The authors would like to acknowledge the contributions of two anonymous reviewers in the development of this manuscript.</w:t>
-      </w:r>
-    </w:p>
-    <w:p>
-      <w:pPr>
-        <w:pStyle w:val="Heading1"/>
-        <w:numPr>
-          <w:ilvl w:val="0"/>
-          <w:numId w:val="2"/>
-        </w:numPr>
-        <w:rPr/>
-      </w:pPr>
-      <w:bookmarkStart w:id="22" w:name="data-availability-statement"/>
-      <w:bookmarkEnd w:id="22"/>
-      <w:r>
-        <w:rPr/>
-        <w:t>Data Availability Statement</w:t>
-      </w:r>
-    </w:p>
-    <w:p>
-      <w:pPr>
-        <w:pStyle w:val="Normal"/>
-        <w:rPr/>
-      </w:pPr>
-      <w:r>
-        <w:rPr/>
-        <w:t xml:space="preserve">The code and datasets generated for this study may be found at </w:t>
-      </w:r>
-      <w:hyperlink r:id="rId5">
-        <w:r>
-          <w:rPr>
-            <w:rStyle w:val="InternetLink"/>
-          </w:rPr>
-          <w:t>https://github.com/robwschlegel/MHWdetection</w:t>
-        </w:r>
-      </w:hyperlink>
-      <w:r>
-        <w:rPr/>
-        <w:t xml:space="preserve">. A detailed outline of the code used in this methodology may be found at </w:t>
-      </w:r>
-      <w:hyperlink r:id="rId6">
-        <w:r>
-          <w:rPr>
-            <w:rStyle w:val="InternetLink"/>
-          </w:rPr>
-          <w:t>https://robwschlegel.github.io/MHWdetection/</w:t>
-        </w:r>
-      </w:hyperlink>
-      <w:r>
-        <w:rPr/>
-        <w:t>.</w:t>
-      </w:r>
-    </w:p>
-    <w:p>
-      <w:pPr>
-        <w:pStyle w:val="Heading1"/>
-        <w:numPr>
-          <w:ilvl w:val="0"/>
-          <w:numId w:val="2"/>
-        </w:numPr>
-        <w:rPr/>
-      </w:pPr>
-      <w:bookmarkStart w:id="23" w:name="table-legends"/>
-      <w:bookmarkEnd w:id="23"/>
-      <w:r>
-        <w:rPr/>
-        <w:t>Table legends</w:t>
-      </w:r>
-    </w:p>
-    <w:p>
-      <w:pPr>
-        <w:pStyle w:val="Normal"/>
-        <w:rPr/>
-      </w:pPr>
-      <w:r>
-        <w:rPr/>
-        <w:t>Table 1: The degree of uncertainty introduced into the average marine heatwave (MHW) results as time series become increasingly sub-optimal. Starting from the left, the ‘Test’ column shows which of the three sub-optimal tests the results are for. The rows labelled ‘interp’ are for the interpolation fix for the missing data tests. The ‘Variable’ column shows the different MHW results that were focussed on in the sub-optimal tests. The ‘Range’ column shows the range of values over which the various uncertainty rates were measured. Note that there are two entries for each variable in the length test. This is done to show the difference in the uncertainty that increasing OR decreasing a time series past the 30 year standard affects the results. Also note that there are two rows for the effect of missing data on the count of MHWs, this is because the response is made more linear, and therefore a better predictor, if broken in half from 0 – 25% and 26 – 50%. The final five columns show the rate of uncertainty as a percentage difference caused by each test on each variable at the five different quantiles used in the boxplot figures: ‘q05’ = the 5th quantile, ‘q25’ = the 25th quantile, ‘q50’ = the 50th quantile, ‘q75’ = the 75th quantile, and ‘q95’ = the 95th quantile. To use these information the slope from a quantile column is multiplied by the number of steps away from an optimal time series the data are. The R</w:t>
-      </w:r>
-      <w:r>
-        <w:rPr>
-          <w:vertAlign w:val="superscript"/>
-        </w:rPr>
-        <w:t>2</w:t>
-      </w:r>
-      <w:r>
-        <w:rPr/>
-        <w:t xml:space="preserve"> value (coefficient of determination) of the slope in each cell is given in parentheses.</w:t>
+        <w:t>p</w:t>
+      </w:r>
+      <w:r>
+        <w:rPr/>
+        <w:t>arentheses.</w:t>
       </w:r>
     </w:p>
     <w:p>
@@ -1782,14 +1794,25 @@
         <w:rPr/>
       </w:pPr>
       <w:r>
+        <w:rPr/>
+        <w:t>Table 2: The degree of uncertainty introduced into the focal marine heatwave (MHW) results as time series become increasingly sub-optimal All elements of this table are the same as Table 1 and are used the same in the calculation of uncertainties introduced into MHW results from sub-optimal data.</w:t>
+      </w:r>
+    </w:p>
+    <w:p>
+      <w:pPr>
+        <w:pStyle w:val="TextBody"/>
+        <w:rPr/>
+      </w:pPr>
+      <w:r>
+        <w:rPr/>
         <w:drawing>
-          <wp:anchor behindDoc="0" distT="0" distB="0" distL="0" distR="0" simplePos="0" locked="0" layoutInCell="1" allowOverlap="1" relativeHeight="58">
+          <wp:anchor behindDoc="0" distT="0" distB="0" distL="0" distR="0" simplePos="0" locked="0" layoutInCell="1" allowOverlap="1" relativeHeight="30">
             <wp:simplePos x="0" y="0"/>
-            <wp:positionH relativeFrom="page">
-              <wp:posOffset>664845</wp:posOffset>
+            <wp:positionH relativeFrom="column">
+              <wp:posOffset>-149225</wp:posOffset>
             </wp:positionH>
-            <wp:positionV relativeFrom="page">
-              <wp:posOffset>1440180</wp:posOffset>
+            <wp:positionV relativeFrom="paragraph">
+              <wp:posOffset>635</wp:posOffset>
             </wp:positionV>
             <wp:extent cx="6442710" cy="2763520"/>
             <wp:effectExtent l="0" t="0" r="0" b="0"/>
@@ -1828,19 +1851,6 @@
           </wp:anchor>
         </w:drawing>
       </w:r>
-      <w:r>
-        <w:rPr/>
-        <w:t>Table 2: The degree of uncertainty introduced into the focal marine heatwave (MHW) results as time series become increasingly sub-optimal All elements of this table are the same as Table 1 and are used the same in the calculation of uncertainties introduced into MHW results from sub-optimal data.</w:t>
-      </w:r>
-    </w:p>
-    <w:p>
-      <w:pPr>
-        <w:pStyle w:val="TextBody"/>
-        <w:rPr/>
-      </w:pPr>
-      <w:r>
-        <w:rPr/>
-      </w:r>
     </w:p>
     <w:p>
       <w:pPr>
@@ -1997,19 +2007,26 @@
       </w:pPr>
       <w:r>
         <w:rPr/>
-        <w:t xml:space="preserve">Darmaraki, S., Somot, S., Sevault, F., Nabat, P., Narvaez, W. D. C., Cavicchia, L., et al. (2019). Future evolution of marine heatwaves in the mediterranean sea. </w:t>
-      </w:r>
+        <w:t xml:space="preserve">Darmaraki, S., Somot, S., Sevault, F., Nabat, P. (2019). Past Variability of Mediterranean Sea marine heatwaves. </w:t>
+      </w:r>
+      <w:bookmarkStart w:id="28" w:name="ref-Darmaraki2019"/>
+      <w:bookmarkEnd w:id="28"/>
       <w:r>
         <w:rPr>
           <w:i/>
         </w:rPr>
-        <w:t>Climate Dynamics</w:t>
-      </w:r>
-      <w:bookmarkStart w:id="28" w:name="ref-Darmaraki2019"/>
-      <w:bookmarkEnd w:id="28"/>
-      <w:r>
-        <w:rPr/>
-        <w:t>, 1–22.</w:t>
+        <w:t>Geophysical Research Letters</w:t>
+      </w:r>
+      <w:r>
+        <w:rPr/>
+        <w:t xml:space="preserve"> 46, 9813–9823. doi:</w:t>
+      </w:r>
+      <w:r>
+        <w:rPr>
+          <w:color w:val="0000FF"/>
+          <w:u w:val="single"/>
+        </w:rPr>
+        <w:t>10.1029/2019GL082933</w:t>
       </w:r>
     </w:p>
     <w:p>
@@ -2087,6 +2104,40 @@
       </w:pPr>
       <w:r>
         <w:rPr/>
+        <w:t xml:space="preserve">Garrabou, J., Coma, R., Bensoussan, N., Bally, M., Chevaldonné, P., Cigliano, et al. (2009). Mass mortality in Northwestern Mediterranean rocky benthic communities: effects of the 2003 heat wave. </w:t>
+      </w:r>
+      <w:r>
+        <w:rPr>
+          <w:i/>
+        </w:rPr>
+        <w:t>Global Change Biology</w:t>
+      </w:r>
+      <w:r>
+        <w:rPr/>
+        <w:t xml:space="preserve"> 15, 1090–1103. doi:</w:t>
+      </w:r>
+      <w:hyperlink r:id="rId11">
+        <w:r>
+          <w:rPr>
+            <w:rStyle w:val="InternetLink"/>
+          </w:rPr>
+          <w:t>10.1111/j.1365-2486.2008.01823.x</w:t>
+        </w:r>
+      </w:hyperlink>
+      <w:bookmarkStart w:id="31" w:name="ref-Garrabou2009"/>
+      <w:bookmarkEnd w:id="31"/>
+      <w:r>
+        <w:rPr/>
+        <w:t>.</w:t>
+      </w:r>
+    </w:p>
+    <w:p>
+      <w:pPr>
+        <w:pStyle w:val="Normal"/>
+        <w:rPr/>
+      </w:pPr>
+      <w:r>
+        <w:rPr/>
         <w:t xml:space="preserve">Harrison, B., Jupp, D., Lewis, M., Forster, B., Mueller, N., Smith, C., et al. (2019). </w:t>
       </w:r>
       <w:r>
@@ -2095,8 +2146,8 @@
         </w:rPr>
         <w:t>Earth observation: Data, processing and applications</w:t>
       </w:r>
-      <w:bookmarkStart w:id="31" w:name="ref-Harrison2019"/>
-      <w:bookmarkEnd w:id="31"/>
+      <w:bookmarkStart w:id="32" w:name="ref-Harrison2019"/>
+      <w:bookmarkEnd w:id="32"/>
       <w:r>
         <w:rPr/>
         <w:t>. Australia; New Zealand CRC for Spatial Information.</w:t>
@@ -2121,7 +2172,7 @@
         <w:rPr/>
         <w:t xml:space="preserve"> 141, 227–238. doi:</w:t>
       </w:r>
-      <w:hyperlink r:id="rId11">
+      <w:hyperlink r:id="rId12">
         <w:r>
           <w:rPr>
             <w:rStyle w:val="InternetLink"/>
@@ -2129,8 +2180,8 @@
           <w:t>10.1016/j.pocean.2015.12.014</w:t>
         </w:r>
       </w:hyperlink>
-      <w:bookmarkStart w:id="32" w:name="ref-Hobday2016"/>
-      <w:bookmarkEnd w:id="32"/>
+      <w:bookmarkStart w:id="33" w:name="ref-Hobday2016"/>
+      <w:bookmarkEnd w:id="33"/>
       <w:r>
         <w:rPr/>
         <w:t>.</w:t>
@@ -2155,7 +2206,7 @@
         <w:rPr/>
         <w:t xml:space="preserve"> 31, 162–173. doi:</w:t>
       </w:r>
-      <w:hyperlink r:id="rId12">
+      <w:hyperlink r:id="rId13">
         <w:r>
           <w:rPr>
             <w:rStyle w:val="InternetLink"/>
@@ -2163,41 +2214,7 @@
           <w:t>10.5670/oceanog.2018.5205</w:t>
         </w:r>
       </w:hyperlink>
-      <w:bookmarkStart w:id="33" w:name="ref-Hobday2018"/>
-      <w:bookmarkEnd w:id="33"/>
-      <w:r>
-        <w:rPr/>
-        <w:t>.</w:t>
-      </w:r>
-    </w:p>
-    <w:p>
-      <w:pPr>
-        <w:pStyle w:val="Normal"/>
-        <w:rPr/>
-      </w:pPr>
-      <w:r>
-        <w:rPr/>
-        <w:t xml:space="preserve">Mass mortality in Northwestern Mediterranean rocky benthic communities: effects of the 2003 heat wave (2009). </w:t>
-      </w:r>
-      <w:r>
-        <w:rPr>
-          <w:i/>
-        </w:rPr>
-        <w:t>Global Change Biology</w:t>
-      </w:r>
-      <w:r>
-        <w:rPr/>
-        <w:t xml:space="preserve"> 15, 1090–1103. doi:</w:t>
-      </w:r>
-      <w:hyperlink r:id="rId13">
-        <w:r>
-          <w:rPr>
-            <w:rStyle w:val="InternetLink"/>
-          </w:rPr>
-          <w:t>10.1111/j.1365-2486.2008.01823.x</w:t>
-        </w:r>
-      </w:hyperlink>
-      <w:bookmarkStart w:id="34" w:name="ref-Garrabou2009"/>
+      <w:bookmarkStart w:id="34" w:name="ref-Hobday2018"/>
       <w:bookmarkEnd w:id="34"/>
       <w:r>
         <w:rPr/>
@@ -2543,7 +2560,7 @@
       <w:bookmarkEnd w:id="45"/>
       <w:r>
         <w:rPr/>
-        <w:t>.X</w:t>
+        <w:t>.</w:t>
       </w:r>
     </w:p>
     <w:p>
@@ -2621,7 +2638,15 @@
       </w:pPr>
       <w:r>
         <w:rPr/>
-        <w:t xml:space="preserve">Wernberg, T., Smale, D. A., Tuya, F., Thomsen, M. S., Langlois, T. J., Bettignies, T. de, et al. (2012). An extreme climatic event alters marine ecosystem structure in a global biodiversity hotspot. </w:t>
+        <w:t xml:space="preserve">Wernberg, T., Smale, D. A., Tuya, F., Thomsen, M. S., Langlois, T. J., </w:t>
+      </w:r>
+      <w:r>
+        <w:rPr/>
+        <w:t>de Bettignies</w:t>
+      </w:r>
+      <w:r>
+        <w:rPr/>
+        <w:t xml:space="preserve">, T., et al. (2012). An extreme climatic event alters marine ecosystem structure in a global biodiversity hotspot. </w:t>
       </w:r>
       <w:r>
         <w:rPr>
@@ -2693,7 +2718,14 @@
       </w:r>
       <w:r>
         <w:rPr/>
-        <w:t xml:space="preserve"> 4, 1124.</w:t>
+        <w:t xml:space="preserve"> 4, 1124. doi:</w:t>
+      </w:r>
+      <w:r>
+        <w:rPr>
+          <w:color w:val="0000FF"/>
+          <w:u w:val="single"/>
+        </w:rPr>
+        <w:t>10.21105/joss.01124</w:t>
       </w:r>
     </w:p>
     <w:sectPr>
@@ -2743,7 +2775,7 @@
               <wp:positionV relativeFrom="paragraph">
                 <wp:posOffset>635</wp:posOffset>
               </wp:positionV>
-              <wp:extent cx="1510665" cy="342265"/>
+              <wp:extent cx="1511935" cy="342265"/>
               <wp:effectExtent l="0" t="0" r="0" b="0"/>
               <wp:wrapNone/>
               <wp:docPr id="4" name="Text Box 1"/>
@@ -2754,7 +2786,7 @@
                     <wps:spPr>
                       <a:xfrm>
                         <a:off x="0" y="0"/>
-                        <a:ext cx="1510200" cy="341640"/>
+                        <a:ext cx="1511280" cy="341640"/>
                       </a:xfrm>
                       <a:prstGeom prst="rect">
                         <a:avLst/>
@@ -2814,7 +2846,7 @@
         </mc:Choice>
         <mc:Fallback>
           <w:pict>
-            <v:rect id="shape_0" ID="Text Box 1" stroked="f" style="position:absolute;margin-left:360.9pt;margin-top:0.05pt;width:118.85pt;height:26.85pt;mso-position-horizontal:right;mso-position-horizontal-relative:margin" wp14:anchorId="51D4B8BD">
+            <v:rect id="shape_0" ID="Text Box 1" stroked="f" style="position:absolute;margin-left:360.8pt;margin-top:0.05pt;width:118.95pt;height:26.85pt;mso-position-horizontal:right;mso-position-horizontal-relative:margin" wp14:anchorId="51D4B8BD">
               <w10:wrap type="square"/>
               <v:fill o:detectmouseclick="t" on="false"/>
               <v:stroke color="#3465a4" weight="6480" joinstyle="round" endcap="flat"/>
@@ -2863,9 +2895,9 @@
                 <wp:posOffset>-108585</wp:posOffset>
               </wp:positionH>
               <wp:positionV relativeFrom="paragraph">
-                <wp:posOffset>-52070</wp:posOffset>
+                <wp:posOffset>-45720</wp:posOffset>
               </wp:positionV>
-              <wp:extent cx="3674110" cy="343535"/>
+              <wp:extent cx="3675380" cy="343535"/>
               <wp:effectExtent l="0" t="0" r="4445" b="0"/>
               <wp:wrapNone/>
               <wp:docPr id="6" name="Text Box 2"/>
@@ -2876,7 +2908,7 @@
                     <wps:spPr>
                       <a:xfrm>
                         <a:off x="0" y="0"/>
-                        <a:ext cx="3673440" cy="343080"/>
+                        <a:ext cx="3674880" cy="343080"/>
                       </a:xfrm>
                       <a:prstGeom prst="rect">
                         <a:avLst/>
@@ -2927,7 +2959,7 @@
         </mc:Choice>
         <mc:Fallback>
           <w:pict>
-            <v:rect id="shape_0" ID="Text Box 2" fillcolor="white" stroked="f" style="position:absolute;margin-left:-8.55pt;margin-top:-4.1pt;width:289.2pt;height:26.95pt" wp14:anchorId="31D8D0F9">
+            <v:rect id="shape_0" ID="Text Box 2" fillcolor="white" stroked="f" style="position:absolute;margin-left:-8.55pt;margin-top:-3.6pt;width:289.3pt;height:26.95pt" wp14:anchorId="31D8D0F9">
               <w10:wrap type="square"/>
               <v:fill o:detectmouseclick="t" type="solid" color2="black"/>
               <v:stroke color="#3465a4" weight="9360" joinstyle="round" endcap="flat"/>
@@ -2989,7 +3021,7 @@
               <wp:positionV relativeFrom="paragraph">
                 <wp:posOffset>635</wp:posOffset>
               </wp:positionV>
-              <wp:extent cx="1510665" cy="342265"/>
+              <wp:extent cx="1511935" cy="342265"/>
               <wp:effectExtent l="0" t="0" r="0" b="0"/>
               <wp:wrapNone/>
               <wp:docPr id="8" name="Text Box 56"/>
@@ -3000,7 +3032,7 @@
                     <wps:spPr>
                       <a:xfrm>
                         <a:off x="0" y="0"/>
-                        <a:ext cx="1510200" cy="341640"/>
+                        <a:ext cx="1511280" cy="341640"/>
                       </a:xfrm>
                       <a:prstGeom prst="rect">
                         <a:avLst/>
@@ -3060,7 +3092,7 @@
         </mc:Choice>
         <mc:Fallback>
           <w:pict>
-            <v:rect id="shape_0" ID="Text Box 56" stroked="f" style="position:absolute;margin-left:360.9pt;margin-top:0.05pt;width:118.85pt;height:26.85pt;mso-position-horizontal:right;mso-position-horizontal-relative:margin" wp14:anchorId="2C4AF3B6">
+            <v:rect id="shape_0" ID="Text Box 56" stroked="f" style="position:absolute;margin-left:360.8pt;margin-top:0.05pt;width:118.95pt;height:26.85pt;mso-position-horizontal:right;mso-position-horizontal-relative:margin" wp14:anchorId="2C4AF3B6">
               <w10:wrap type="square"/>
               <v:fill o:detectmouseclick="t" on="false"/>
               <v:stroke color="#3465a4" weight="6480" joinstyle="round" endcap="flat"/>
@@ -5130,6 +5162,34 @@
       <w:rFonts w:cs="Symbol"/>
     </w:rPr>
   </w:style>
+  <w:style w:type="character" w:styleId="ListLabel29">
+    <w:name w:val="ListLabel 29"/>
+    <w:qFormat/>
+    <w:rPr>
+      <w:rFonts w:cs="Symbol"/>
+    </w:rPr>
+  </w:style>
+  <w:style w:type="character" w:styleId="ListLabel30">
+    <w:name w:val="ListLabel 30"/>
+    <w:qFormat/>
+    <w:rPr>
+      <w:rFonts w:cs="Symbol"/>
+    </w:rPr>
+  </w:style>
+  <w:style w:type="character" w:styleId="ListLabel31">
+    <w:name w:val="ListLabel 31"/>
+    <w:qFormat/>
+    <w:rPr>
+      <w:rFonts w:cs="Symbol"/>
+    </w:rPr>
+  </w:style>
+  <w:style w:type="character" w:styleId="ListLabel32">
+    <w:name w:val="ListLabel 32"/>
+    <w:qFormat/>
+    <w:rPr>
+      <w:rFonts w:cs="Symbol"/>
+    </w:rPr>
+  </w:style>
   <w:style w:type="paragraph" w:styleId="Heading">
     <w:name w:val="Heading"/>
     <w:basedOn w:val="Normal"/>

</xml_diff>

<commit_message>
Some edits for the proofing step of the manuscript to match changes made by the typesetter.
</commit_message>
<xml_diff>
--- a/LaTeX/MHWdetection_final.docx
+++ b/LaTeX/MHWdetection_final.docx
@@ -72,7 +72,10 @@
       </w:r>
       <w:r>
         <w:rPr/>
-        <w:t>Department of Oceanography, Dalhousie University, Halifax, Nova Scotia, Canada</w:t>
+        <w:t>Department of Oceanography, Dalhousie University, Halifax, NS, Canada</w:t>
+      </w:r>
+      <w:r>
+        <w:rPr/>
         <w:br/>
       </w:r>
       <w:r>
@@ -84,6 +87,9 @@
       <w:r>
         <w:rPr/>
         <w:t>Department of Biodiversity and Conservation Biology, University of the Western Cape, Bellville, South Africa</w:t>
+      </w:r>
+      <w:r>
+        <w:rPr/>
         <w:br/>
       </w:r>
       <w:r>
@@ -94,11 +100,7 @@
       </w:r>
       <w:r>
         <w:rPr/>
-        <w:t>CS</w:t>
-      </w:r>
-      <w:r>
-        <w:rPr/>
-        <w:t>IRO Oceans and Atmosphere, Hobart, Tasmania, 7000, Australia</w:t>
+        <w:t>CSIRO Oceans and Atmosphere, Hobart, TAS, Australia</w:t>
       </w:r>
     </w:p>
     <w:p>
@@ -597,7 +599,15 @@
       </w:pPr>
       <w:r>
         <w:rPr/>
-        <w:t>The percent change in the average and focal MHW results from sub-optimal data is highlighted with the three reference OISST time series from (Hobday et al., 2016). These time series are taken from the coast of Western Australia (WA; Figure 1A), the Northwest Atlantic Ocean (NWA; Figure 1B), and the Mediterranean Sea (Med; Figure 1C). These time series are used here for ease of reproducibility and because they each contain a MHW that has been the focus of multiple publications (e.g. Mass mortality in Northwestern Mediterranean rocky benthic communities: effects of the 2003 heat wave, 2009; Wernberg et al., 2012; Mills et al., 2013). The effect of the sub-optimal tests on these three time series are overlaid on the effect of the same sub-optimal tests on 1000 randomly selected pixels from the global OISST dataset. The following three sub-sections describe how the three sub-optimal time series tests are implemented. While not a specific focus in this study, the effects that the sub-optimal tests have on the seasonal mean and threshold climatologies have been included in the supplementary material (Figure S1).</w:t>
+        <w:t xml:space="preserve">The percent change in the average and focal MHW results from sub-optimal data is highlighted with the three reference OISST time series from (Hobday et al., 2016). These time series are taken from the coast of Western Australia (WA; Figure 1A), the Northwest Atlantic Ocean (NWA; Figure 1B), and the Mediterranean Sea (Med; Figure 1C). These time series are used here for ease of reproducibility and because they each contain a MHW that has been the focus of multiple publications </w:t>
+      </w:r>
+      <w:r>
+        <w:rPr/>
+        <w:t>(e.g., Garrabou et al., 2009, Wernberg et al., 2012; Mills et al., 2013)</w:t>
+      </w:r>
+      <w:r>
+        <w:rPr/>
+        <w:t>. The effect of the sub-optimal tests on these three time series are overlaid on the effect of the same sub-optimal tests on 1000 randomly selected pixels from the global OISST dataset. The following three sub-sections describe how the three sub-optimal time series tests are implemented. While not a specific focus in this study, the effects that the sub-optimal tests have on the seasonal mean and threshold climatologies have been included in the supplementary material (Figure S1).</w:t>
       </w:r>
     </w:p>
     <w:p>
@@ -1583,7 +1593,7 @@
       </w:pPr>
       <w:r>
         <w:rPr/>
-        <w:t>The majority of the text and figures were produced by RWS. A large portion of an early version of the text and a number of initial figures were produced by AJS. AJH, ECJO, and AJS provided several rounds of comments on the manuscript as it was developed. RWS synthesised the comments and uploaded the manuscript.</w:t>
+        <w:t>RS prepared the majority of the text, figures, synthesized the comments, and uploaded the manuscript. AS prepared a large portion of an early version of the text and a number of initial figures. AH, EO, and AS provided several rounds of comments on the manuscript as it was developed.</w:t>
       </w:r>
     </w:p>
     <w:p>
@@ -1609,7 +1619,7 @@
       </w:pPr>
       <w:r>
         <w:rPr/>
-        <w:t>Research funding was provided by the Ocean Frontier Institute, through an award from the Canada First Research Excellence Fund. This research was supported by National Sciences and Engineering Research Council of Canada Discovery Grant RGPIN-2018-05255.</w:t>
+        <w:t>This research was supported by the Ocean Frontier Institute through an award from the Canada First Research Excellence Fund. Funding was also provided through the National Sciences and Engineering Research Council of Canada Discovery Grant RGPIN-2018-05255.</w:t>
       </w:r>
     </w:p>
     <w:p>
@@ -2638,15 +2648,7 @@
       </w:pPr>
       <w:r>
         <w:rPr/>
-        <w:t xml:space="preserve">Wernberg, T., Smale, D. A., Tuya, F., Thomsen, M. S., Langlois, T. J., </w:t>
-      </w:r>
-      <w:r>
-        <w:rPr/>
-        <w:t>de Bettignies</w:t>
-      </w:r>
-      <w:r>
-        <w:rPr/>
-        <w:t xml:space="preserve">, T., et al. (2012). An extreme climatic event alters marine ecosystem structure in a global biodiversity hotspot. </w:t>
+        <w:t xml:space="preserve">Wernberg, T., Smale, D. A., Tuya, F., Thomsen, M. S., Langlois, T. J., de Bettignies, T., et al. (2012). An extreme climatic event alters marine ecosystem structure in a global biodiversity hotspot. </w:t>
       </w:r>
       <w:r>
         <w:rPr>
@@ -2775,7 +2777,7 @@
               <wp:positionV relativeFrom="paragraph">
                 <wp:posOffset>635</wp:posOffset>
               </wp:positionV>
-              <wp:extent cx="1511935" cy="342265"/>
+              <wp:extent cx="1512570" cy="342265"/>
               <wp:effectExtent l="0" t="0" r="0" b="0"/>
               <wp:wrapNone/>
               <wp:docPr id="4" name="Text Box 1"/>
@@ -2786,7 +2788,7 @@
                     <wps:spPr>
                       <a:xfrm>
                         <a:off x="0" y="0"/>
-                        <a:ext cx="1511280" cy="341640"/>
+                        <a:ext cx="1512000" cy="341640"/>
                       </a:xfrm>
                       <a:prstGeom prst="rect">
                         <a:avLst/>
@@ -2826,7 +2828,7 @@
                             <w:fldChar w:fldCharType="separate"/>
                           </w:r>
                           <w:r>
-                            <w:t>18</w:t>
+                            <w:t>20</w:t>
                           </w:r>
                           <w:r>
                             <w:fldChar w:fldCharType="end"/>
@@ -2846,7 +2848,7 @@
         </mc:Choice>
         <mc:Fallback>
           <w:pict>
-            <v:rect id="shape_0" ID="Text Box 1" stroked="f" style="position:absolute;margin-left:360.8pt;margin-top:0.05pt;width:118.95pt;height:26.85pt;mso-position-horizontal:right;mso-position-horizontal-relative:margin" wp14:anchorId="51D4B8BD">
+            <v:rect id="shape_0" ID="Text Box 1" stroked="f" style="position:absolute;margin-left:360.75pt;margin-top:0.05pt;width:119pt;height:26.85pt;mso-position-horizontal:right;mso-position-horizontal-relative:margin" wp14:anchorId="51D4B8BD">
               <w10:wrap type="square"/>
               <v:fill o:detectmouseclick="t" on="false"/>
               <v:stroke color="#3465a4" weight="6480" joinstyle="round" endcap="flat"/>
@@ -2874,7 +2876,7 @@
                       <w:fldChar w:fldCharType="separate"/>
                     </w:r>
                     <w:r>
-                      <w:t>18</w:t>
+                      <w:t>20</w:t>
                     </w:r>
                     <w:r>
                       <w:fldChar w:fldCharType="end"/>
@@ -2895,9 +2897,9 @@
                 <wp:posOffset>-108585</wp:posOffset>
               </wp:positionH>
               <wp:positionV relativeFrom="paragraph">
-                <wp:posOffset>-45720</wp:posOffset>
+                <wp:posOffset>-42545</wp:posOffset>
               </wp:positionV>
-              <wp:extent cx="3675380" cy="343535"/>
+              <wp:extent cx="3676015" cy="343535"/>
               <wp:effectExtent l="0" t="0" r="4445" b="0"/>
               <wp:wrapNone/>
               <wp:docPr id="6" name="Text Box 2"/>
@@ -2908,7 +2910,7 @@
                     <wps:spPr>
                       <a:xfrm>
                         <a:off x="0" y="0"/>
-                        <a:ext cx="3674880" cy="343080"/>
+                        <a:ext cx="3675240" cy="343080"/>
                       </a:xfrm>
                       <a:prstGeom prst="rect">
                         <a:avLst/>
@@ -2959,7 +2961,7 @@
         </mc:Choice>
         <mc:Fallback>
           <w:pict>
-            <v:rect id="shape_0" ID="Text Box 2" fillcolor="white" stroked="f" style="position:absolute;margin-left:-8.55pt;margin-top:-3.6pt;width:289.3pt;height:26.95pt" wp14:anchorId="31D8D0F9">
+            <v:rect id="shape_0" ID="Text Box 2" fillcolor="white" stroked="f" style="position:absolute;margin-left:-8.55pt;margin-top:-3.35pt;width:289.35pt;height:26.95pt" wp14:anchorId="31D8D0F9">
               <w10:wrap type="square"/>
               <v:fill o:detectmouseclick="t" type="solid" color2="black"/>
               <v:stroke color="#3465a4" weight="9360" joinstyle="round" endcap="flat"/>
@@ -3021,7 +3023,7 @@
               <wp:positionV relativeFrom="paragraph">
                 <wp:posOffset>635</wp:posOffset>
               </wp:positionV>
-              <wp:extent cx="1511935" cy="342265"/>
+              <wp:extent cx="1512570" cy="342265"/>
               <wp:effectExtent l="0" t="0" r="0" b="0"/>
               <wp:wrapNone/>
               <wp:docPr id="8" name="Text Box 56"/>
@@ -3032,7 +3034,7 @@
                     <wps:spPr>
                       <a:xfrm>
                         <a:off x="0" y="0"/>
-                        <a:ext cx="1511280" cy="341640"/>
+                        <a:ext cx="1512000" cy="341640"/>
                       </a:xfrm>
                       <a:prstGeom prst="rect">
                         <a:avLst/>
@@ -3092,7 +3094,7 @@
         </mc:Choice>
         <mc:Fallback>
           <w:pict>
-            <v:rect id="shape_0" ID="Text Box 56" stroked="f" style="position:absolute;margin-left:360.8pt;margin-top:0.05pt;width:118.95pt;height:26.85pt;mso-position-horizontal:right;mso-position-horizontal-relative:margin" wp14:anchorId="2C4AF3B6">
+            <v:rect id="shape_0" ID="Text Box 56" stroked="f" style="position:absolute;margin-left:360.75pt;margin-top:0.05pt;width:119pt;height:26.85pt;mso-position-horizontal:right;mso-position-horizontal-relative:margin" wp14:anchorId="2C4AF3B6">
               <w10:wrap type="square"/>
               <v:fill o:detectmouseclick="t" on="false"/>
               <v:stroke color="#3465a4" weight="6480" joinstyle="round" endcap="flat"/>
@@ -5190,6 +5192,20 @@
       <w:rFonts w:cs="Symbol"/>
     </w:rPr>
   </w:style>
+  <w:style w:type="character" w:styleId="ListLabel33">
+    <w:name w:val="ListLabel 33"/>
+    <w:qFormat/>
+    <w:rPr>
+      <w:rFonts w:cs="Symbol"/>
+    </w:rPr>
+  </w:style>
+  <w:style w:type="character" w:styleId="ListLabel34">
+    <w:name w:val="ListLabel 34"/>
+    <w:qFormat/>
+    <w:rPr>
+      <w:rFonts w:cs="Symbol"/>
+    </w:rPr>
+  </w:style>
   <w:style w:type="paragraph" w:styleId="Heading">
     <w:name w:val="Heading"/>
     <w:basedOn w:val="Normal"/>

</xml_diff>

<commit_message>
More minor edits to match typesetting
</commit_message>
<xml_diff>
--- a/LaTeX/MHWdetection_final.docx
+++ b/LaTeX/MHWdetection_final.docx
@@ -73,9 +73,6 @@
       <w:r>
         <w:rPr/>
         <w:t>Department of Oceanography, Dalhousie University, Halifax, NS, Canada</w:t>
-      </w:r>
-      <w:r>
-        <w:rPr/>
         <w:br/>
       </w:r>
       <w:r>
@@ -87,9 +84,6 @@
       <w:r>
         <w:rPr/>
         <w:t>Department of Biodiversity and Conservation Biology, University of the Western Cape, Bellville, South Africa</w:t>
-      </w:r>
-      <w:r>
-        <w:rPr/>
         <w:br/>
       </w:r>
       <w:r>
@@ -599,15 +593,7 @@
       </w:pPr>
       <w:r>
         <w:rPr/>
-        <w:t xml:space="preserve">The percent change in the average and focal MHW results from sub-optimal data is highlighted with the three reference OISST time series from (Hobday et al., 2016). These time series are taken from the coast of Western Australia (WA; Figure 1A), the Northwest Atlantic Ocean (NWA; Figure 1B), and the Mediterranean Sea (Med; Figure 1C). These time series are used here for ease of reproducibility and because they each contain a MHW that has been the focus of multiple publications </w:t>
-      </w:r>
-      <w:r>
-        <w:rPr/>
-        <w:t>(e.g., Garrabou et al., 2009, Wernberg et al., 2012; Mills et al., 2013)</w:t>
-      </w:r>
-      <w:r>
-        <w:rPr/>
-        <w:t>. The effect of the sub-optimal tests on these three time series are overlaid on the effect of the same sub-optimal tests on 1000 randomly selected pixels from the global OISST dataset. The following three sub-sections describe how the three sub-optimal time series tests are implemented. While not a specific focus in this study, the effects that the sub-optimal tests have on the seasonal mean and threshold climatologies have been included in the supplementary material (Figure S1).</w:t>
+        <w:t>The percent change in the average and focal MHW results from sub-optimal data is highlighted with the three reference OISST time series from (Hobday et al., 2016). These time series are taken from the coast of Western Australia (WA; Figure 1A), the Northwest Atlantic Ocean (NWA; Figure 1B), and the Mediterranean Sea (Med; Figure 1C). These time series are used here for ease of reproducibility and because they each contain a MHW that has been the focus of multiple publications (e.g., Garrabou et al., 2009, Wernberg et al., 2012; Mills et al., 2013). The effect of the sub-optimal tests on these three time series are overlaid on the effect of the same sub-optimal tests on 1000 randomly selected pixels from the global OISST dataset. The following three sub-sections describe how the three sub-optimal time series tests are implemented. While not a specific focus in this study, the effects that the sub-optimal tests have on the seasonal mean and threshold climatologies have been included in the supplementary material (Figure S1).</w:t>
       </w:r>
     </w:p>
     <w:p>
@@ -1061,7 +1047,15 @@
       </w:r>
       <w:r>
         <w:rPr/>
-        <w:t xml:space="preserve"> uncertainty to detected MHWs. Using the focal MHW uncertainty rates as an example, the first six rows of Table 2 show the rate of uncertainty introduced into results for a focal MHW for each year less or more than 30 years. The ‘range’ column in Tables 1 and 2 indicate which direction from the 30 year control the slope in uncertainty is moving. The focal MHW detected in a 10 year time series will have a median (50th quantile) difference in maximum intensity of -3% from that same MHW in a 30 year time series (Table 2, row 5, column ‘q50’, value = -0.15%/year shorter than 30). This may be estimated by taking the value found in the corresponding cell of the table and multiplying it by the number of years that the time series is shorter (or longer) than the 30 year optimal length. It is unlikely that results will match the median difference. It is more likely that the detected MHW will fall somewhere within the 50% CI (Table 1 and 2, column ‘q25’ to ‘q75’), or the 90% CI (Table 1 and 2, column ‘q05’ to ‘q95’) range. To determine these ranges in uncertainty, an approach is to use the slope found in the respective columns and multiply each slope by the number of years that the time series is shorter or longer than the 30 year control. This provides the full range of uncertainty within the 50% CI or 90% CI as well as the median change. For example, the 50% CI in the change in the maximum intensity of a focal MHW in a 10 year time series is found by multiplying the 25th and 75th quantiles of change. Using the 10 year time series example described above, this means that the overall range of uncertainty around the median change is: 0.38% x 20 (difference in years) = 7.6%, the change in the 25th quantile is -0.36% x 20 = -7.2%, and the change in the 75th percentile is 0.02% x 20 = 0.4%. The final estimate of the 50 CI around the median change in maximum intensity is therefore: -7.2% – -3.8% – 0.4%. This means that in a 10 year time series one can assume that the focal MHW detected has a 50% chance of having a maximum intensity that is somewhere between -7.2% to 0.4% of the same MHW estimated using a 30 year times series.</w:t>
+        <w:t xml:space="preserve"> uncertainty to detected MHWs. Using the focal MHW uncertainty rates as an example, the first six rows of Table 2 show the rate of uncertainty introduced into results for a focal MHW for each year less or more than 30 years. The ‘</w:t>
+      </w:r>
+      <w:r>
+        <w:rPr/>
+        <w:t>R</w:t>
+      </w:r>
+      <w:r>
+        <w:rPr/>
+        <w:t>ange’ column in Tables 1 and 2 indicate which direction from the 30 year control the slope in uncertainty is moving. The focal MHW detected in a 10 year time series will have a median (50th quantile) difference in maximum intensity of -3% from that same MHW in a 30 year time series (Table 2, row 5, column ‘q50’, value = -0.15%/year shorter than 30). This may be estimated by taking the value found in the corresponding cell of the table and multiplying it by the number of years that the time series is shorter (or longer) than the 30 year optimal length. It is unlikely that results will match the median difference. It is more likely that the detected MHW will fall somewhere within the 50% CI (Table 1 and 2, column ‘q25’ to ‘q75’), or the 90% CI (Table 1 and 2, column ‘q05’ to ‘q95’) range. To determine these ranges in uncertainty, an approach is to use the slope found in the respective columns and multiply each slope by the number of years that the time series is shorter or longer than the 30 year control. This provides the full range of uncertainty within the 50% CI or 90% CI as well as the median change. For example, the 50% CI in the change in the maximum intensity of a focal MHW in a 10 year time series is found by multiplying the 25th and 75th quantiles of change. Using the 10 year time series example described above, this means that the overall range of uncertainty around the median change is: 0.38% x 20 (difference in years) = 7.6%, the change in the 25th quantile is -0.36% x 20 = -7.2%, and the change in the 75th percentile is 0.02% x 20 = 0.4%. The final estimate of the 50 CI around the median change in maximum intensity is therefore: -7.2% – -3.8% – 0.4%. This means that in a 10 year time series one can assume that the focal MHW detected has a 50% chance of having a maximum intensity that is somewhere between -7.2% to 0.4% of the same MHW estimated using a 30 year times series.</w:t>
       </w:r>
     </w:p>
     <w:p>
@@ -1293,7 +1287,7 @@
       </w:pPr>
       <w:r>
         <w:rPr/>
-        <w:t>A length of 10 years produces acceptable MHW metrics that may be used with some caution</w:t>
+        <w:t>A length of 10 years produces acceptable MHW metrics that may be used with some caution.</w:t>
       </w:r>
     </w:p>
     <w:p>
@@ -1307,7 +1301,7 @@
       </w:pPr>
       <w:r>
         <w:rPr/>
-        <w:t>Smoothing the climatology before detecting MHWs does not improve the results and should not be done</w:t>
+        <w:t>Smoothing the climatology before detecting MHWs does not improve the results and should not be done.</w:t>
       </w:r>
     </w:p>
     <w:p>
@@ -1335,7 +1329,7 @@
       </w:pPr>
       <w:r>
         <w:rPr/>
-        <w:t>Average MHW duration changes by -1.62 – 3.8%/year shorter than 30 (90% CI)</w:t>
+        <w:t>Average MHW duration changes by -1.62 – 3.8%/year shorter than 30 (90% CI).</w:t>
       </w:r>
     </w:p>
     <w:p>
@@ -1349,7 +1343,7 @@
       </w:pPr>
       <w:r>
         <w:rPr/>
-        <w:t>Focal MHW duration changes by -2.16 – 1.05%/year shorter than 30 (90% CI)</w:t>
+        <w:t>Focal MHW duration changes by -2.16 – 1.05%/year shorter than 30 (90% CI).</w:t>
       </w:r>
     </w:p>
     <w:p>
@@ -1377,7 +1371,7 @@
       </w:pPr>
       <w:r>
         <w:rPr/>
-        <w:t>The effect of missing data up to 25% on MHW results is comparable to the effect of a 10 year time series</w:t>
+        <w:t>The effect of missing data up to 25% on MHW results is comparable to the effect of a 10 year time series.</w:t>
       </w:r>
     </w:p>
     <w:p>
@@ -1391,7 +1385,7 @@
       </w:pPr>
       <w:r>
         <w:rPr/>
-        <w:t>Focal MHWs may begin to disappear from time series missing 26% or more data</w:t>
+        <w:t>Focal MHWs may begin to disappear from time series missing 26% or more data.</w:t>
       </w:r>
     </w:p>
     <w:p>
@@ -1405,7 +1399,7 @@
       </w:pPr>
       <w:r>
         <w:rPr/>
-        <w:t>Linear interpolation is an excellent fix for missing data up to 50%, assuming that the time period of interest is not completely missing</w:t>
+        <w:t>Linear interpolation is an excellent fix for missing data up to 50%, assuming that the time period of interest is not completely missing.</w:t>
       </w:r>
     </w:p>
     <w:p>
@@ -1433,7 +1427,7 @@
       </w:pPr>
       <w:r>
         <w:rPr/>
-        <w:t>Average MHW duration changes by 0.09 – 0.85% per % interpolated (90% CI)</w:t>
+        <w:t>Average MHW duration changes by 0.09 – 0.85% per % interpolated (90% CI).</w:t>
       </w:r>
     </w:p>
     <w:p>
@@ -1447,7 +1441,7 @@
       </w:pPr>
       <w:r>
         <w:rPr/>
-        <w:t>Focal MHW duration changes by -0.12 – 1.26% per % interpolated (90% CI)</w:t>
+        <w:t>Focal MHW duration changes by -0.12 – 1.26% per % interpolated (90% CI).</w:t>
       </w:r>
     </w:p>
     <w:p>
@@ -1475,7 +1469,7 @@
       </w:pPr>
       <w:r>
         <w:rPr/>
-        <w:t>Long-term trends had the greatest effect on MHWs of the three sub-optimal tests and had the greatest range of uncertainty around those effects</w:t>
+        <w:t>Long-term trends had the greatest effect on MHWs of the three sub-optimal tests and had the greatest range of uncertainty around those effects.</w:t>
       </w:r>
     </w:p>
     <w:p>
@@ -1489,7 +1483,7 @@
       </w:pPr>
       <w:r>
         <w:rPr/>
-        <w:t>Long-term trends in excess of those tested in this paper occur naturally and are rarely controlled for so no limit is proposed here</w:t>
+        <w:t>Long-term trends in excess of those tested in this paper occur naturally and are rarely controlled for so no limit is proposed here.</w:t>
       </w:r>
     </w:p>
     <w:p>
@@ -1517,7 +1511,7 @@
       </w:pPr>
       <w:r>
         <w:rPr/>
-        <w:t>Average MHW duration changes by 1.66 – 11.47% per 0.01°C/decade (90% CI)</w:t>
+        <w:t>Average MHW duration changes by 1.66 – 11.47% per 0.01°C/decade (90% CI).</w:t>
       </w:r>
     </w:p>
     <w:p>
@@ -1529,9 +1523,15 @@
         </w:numPr>
         <w:rPr/>
       </w:pPr>
-      <w:r>
-        <w:rPr/>
-        <w:t>Focal MHW duration changes by 0.00 – 5.66% per % interpolated (90% CI)</w:t>
+      <w:bookmarkStart w:id="18" w:name="__DdeLink__1105_469326252"/>
+      <w:r>
+        <w:rPr/>
+        <w:t>Focal MHW duration changes by 0.00 – 5.66% per 0.01°C/decade (90% CI)</w:t>
+      </w:r>
+      <w:bookmarkEnd w:id="18"/>
+      <w:r>
+        <w:rPr/>
+        <w:t>.</w:t>
       </w:r>
     </w:p>
     <w:p>
@@ -1553,8 +1553,8 @@
         </w:numPr>
         <w:rPr/>
       </w:pPr>
-      <w:bookmarkStart w:id="18" w:name="conflict-of-interest"/>
-      <w:bookmarkEnd w:id="18"/>
+      <w:bookmarkStart w:id="19" w:name="conflict-of-interest"/>
+      <w:bookmarkEnd w:id="19"/>
       <w:r>
         <w:rPr/>
         <w:t>Conflict of Interest</w:t>
@@ -1579,8 +1579,8 @@
         </w:numPr>
         <w:rPr/>
       </w:pPr>
-      <w:bookmarkStart w:id="19" w:name="author-contributions"/>
-      <w:bookmarkEnd w:id="19"/>
+      <w:bookmarkStart w:id="20" w:name="author-contributions"/>
+      <w:bookmarkEnd w:id="20"/>
       <w:r>
         <w:rPr/>
         <w:t>Author Contributions</w:t>
@@ -1605,8 +1605,8 @@
         </w:numPr>
         <w:rPr/>
       </w:pPr>
-      <w:bookmarkStart w:id="20" w:name="funding"/>
-      <w:bookmarkEnd w:id="20"/>
+      <w:bookmarkStart w:id="21" w:name="funding"/>
+      <w:bookmarkEnd w:id="21"/>
       <w:r>
         <w:rPr/>
         <w:t>Funding</w:t>
@@ -1631,8 +1631,8 @@
         </w:numPr>
         <w:rPr/>
       </w:pPr>
-      <w:bookmarkStart w:id="21" w:name="acknowledgements"/>
-      <w:bookmarkEnd w:id="21"/>
+      <w:bookmarkStart w:id="22" w:name="acknowledgements"/>
+      <w:bookmarkEnd w:id="22"/>
       <w:r>
         <w:rPr/>
         <w:t>Acknowledgements</w:t>
@@ -1657,8 +1657,8 @@
         </w:numPr>
         <w:rPr/>
       </w:pPr>
-      <w:bookmarkStart w:id="22" w:name="data-availability-statement"/>
-      <w:bookmarkEnd w:id="22"/>
+      <w:bookmarkStart w:id="23" w:name="data-availability-statement"/>
+      <w:bookmarkEnd w:id="23"/>
       <w:r>
         <w:rPr/>
         <w:t>Data Availability Statement</w:t>
@@ -1707,8 +1707,8 @@
         </w:numPr>
         <w:rPr/>
       </w:pPr>
-      <w:bookmarkStart w:id="23" w:name="table-legends"/>
-      <w:bookmarkEnd w:id="23"/>
+      <w:bookmarkStart w:id="24" w:name="table-legends"/>
+      <w:bookmarkEnd w:id="24"/>
       <w:r>
         <w:rPr/>
         <w:t>Table legends</w:t>
@@ -1721,7 +1721,7 @@
       </w:pPr>
       <w:r>
         <w:rPr/>
-        <w:t>Table 1: The degree of uncertainty introduced into the average marine heatwave (MHW) results as time series become increasingly sub-optimal. Starting from the left, the ‘Test’ column shows which of the three sub-optimal tests the results are for. The rows labelled ‘interp’ are for the interpolation fix for the missing data tests. The ‘Variable’ column shows the different MHW results that were focussed on in the sub-optimal tests. The ‘Range’ column shows the range of values over which the various uncertainty rates were measured. Note that there are two entries for each variable in the length test. This is done to show the difference in the uncertainty that increasing OR decreasing a time series past the 30 year standard affects the results. Also note that there are two rows for the effect of missing data on the count of MHWs, this is because the response is made more linear, and therefore a better predictor, if broken in half from 0 – 25% and 26 – 50%. The final five columns show the rate of uncertainty as a percentage difference caused by each test on each variable at the five different quantiles used in the boxplot figures: ‘q05’ = the 5th quantile, ‘q25’ = the 25th quantile, ‘q50’ = the 50th quantile, ‘q75’ = the 75th quantile, and ‘q95’ = the 95th quantile. To use these information the slope from a quantile column is multiplied by the number of steps away from an optimal time series the data are. The R</w:t>
+        <w:t>Table 1: The degree of uncertainty introduced into the average marine heatwave (MHW) results as time series become increasingly sub-optimal. Starting from the left, the ‘Test’ column shows which of the three sub-optimal tests the results are for. The rows labelled ‘interp’ are for the interpolation fix for the missing data tests. The ‘Variable’ column shows the different MHW results that were focussed on in the sub-optimal tests. The ‘Range’ column shows the range of values over which the various uncertainty rates were measured. Note that there are two entries for each variable in the length test. This is done to show the difference in the uncertainty that increasing OR decreasing a time series past the 30 year standard affects the results. Also note that there are two rows for the effect of missing data on the count of MHWs, this is because the response is made more linear, and therefore a better predictor, if broken in half from 0 – 25% and 26 – 50%. The final five columns show the rate of uncertainty as a percentage difference caused by each test on each variable at the five different quantiles used in the boxplot figures: ‘q05’ = the 5th quantile, ‘q25’ = the 25th quantile, ‘q50’ = the 50th quantile, ‘q75’ = the 75th quantile, and ‘q95’ = the 95th quantile. The R</w:t>
       </w:r>
       <w:r>
         <w:rPr>
@@ -1805,7 +1805,7 @@
       </w:pPr>
       <w:r>
         <w:rPr/>
-        <w:t>Table 2: The degree of uncertainty introduced into the focal marine heatwave (MHW) results as time series become increasingly sub-optimal All elements of this table are the same as Table 1 and are used the same in the calculation of uncertainties introduced into MHW results from sub-optimal data.</w:t>
+        <w:t>Table 2: The degree of uncertainty introduced into the focal marine heatwave (MHW) results as time series become increasingly sub-optimal. All elements of this table are the same as Table 1 and are used the same in the calculation of uncertainties introduced into MHW results from sub-optimal data.</w:t>
       </w:r>
     </w:p>
     <w:p>
@@ -1871,8 +1871,8 @@
         </w:numPr>
         <w:rPr/>
       </w:pPr>
-      <w:bookmarkStart w:id="24" w:name="figure-legends"/>
-      <w:bookmarkEnd w:id="24"/>
+      <w:bookmarkStart w:id="25" w:name="figure-legends"/>
+      <w:bookmarkEnd w:id="25"/>
       <w:r>
         <w:rPr/>
         <w:t>Figure legends</w:t>
@@ -1895,7 +1895,55 @@
       </w:pPr>
       <w:r>
         <w:rPr/>
-        <w:t>Figure 2: The effects of sub-optimal data on the average MHWs detected in 1000 randomly selected time series (pixels) from the OISST dataset. The columns show the results for each of the three sub-optimal tests: time series length (10 – 37 years), missing data (0 – 50%), and added long-term trends (0.00 – 0.30°C/decade). The rows show the results from the MHW detection output: the percent change in the count of MHWs, the percent change in the sum of the MHW days, and the percent change in the mean of the maximum intensities of the MHWs. The light grey vertical bars show the 5th and 95th quantiles of the values at each step along the x-axis. The dark grey boxplots within the light grey bars show the 25th, 50th, and 75th quantiles of the values at each step. The dashed black line highlights 0 on the y-axis, which denotes where there has been no change from the control time series. The coloured lines show the effect of the sub-optimal tests on the three reference time series shown in Figure 1. Note that the x-axes differ between columns, and the y-axes differ between rows.</w:t>
+        <w:t xml:space="preserve">Figure 2: The effects of sub-optimal data on the average MHWs detected in 1000 randomly selected time series (pixels) from the OISST dataset. The columns show the results for each of the three sub-optimal tests: time series length (10 – 37 years, </w:t>
+      </w:r>
+      <w:r>
+        <w:rPr/>
+        <w:t>A, B, C</w:t>
+      </w:r>
+      <w:r>
+        <w:rPr/>
+        <w:t xml:space="preserve">), missing data (0 – 50%, </w:t>
+      </w:r>
+      <w:r>
+        <w:rPr/>
+        <w:t>D, E, F</w:t>
+      </w:r>
+      <w:r>
+        <w:rPr/>
+        <w:t xml:space="preserve">), and added long-term trends (0.00 – 0.30°C/decade, </w:t>
+      </w:r>
+      <w:r>
+        <w:rPr/>
+        <w:t>G, H, I</w:t>
+      </w:r>
+      <w:r>
+        <w:rPr/>
+        <w:t xml:space="preserve">). The rows show the results from the MHW detection output: the percent change in the count of MHWs </w:t>
+      </w:r>
+      <w:r>
+        <w:rPr/>
+        <w:t>(A, D, G)</w:t>
+      </w:r>
+      <w:r>
+        <w:rPr/>
+        <w:t xml:space="preserve">, the percent change in the sum of the MHW days </w:t>
+      </w:r>
+      <w:r>
+        <w:rPr/>
+        <w:t>(B, E, H)</w:t>
+      </w:r>
+      <w:r>
+        <w:rPr/>
+        <w:t xml:space="preserve">, and the percent change in the mean of the maximum intensities of the MHWs </w:t>
+      </w:r>
+      <w:r>
+        <w:rPr/>
+        <w:t>(C, F, I )</w:t>
+      </w:r>
+      <w:r>
+        <w:rPr/>
+        <w:t>. The light grey vertical bars show the 5th and 95th quantiles of the values at each step along the x-axis. The dark grey boxplots within the light grey bars show the 25th, 50th, and 75th quantiles of the values at each step. The dashed black line highlights 0 on the y-axis, which denotes where there has been no change from the control time series. The coloured lines show the effect of the sub-optimal tests on the three reference time series shown in Figure 1. Note that the x-axes differ between columns, and the y-axes differ between rows.</w:t>
       </w:r>
     </w:p>
     <w:p>
@@ -1905,7 +1953,31 @@
       </w:pPr>
       <w:r>
         <w:rPr/>
-        <w:t>Figure 3: The effects of sub-optimal data on the focal MHWs detected in 1000 randomly selected time series (pixels) from the OISST dataset. The columns and rows of this figure are laid out the same as Figure 2. The top row of panels, “Count (% n)”, shows the difference in the count of MHWs during the duration of the focal event from the control time series. A value of -100% means that no events were detected, and a value of 0 means that no additional MHWs were detected in addition to the focal MHW. Theoretically this value should remain at 0, when it increases that means that the focal MHW is being broken up into multiple smaller events. The bottom two rows of panels show percentage changes in the duration of the focal MHW and its maximum intensity. A value 0f -100% means that no MHW was detected. The 0 line on the y-axis is highlighted with a dashed black line and the effect of the sub-optimal tests on the three reference time series are shown in colour.</w:t>
+        <w:t xml:space="preserve">Figure 3: The effects of sub-optimal data on the focal MHWs detected in 1000 randomly selected time series (pixels) from the OISST dataset. The columns and rows of this figure are laid out the same as Figure 2. The top row of panels, “Count (% n)” </w:t>
+      </w:r>
+      <w:r>
+        <w:rPr/>
+        <w:t>(A, D, G)</w:t>
+      </w:r>
+      <w:r>
+        <w:rPr/>
+        <w:t xml:space="preserve">, shows the difference in the count of MHWs during the duration of the focal event from the control time series. A value of -100% means that no events were detected, and a value of 0% means that no additional MHWs were detected in addition to the focal MHW. Theoretically this value should remain at 0%, when it increases that means that the focal MHW is being broken up into multiple smaller events. The bottom two rows of panels show percentage changes in the duration </w:t>
+      </w:r>
+      <w:r>
+        <w:rPr/>
+        <w:t>(B, E, H)</w:t>
+      </w:r>
+      <w:r>
+        <w:rPr/>
+        <w:t xml:space="preserve"> and maximum intensity </w:t>
+      </w:r>
+      <w:r>
+        <w:rPr/>
+        <w:t>(C, F, I) of the focal MHW</w:t>
+      </w:r>
+      <w:r>
+        <w:rPr/>
+        <w:t>. A value 0f -100% means that no MHW was detected. The 0 line on the y-axis is highlighted with a dashed black line and the effect of the sub-optimal tests on the three reference time series are shown in colour.</w:t>
       </w:r>
     </w:p>
     <w:p>
@@ -1925,7 +1997,31 @@
       </w:pPr>
       <w:r>
         <w:rPr/>
-        <w:t>Figure 5: The effect of changing the window half-widths used for seasonal and threshold climatology creation on average MHW detection. The left column (A, B, C) is reproduced from Figure 2 (A, B, C) and included here for ease of comparison to the effects of the three different window half-widths tested: 10, 20, and 30 days. The default window half-width of 5 days is used in the left column. All other elements are the same as Figures 2 and 3.</w:t>
+        <w:t xml:space="preserve">Figure 5: The effect of changing the window half-widths used for seasonal and threshold climatology creation on average MHW detection. The left column (A, B, C) is reproduced from Figure 2 (A, B, C) and included here for ease of comparison to the effects of the three different window half-widths tested: 10 </w:t>
+      </w:r>
+      <w:r>
+        <w:rPr/>
+        <w:t>(D, E, F)</w:t>
+      </w:r>
+      <w:r>
+        <w:rPr/>
+        <w:t xml:space="preserve">, 20 </w:t>
+      </w:r>
+      <w:r>
+        <w:rPr/>
+        <w:t>(G, H, I)</w:t>
+      </w:r>
+      <w:r>
+        <w:rPr/>
+        <w:t xml:space="preserve">, and 30 </w:t>
+      </w:r>
+      <w:r>
+        <w:rPr/>
+        <w:t>(J, K, L)</w:t>
+      </w:r>
+      <w:r>
+        <w:rPr/>
+        <w:t xml:space="preserve"> days. The default window half-width of 5 days is used in the left column. All other elements are the same as Figures 2, 3.</w:t>
       </w:r>
     </w:p>
     <w:p>
@@ -1935,7 +2031,47 @@
       </w:pPr>
       <w:r>
         <w:rPr/>
-        <w:t>Figure 6: The effect of linear interpolation on the MHW results from time series with missing data. The left column (A, B, C) and centre-right column (H, I, J) are reproduced from Figure 2 (D, E, F) and Figure 3 (D, E, F) respectively. They are included here for convenience of comparison against the other two columns that show the results from linearly interpolating missing data in 1000 randomly selected time series (pixels) from the OISST dataset before running the MHW algorithm. Note that the y-axes of the left two columns are not the same as the right two columns. A value of -100% along the y-axis means no MHWs were detected. All other elements are the same as Figures 2, 3, and 5.</w:t>
+        <w:t>Figure 6: The effect of linear interpolation on the MHW results from time series with missing data. The left column (A, B, C) and centre-right column (</w:t>
+      </w:r>
+      <w:r>
+        <w:rPr/>
+        <w:t xml:space="preserve">G, </w:t>
+      </w:r>
+      <w:r>
+        <w:rPr/>
+        <w:t>H, I) are reproduced from Figure 2 (D, E, F) and Figure 3 (D, E, F) respectively. They are included here for convenience of comparison against the column</w:t>
+      </w:r>
+      <w:r>
+        <w:rPr/>
+        <w:t>s</w:t>
+      </w:r>
+      <w:r>
+        <w:rPr/>
+        <w:t xml:space="preserve"> that show the results </w:t>
+      </w:r>
+      <w:r>
+        <w:rPr/>
+        <w:t xml:space="preserve">of </w:t>
+      </w:r>
+      <w:r>
+        <w:rPr/>
+        <w:t xml:space="preserve">linearly interpolating missing data </w:t>
+      </w:r>
+      <w:r>
+        <w:rPr/>
+        <w:t>before detecting</w:t>
+      </w:r>
+      <w:r>
+        <w:rPr/>
+        <w:t xml:space="preserve"> </w:t>
+      </w:r>
+      <w:r>
+        <w:rPr/>
+        <w:t>average MHWs (D, E, F) and focal MHWs (J, K, L)</w:t>
+      </w:r>
+      <w:r>
+        <w:rPr/>
+        <w:t>. Note that the y-axes of the left two columns are not the same as the right two columns. A value of -100% along the y-axis means no MHWs were detected. All other elements are the same as Figures 2, 3, 5.</w:t>
       </w:r>
     </w:p>
     <w:p>
@@ -1947,8 +2083,8 @@
         </w:numPr>
         <w:rPr/>
       </w:pPr>
-      <w:bookmarkStart w:id="25" w:name="references"/>
-      <w:bookmarkEnd w:id="25"/>
+      <w:bookmarkStart w:id="26" w:name="references"/>
+      <w:bookmarkEnd w:id="26"/>
       <w:r>
         <w:rPr/>
         <w:t>References</w:t>
@@ -1981,8 +2117,8 @@
           <w:t>10.5194/essd-8-165-2016</w:t>
         </w:r>
       </w:hyperlink>
-      <w:bookmarkStart w:id="26" w:name="ref-Banzon2016"/>
-      <w:bookmarkEnd w:id="26"/>
+      <w:bookmarkStart w:id="27" w:name="ref-Banzon2016"/>
+      <w:bookmarkEnd w:id="27"/>
       <w:r>
         <w:rPr/>
         <w:t>.</w:t>
@@ -2003,8 +2139,8 @@
         </w:rPr>
         <w:t>CalCOFI Rep</w:t>
       </w:r>
-      <w:bookmarkStart w:id="27" w:name="ref-Baumgartner1992"/>
-      <w:bookmarkEnd w:id="27"/>
+      <w:bookmarkStart w:id="28" w:name="ref-Baumgartner1992"/>
+      <w:bookmarkEnd w:id="28"/>
       <w:r>
         <w:rPr/>
         <w:t xml:space="preserve"> 33, 24–40.</w:t>
@@ -2019,8 +2155,8 @@
         <w:rPr/>
         <w:t xml:space="preserve">Darmaraki, S., Somot, S., Sevault, F., Nabat, P. (2019). Past Variability of Mediterranean Sea marine heatwaves. </w:t>
       </w:r>
-      <w:bookmarkStart w:id="28" w:name="ref-Darmaraki2019"/>
-      <w:bookmarkEnd w:id="28"/>
+      <w:bookmarkStart w:id="29" w:name="ref-Darmaraki2019"/>
+      <w:bookmarkEnd w:id="29"/>
       <w:r>
         <w:rPr>
           <w:i/>
@@ -2066,8 +2202,8 @@
           <w:t>10.2307/2937118</w:t>
         </w:r>
       </w:hyperlink>
-      <w:bookmarkStart w:id="29" w:name="ref-Dayton1992"/>
-      <w:bookmarkEnd w:id="29"/>
+      <w:bookmarkStart w:id="30" w:name="ref-Dayton1992"/>
+      <w:bookmarkEnd w:id="30"/>
       <w:r>
         <w:rPr/>
         <w:t>.</w:t>
@@ -2100,8 +2236,8 @@
           <w:t>10.3389/fmars.2019.00498</w:t>
         </w:r>
       </w:hyperlink>
-      <w:bookmarkStart w:id="30" w:name="ref-Fordyce2019"/>
-      <w:bookmarkEnd w:id="30"/>
+      <w:bookmarkStart w:id="31" w:name="ref-Fordyce2019"/>
+      <w:bookmarkEnd w:id="31"/>
       <w:r>
         <w:rPr/>
         <w:t>.</w:t>
@@ -2134,8 +2270,8 @@
           <w:t>10.1111/j.1365-2486.2008.01823.x</w:t>
         </w:r>
       </w:hyperlink>
-      <w:bookmarkStart w:id="31" w:name="ref-Garrabou2009"/>
-      <w:bookmarkEnd w:id="31"/>
+      <w:bookmarkStart w:id="32" w:name="ref-Garrabou2009"/>
+      <w:bookmarkEnd w:id="32"/>
       <w:r>
         <w:rPr/>
         <w:t>.</w:t>
@@ -2156,8 +2292,8 @@
         </w:rPr>
         <w:t>Earth observation: Data, processing and applications</w:t>
       </w:r>
-      <w:bookmarkStart w:id="32" w:name="ref-Harrison2019"/>
-      <w:bookmarkEnd w:id="32"/>
+      <w:bookmarkStart w:id="33" w:name="ref-Harrison2019"/>
+      <w:bookmarkEnd w:id="33"/>
       <w:r>
         <w:rPr/>
         <w:t>. Australia; New Zealand CRC for Spatial Information.</w:t>
@@ -2190,8 +2326,8 @@
           <w:t>10.1016/j.pocean.2015.12.014</w:t>
         </w:r>
       </w:hyperlink>
-      <w:bookmarkStart w:id="33" w:name="ref-Hobday2016"/>
-      <w:bookmarkEnd w:id="33"/>
+      <w:bookmarkStart w:id="34" w:name="ref-Hobday2016"/>
+      <w:bookmarkEnd w:id="34"/>
       <w:r>
         <w:rPr/>
         <w:t>.</w:t>
@@ -2224,8 +2360,8 @@
           <w:t>10.5670/oceanog.2018.5205</w:t>
         </w:r>
       </w:hyperlink>
-      <w:bookmarkStart w:id="34" w:name="ref-Hobday2018"/>
-      <w:bookmarkEnd w:id="34"/>
+      <w:bookmarkStart w:id="35" w:name="ref-Hobday2018"/>
+      <w:bookmarkEnd w:id="35"/>
       <w:r>
         <w:rPr/>
         <w:t>.</w:t>
@@ -2258,8 +2394,8 @@
           <w:t>10.5670/oceanog.2013.27</w:t>
         </w:r>
       </w:hyperlink>
-      <w:bookmarkStart w:id="35" w:name="ref-Mills2013"/>
-      <w:bookmarkEnd w:id="35"/>
+      <w:bookmarkStart w:id="36" w:name="ref-Mills2013"/>
+      <w:bookmarkEnd w:id="36"/>
       <w:r>
         <w:rPr/>
         <w:t>.</w:t>
@@ -2292,8 +2428,8 @@
           <w:t>10.1038/s41467-018-03732-9</w:t>
         </w:r>
       </w:hyperlink>
-      <w:bookmarkStart w:id="36" w:name="ref-Oliver2018"/>
-      <w:bookmarkEnd w:id="36"/>
+      <w:bookmarkStart w:id="37" w:name="ref-Oliver2018"/>
+      <w:bookmarkEnd w:id="37"/>
       <w:r>
         <w:rPr/>
         <w:t>.</w:t>
@@ -2316,8 +2452,8 @@
           <w:t>10.4226/77/587e97d9b2bf9</w:t>
         </w:r>
       </w:hyperlink>
-      <w:bookmarkStart w:id="37" w:name="ref-Oliver2017"/>
-      <w:bookmarkEnd w:id="37"/>
+      <w:bookmarkStart w:id="38" w:name="ref-Oliver2017"/>
+      <w:bookmarkEnd w:id="38"/>
       <w:r>
         <w:rPr/>
         <w:t>.</w:t>
@@ -2338,8 +2474,8 @@
         </w:rPr>
         <w:t>Climate change 2014: Synthesis report. Contribution of working groups i, ii and iii to the fifth assessment report of the intergovernmental panel on climate change</w:t>
       </w:r>
-      <w:bookmarkStart w:id="38" w:name="ref-IPCC2014"/>
-      <w:bookmarkEnd w:id="38"/>
+      <w:bookmarkStart w:id="39" w:name="ref-IPCC2014"/>
+      <w:bookmarkEnd w:id="39"/>
       <w:r>
         <w:rPr/>
         <w:t>. IPCC.</w:t>
@@ -2372,8 +2508,8 @@
           <w:t>10.1038/302295a0</w:t>
         </w:r>
       </w:hyperlink>
-      <w:bookmarkStart w:id="39" w:name="ref-Philander1983"/>
-      <w:bookmarkEnd w:id="39"/>
+      <w:bookmarkStart w:id="40" w:name="ref-Philander1983"/>
+      <w:bookmarkEnd w:id="40"/>
       <w:r>
         <w:rPr/>
         <w:t>.</w:t>
@@ -2406,8 +2542,8 @@
           <w:t>10.1175/2007JCLI1824.1</w:t>
         </w:r>
       </w:hyperlink>
-      <w:bookmarkStart w:id="40" w:name="ref-Reynolds2007"/>
-      <w:bookmarkEnd w:id="40"/>
+      <w:bookmarkStart w:id="41" w:name="ref-Reynolds2007"/>
+      <w:bookmarkEnd w:id="41"/>
       <w:r>
         <w:rPr/>
         <w:t>.</w:t>
@@ -2430,8 +2566,8 @@
           <w:t>https://doi.org/10.1016/bs.amb.2016.04.002</w:t>
         </w:r>
       </w:hyperlink>
-      <w:bookmarkStart w:id="41" w:name="ref-Salinger2016"/>
-      <w:bookmarkEnd w:id="41"/>
+      <w:bookmarkStart w:id="42" w:name="ref-Salinger2016"/>
+      <w:bookmarkEnd w:id="42"/>
       <w:r>
         <w:rPr/>
         <w:t>.</w:t>
@@ -2464,8 +2600,8 @@
           <w:t>10.1002/2017GL073714</w:t>
         </w:r>
       </w:hyperlink>
-      <w:bookmarkStart w:id="42" w:name="ref-Schaeffer2017"/>
-      <w:bookmarkEnd w:id="42"/>
+      <w:bookmarkStart w:id="43" w:name="ref-Schaeffer2017"/>
+      <w:bookmarkEnd w:id="43"/>
       <w:r>
         <w:rPr/>
         <w:t>.</w:t>
@@ -2498,8 +2634,8 @@
           <w:t>10.21105/joss.00821</w:t>
         </w:r>
       </w:hyperlink>
-      <w:bookmarkStart w:id="43" w:name="ref-Schlegel2018"/>
-      <w:bookmarkEnd w:id="43"/>
+      <w:bookmarkStart w:id="44" w:name="ref-Schlegel2018"/>
+      <w:bookmarkEnd w:id="44"/>
       <w:r>
         <w:rPr/>
         <w:t>.</w:t>
@@ -2532,8 +2668,8 @@
           <w:t>10.3354/meps08132</w:t>
         </w:r>
       </w:hyperlink>
-      <w:bookmarkStart w:id="44" w:name="ref-Smale2009"/>
-      <w:bookmarkEnd w:id="44"/>
+      <w:bookmarkStart w:id="45" w:name="ref-Smale2009"/>
+      <w:bookmarkEnd w:id="45"/>
       <w:r>
         <w:rPr/>
         <w:t>.</w:t>
@@ -2566,8 +2702,8 @@
           <w:t>10.1038/s41558-019-0412-1</w:t>
         </w:r>
       </w:hyperlink>
-      <w:bookmarkStart w:id="45" w:name="ref-Smale2019"/>
-      <w:bookmarkEnd w:id="45"/>
+      <w:bookmarkStart w:id="46" w:name="ref-Smale2019"/>
+      <w:bookmarkEnd w:id="46"/>
       <w:r>
         <w:rPr/>
         <w:t>.</w:t>
@@ -2600,8 +2736,8 @@
           <w:t>10.1371/journal.pone.0081944</w:t>
         </w:r>
       </w:hyperlink>
-      <w:bookmarkStart w:id="46" w:name="ref-Smit2013"/>
-      <w:bookmarkEnd w:id="46"/>
+      <w:bookmarkStart w:id="47" w:name="ref-Smit2013"/>
+      <w:bookmarkEnd w:id="47"/>
       <w:r>
         <w:rPr/>
         <w:t>.</w:t>
@@ -2634,8 +2770,8 @@
           <w:t>10.1071/MF14340</w:t>
         </w:r>
       </w:hyperlink>
-      <w:bookmarkStart w:id="47" w:name="ref-Stobart2016"/>
-      <w:bookmarkEnd w:id="47"/>
+      <w:bookmarkStart w:id="48" w:name="ref-Stobart2016"/>
+      <w:bookmarkEnd w:id="48"/>
       <w:r>
         <w:rPr/>
         <w:t>.</w:t>
@@ -2668,8 +2804,8 @@
           <w:t>10.1038/nclimate1627</w:t>
         </w:r>
       </w:hyperlink>
-      <w:bookmarkStart w:id="48" w:name="ref-Wernberg2012a"/>
-      <w:bookmarkEnd w:id="48"/>
+      <w:bookmarkStart w:id="49" w:name="ref-Wernberg2012a"/>
+      <w:bookmarkEnd w:id="49"/>
       <w:r>
         <w:rPr/>
         <w:t>.</w:t>
@@ -2680,8 +2816,8 @@
         <w:pStyle w:val="Normal"/>
         <w:rPr/>
       </w:pPr>
-      <w:bookmarkStart w:id="49" w:name="ref-WMO2011"/>
-      <w:bookmarkEnd w:id="49"/>
+      <w:bookmarkStart w:id="50" w:name="ref-WMO2011"/>
+      <w:bookmarkEnd w:id="50"/>
       <w:r>
         <w:rPr/>
         <w:t>WMO (2011). Guide to climatological practices.</w:t>
@@ -2692,8 +2828,8 @@
         <w:pStyle w:val="Normal"/>
         <w:rPr/>
       </w:pPr>
-      <w:bookmarkStart w:id="50" w:name="ref-WMO2017"/>
-      <w:bookmarkEnd w:id="50"/>
+      <w:bookmarkStart w:id="51" w:name="ref-WMO2017"/>
+      <w:bookmarkEnd w:id="51"/>
       <w:r>
         <w:rPr/>
         <w:t>WMO (2017). WMO guidelines on the calculation of climate normals.</w:t>
@@ -2777,7 +2913,7 @@
               <wp:positionV relativeFrom="paragraph">
                 <wp:posOffset>635</wp:posOffset>
               </wp:positionV>
-              <wp:extent cx="1512570" cy="342265"/>
+              <wp:extent cx="1513205" cy="342265"/>
               <wp:effectExtent l="0" t="0" r="0" b="0"/>
               <wp:wrapNone/>
               <wp:docPr id="4" name="Text Box 1"/>
@@ -2788,7 +2924,7 @@
                     <wps:spPr>
                       <a:xfrm>
                         <a:off x="0" y="0"/>
-                        <a:ext cx="1512000" cy="341640"/>
+                        <a:ext cx="1512720" cy="341640"/>
                       </a:xfrm>
                       <a:prstGeom prst="rect">
                         <a:avLst/>
@@ -2828,7 +2964,7 @@
                             <w:fldChar w:fldCharType="separate"/>
                           </w:r>
                           <w:r>
-                            <w:t>20</w:t>
+                            <w:t>18</w:t>
                           </w:r>
                           <w:r>
                             <w:fldChar w:fldCharType="end"/>
@@ -2848,7 +2984,7 @@
         </mc:Choice>
         <mc:Fallback>
           <w:pict>
-            <v:rect id="shape_0" ID="Text Box 1" stroked="f" style="position:absolute;margin-left:360.75pt;margin-top:0.05pt;width:119pt;height:26.85pt;mso-position-horizontal:right;mso-position-horizontal-relative:margin" wp14:anchorId="51D4B8BD">
+            <v:rect id="shape_0" ID="Text Box 1" stroked="f" style="position:absolute;margin-left:360.7pt;margin-top:0.05pt;width:119.05pt;height:26.85pt;mso-position-horizontal:right;mso-position-horizontal-relative:margin" wp14:anchorId="51D4B8BD">
               <w10:wrap type="square"/>
               <v:fill o:detectmouseclick="t" on="false"/>
               <v:stroke color="#3465a4" weight="6480" joinstyle="round" endcap="flat"/>
@@ -2876,7 +3012,7 @@
                       <w:fldChar w:fldCharType="separate"/>
                     </w:r>
                     <w:r>
-                      <w:t>20</w:t>
+                      <w:t>18</w:t>
                     </w:r>
                     <w:r>
                       <w:fldChar w:fldCharType="end"/>
@@ -2897,9 +3033,9 @@
                 <wp:posOffset>-108585</wp:posOffset>
               </wp:positionH>
               <wp:positionV relativeFrom="paragraph">
-                <wp:posOffset>-42545</wp:posOffset>
+                <wp:posOffset>-39370</wp:posOffset>
               </wp:positionV>
-              <wp:extent cx="3676015" cy="343535"/>
+              <wp:extent cx="3676650" cy="343535"/>
               <wp:effectExtent l="0" t="0" r="4445" b="0"/>
               <wp:wrapNone/>
               <wp:docPr id="6" name="Text Box 2"/>
@@ -2910,7 +3046,7 @@
                     <wps:spPr>
                       <a:xfrm>
                         <a:off x="0" y="0"/>
-                        <a:ext cx="3675240" cy="343080"/>
+                        <a:ext cx="3675960" cy="343080"/>
                       </a:xfrm>
                       <a:prstGeom prst="rect">
                         <a:avLst/>
@@ -2961,7 +3097,7 @@
         </mc:Choice>
         <mc:Fallback>
           <w:pict>
-            <v:rect id="shape_0" ID="Text Box 2" fillcolor="white" stroked="f" style="position:absolute;margin-left:-8.55pt;margin-top:-3.35pt;width:289.35pt;height:26.95pt" wp14:anchorId="31D8D0F9">
+            <v:rect id="shape_0" ID="Text Box 2" fillcolor="white" stroked="f" style="position:absolute;margin-left:-8.55pt;margin-top:-3.1pt;width:289.4pt;height:26.95pt" wp14:anchorId="31D8D0F9">
               <w10:wrap type="square"/>
               <v:fill o:detectmouseclick="t" type="solid" color2="black"/>
               <v:stroke color="#3465a4" weight="9360" joinstyle="round" endcap="flat"/>
@@ -3023,7 +3159,7 @@
               <wp:positionV relativeFrom="paragraph">
                 <wp:posOffset>635</wp:posOffset>
               </wp:positionV>
-              <wp:extent cx="1512570" cy="342265"/>
+              <wp:extent cx="1513205" cy="342265"/>
               <wp:effectExtent l="0" t="0" r="0" b="0"/>
               <wp:wrapNone/>
               <wp:docPr id="8" name="Text Box 56"/>
@@ -3034,7 +3170,7 @@
                     <wps:spPr>
                       <a:xfrm>
                         <a:off x="0" y="0"/>
-                        <a:ext cx="1512000" cy="341640"/>
+                        <a:ext cx="1512720" cy="341640"/>
                       </a:xfrm>
                       <a:prstGeom prst="rect">
                         <a:avLst/>
@@ -3094,7 +3230,7 @@
         </mc:Choice>
         <mc:Fallback>
           <w:pict>
-            <v:rect id="shape_0" ID="Text Box 56" stroked="f" style="position:absolute;margin-left:360.75pt;margin-top:0.05pt;width:119pt;height:26.85pt;mso-position-horizontal:right;mso-position-horizontal-relative:margin" wp14:anchorId="2C4AF3B6">
+            <v:rect id="shape_0" ID="Text Box 56" stroked="f" style="position:absolute;margin-left:360.7pt;margin-top:0.05pt;width:119.05pt;height:26.85pt;mso-position-horizontal:right;mso-position-horizontal-relative:margin" wp14:anchorId="2C4AF3B6">
               <w10:wrap type="square"/>
               <v:fill o:detectmouseclick="t" on="false"/>
               <v:stroke color="#3465a4" weight="6480" joinstyle="round" endcap="flat"/>
@@ -5206,6 +5342,20 @@
       <w:rFonts w:cs="Symbol"/>
     </w:rPr>
   </w:style>
+  <w:style w:type="character" w:styleId="ListLabel35">
+    <w:name w:val="ListLabel 35"/>
+    <w:qFormat/>
+    <w:rPr>
+      <w:rFonts w:cs="Symbol"/>
+    </w:rPr>
+  </w:style>
+  <w:style w:type="character" w:styleId="ListLabel36">
+    <w:name w:val="ListLabel 36"/>
+    <w:qFormat/>
+    <w:rPr>
+      <w:rFonts w:cs="Symbol"/>
+    </w:rPr>
+  </w:style>
   <w:style w:type="paragraph" w:styleId="Heading">
     <w:name w:val="Heading"/>
     <w:basedOn w:val="Normal"/>

</xml_diff>